<commit_message>
AUTO FROM WORK 04.11.2021  0:10:36,45
</commit_message>
<xml_diff>
--- a/2-kurs/2-1/Технология разработки/Ольга/Контрольная работа 1 вариант 14.docx
+++ b/2-kurs/2-1/Технология разработки/Ольга/Контрольная работа 1 вариант 14.docx
@@ -1970,6 +1970,7 @@
       <w:r>
         <w:rPr>
           <w:rFonts w:ascii="Times New Roman" w:hAnsi="Times New Roman"/>
+          <w:noProof/>
           <w:sz w:val="28"/>
           <w:szCs w:val="28"/>
           <w:lang w:eastAsia="ru-RU"/>
@@ -2056,39 +2057,7 @@
           <w:szCs w:val="28"/>
         </w:rPr>
         <w:lastRenderedPageBreak/>
-        <w:t xml:space="preserve">Составим декомпозицию главного рабочего процесса, он состоит  из </w:t>
-      </w:r>
-      <w:r>
-        <w:rPr>
-          <w:rFonts w:ascii="Times New Roman" w:hAnsi="Times New Roman"/>
-          <w:sz w:val="28"/>
-          <w:szCs w:val="28"/>
-        </w:rPr>
-        <w:t>трех</w:t>
-      </w:r>
-      <w:r>
-        <w:rPr>
-          <w:rFonts w:ascii="Times New Roman" w:hAnsi="Times New Roman"/>
-          <w:sz w:val="28"/>
-          <w:szCs w:val="28"/>
-        </w:rPr>
-        <w:t xml:space="preserve"> основных процессов: </w:t>
-      </w:r>
-      <w:r>
-        <w:rPr>
-          <w:rFonts w:ascii="Times New Roman" w:hAnsi="Times New Roman"/>
-          <w:sz w:val="28"/>
-          <w:szCs w:val="28"/>
-        </w:rPr>
-        <w:t>Поиск и выдача книг, Оказание прочих услуг, Подготовка помещения для конференции</w:t>
-      </w:r>
-      <w:r>
-        <w:rPr>
-          <w:rFonts w:ascii="Times New Roman" w:hAnsi="Times New Roman"/>
-          <w:sz w:val="28"/>
-          <w:szCs w:val="28"/>
-        </w:rPr>
-        <w:t>.</w:t>
+        <w:t>Составим декомпозицию главного рабочего процесса, он состоит  из трех основных процессов: Поиск и выдача книг, Оказание прочих услуг, Подготовка помещения для конференции.</w:t>
       </w:r>
     </w:p>
     <w:p>
@@ -2144,6 +2113,7 @@
       <w:r>
         <w:rPr>
           <w:rFonts w:ascii="Times New Roman" w:hAnsi="Times New Roman"/>
+          <w:noProof/>
           <w:sz w:val="28"/>
           <w:szCs w:val="28"/>
           <w:lang w:eastAsia="ru-RU"/>
@@ -2262,23 +2232,7 @@
           <w:sz w:val="28"/>
           <w:szCs w:val="28"/>
         </w:rPr>
-        <w:t xml:space="preserve"> декомпозиции. </w:t>
-      </w:r>
-      <w:r>
-        <w:rPr>
-          <w:rFonts w:ascii="Times New Roman" w:hAnsi="Times New Roman"/>
-          <w:sz w:val="28"/>
-          <w:szCs w:val="28"/>
-        </w:rPr>
-        <w:t>Процесс Оказание прочих услуг</w:t>
-      </w:r>
-      <w:r>
-        <w:rPr>
-          <w:rFonts w:ascii="Times New Roman" w:hAnsi="Times New Roman"/>
-          <w:sz w:val="28"/>
-          <w:szCs w:val="28"/>
-        </w:rPr>
-        <w:t xml:space="preserve"> состоит из нескольких технологических процессов. Декомпозиция процесса представлена на рисунке 3.</w:t>
+        <w:t xml:space="preserve"> декомпозиции. Процесс Оказание прочих услуг состоит из нескольких технологических процессов. Декомпозиция процесса представлена на рисунке 3.</w:t>
       </w:r>
     </w:p>
     <w:p>
@@ -2322,6 +2276,7 @@
       <w:r>
         <w:rPr>
           <w:rFonts w:ascii="Times New Roman" w:hAnsi="Times New Roman"/>
+          <w:noProof/>
           <w:sz w:val="28"/>
           <w:szCs w:val="28"/>
           <w:lang w:eastAsia="ru-RU"/>
@@ -2382,25 +2337,7 @@
           <w:szCs w:val="28"/>
           <w:lang w:eastAsia="ru-RU"/>
         </w:rPr>
-        <w:t>Рисунок 3. Декомпозиция процесса «</w:t>
-      </w:r>
-      <w:r>
-        <w:rPr>
-          <w:rFonts w:ascii="Times New Roman" w:hAnsi="Times New Roman"/>
-          <w:sz w:val="28"/>
-          <w:szCs w:val="28"/>
-          <w:lang w:eastAsia="ru-RU"/>
-        </w:rPr>
-        <w:t>Оказание прочих услуг</w:t>
-      </w:r>
-      <w:r>
-        <w:rPr>
-          <w:rFonts w:ascii="Times New Roman" w:hAnsi="Times New Roman"/>
-          <w:sz w:val="28"/>
-          <w:szCs w:val="28"/>
-          <w:lang w:eastAsia="ru-RU"/>
-        </w:rPr>
-        <w:t>».</w:t>
+        <w:t>Рисунок 3. Декомпозиция процесса «Оказание прочих услуг».</w:t>
       </w:r>
     </w:p>
     <w:p>
@@ -2477,8 +2414,10 @@
       <w:r>
         <w:rPr>
           <w:rStyle w:val="FontStyle37"/>
-          <w:sz w:val="28"/>
-          <w:szCs w:val="28"/>
+          <w:noProof/>
+          <w:sz w:val="28"/>
+          <w:szCs w:val="28"/>
+          <w:lang w:eastAsia="ru-RU"/>
         </w:rPr>
         <w:drawing>
           <wp:inline distT="0" distB="0" distL="0" distR="0" wp14:anchorId="572E52AC" wp14:editId="088F0948">
@@ -3187,8 +3126,10 @@
       <w:r>
         <w:rPr>
           <w:rStyle w:val="FontStyle37"/>
-          <w:sz w:val="28"/>
-          <w:szCs w:val="28"/>
+          <w:noProof/>
+          <w:sz w:val="28"/>
+          <w:szCs w:val="28"/>
+          <w:lang w:eastAsia="ru-RU"/>
         </w:rPr>
         <w:lastRenderedPageBreak/>
         <w:drawing>
@@ -3252,17 +3193,7 @@
           <w:sz w:val="28"/>
           <w:szCs w:val="28"/>
         </w:rPr>
-        <w:t>Контекстная д</w:t>
-      </w:r>
-      <w:bookmarkStart w:id="11" w:name="_GoBack"/>
-      <w:bookmarkEnd w:id="11"/>
-      <w:r>
-        <w:rPr>
-          <w:rFonts w:ascii="Times New Roman" w:hAnsi="Times New Roman"/>
-          <w:sz w:val="28"/>
-          <w:szCs w:val="28"/>
-        </w:rPr>
-        <w:t>иаграмма</w:t>
+        <w:t>Контекстная диаграмма</w:t>
       </w:r>
       <w:r>
         <w:rPr>
@@ -3282,19 +3213,35 @@
           <w:rFonts w:ascii="Times New Roman" w:hAnsi="Times New Roman"/>
           <w:sz w:val="28"/>
           <w:szCs w:val="28"/>
-          <w:highlight w:val="yellow"/>
-          <w:lang w:eastAsia="ru-RU"/>
-        </w:rPr>
-      </w:pPr>
-      <w:r>
-        <w:rPr>
-          <w:rFonts w:ascii="Times New Roman" w:hAnsi="Times New Roman"/>
-          <w:sz w:val="28"/>
-          <w:szCs w:val="28"/>
-          <w:highlight w:val="yellow"/>
-          <w:lang w:eastAsia="ru-RU"/>
-        </w:rPr>
-        <w:t>На диаграмме первого уровня необходимо разместить шесть процессов, соответствующие основным функциям справочной системы.</w:t>
+          <w:lang w:eastAsia="ru-RU"/>
+        </w:rPr>
+      </w:pPr>
+      <w:r>
+        <w:rPr>
+          <w:rFonts w:ascii="Times New Roman" w:hAnsi="Times New Roman"/>
+          <w:sz w:val="28"/>
+          <w:szCs w:val="28"/>
+          <w:lang w:eastAsia="ru-RU"/>
+        </w:rPr>
+        <w:t xml:space="preserve">На диаграмме первого уровня необходимо разместить </w:t>
+      </w:r>
+      <w:r>
+        <w:rPr>
+          <w:rFonts w:ascii="Times New Roman" w:hAnsi="Times New Roman"/>
+          <w:sz w:val="28"/>
+          <w:szCs w:val="28"/>
+          <w:lang w:eastAsia="ru-RU"/>
+        </w:rPr>
+        <w:t>8</w:t>
+      </w:r>
+      <w:r>
+        <w:rPr>
+          <w:rFonts w:ascii="Times New Roman" w:hAnsi="Times New Roman"/>
+          <w:sz w:val="28"/>
+          <w:szCs w:val="28"/>
+          <w:lang w:eastAsia="ru-RU"/>
+        </w:rPr>
+        <w:t xml:space="preserve"> процессов, соответствующие основным функциям справочной системы.</w:t>
       </w:r>
     </w:p>
     <w:p>
@@ -3306,16 +3253,14 @@
           <w:rFonts w:ascii="Times New Roman" w:hAnsi="Times New Roman"/>
           <w:sz w:val="28"/>
           <w:szCs w:val="28"/>
-          <w:highlight w:val="yellow"/>
-          <w:lang w:eastAsia="ru-RU"/>
-        </w:rPr>
-      </w:pPr>
-      <w:r>
-        <w:rPr>
-          <w:rFonts w:ascii="Times New Roman" w:hAnsi="Times New Roman"/>
-          <w:sz w:val="28"/>
-          <w:szCs w:val="28"/>
-          <w:highlight w:val="yellow"/>
+          <w:lang w:eastAsia="ru-RU"/>
+        </w:rPr>
+      </w:pPr>
+      <w:r>
+        <w:rPr>
+          <w:rFonts w:ascii="Times New Roman" w:hAnsi="Times New Roman"/>
+          <w:sz w:val="28"/>
+          <w:szCs w:val="28"/>
           <w:lang w:eastAsia="ru-RU"/>
         </w:rPr>
         <w:t>Эти процессы можно назвать так:</w:t>
@@ -3330,19 +3275,91 @@
           <w:rFonts w:ascii="Times New Roman" w:hAnsi="Times New Roman"/>
           <w:sz w:val="28"/>
           <w:szCs w:val="28"/>
-          <w:highlight w:val="yellow"/>
-          <w:lang w:eastAsia="ru-RU"/>
-        </w:rPr>
-      </w:pPr>
-      <w:r>
-        <w:rPr>
-          <w:rFonts w:ascii="Times New Roman" w:hAnsi="Times New Roman"/>
-          <w:sz w:val="28"/>
-          <w:szCs w:val="28"/>
-          <w:highlight w:val="yellow"/>
-          <w:lang w:eastAsia="ru-RU"/>
-        </w:rPr>
-        <w:t>1 Процесс 5 - «Внести новые данные о книгах» - носит в базу данных сведения вводимые администратором.</w:t>
+          <w:lang w:eastAsia="ru-RU"/>
+        </w:rPr>
+      </w:pPr>
+      <w:r>
+        <w:rPr>
+          <w:rFonts w:ascii="Times New Roman" w:hAnsi="Times New Roman"/>
+          <w:b/>
+          <w:sz w:val="28"/>
+          <w:szCs w:val="28"/>
+          <w:lang w:eastAsia="ru-RU"/>
+        </w:rPr>
+        <w:t xml:space="preserve">Процесс </w:t>
+      </w:r>
+      <w:r>
+        <w:rPr>
+          <w:rFonts w:ascii="Times New Roman" w:hAnsi="Times New Roman"/>
+          <w:b/>
+          <w:sz w:val="28"/>
+          <w:szCs w:val="28"/>
+          <w:lang w:eastAsia="ru-RU"/>
+        </w:rPr>
+        <w:t>1</w:t>
+      </w:r>
+      <w:r>
+        <w:rPr>
+          <w:rFonts w:ascii="Times New Roman" w:hAnsi="Times New Roman"/>
+          <w:sz w:val="28"/>
+          <w:szCs w:val="28"/>
+          <w:lang w:eastAsia="ru-RU"/>
+        </w:rPr>
+        <w:t xml:space="preserve"> - «Внести </w:t>
+      </w:r>
+      <w:r>
+        <w:rPr>
+          <w:rFonts w:ascii="Times New Roman" w:hAnsi="Times New Roman"/>
+          <w:sz w:val="28"/>
+          <w:szCs w:val="28"/>
+          <w:lang w:eastAsia="ru-RU"/>
+        </w:rPr>
+        <w:t>данные о лекарстве</w:t>
+      </w:r>
+      <w:r>
+        <w:rPr>
+          <w:rFonts w:ascii="Times New Roman" w:hAnsi="Times New Roman"/>
+          <w:sz w:val="28"/>
+          <w:szCs w:val="28"/>
+          <w:lang w:eastAsia="ru-RU"/>
+        </w:rPr>
+        <w:t xml:space="preserve">» - </w:t>
+      </w:r>
+      <w:r>
+        <w:rPr>
+          <w:rFonts w:ascii="Times New Roman" w:hAnsi="Times New Roman"/>
+          <w:sz w:val="28"/>
+          <w:szCs w:val="28"/>
+          <w:lang w:eastAsia="ru-RU"/>
+        </w:rPr>
+        <w:t>в</w:t>
+      </w:r>
+      <w:r>
+        <w:rPr>
+          <w:rFonts w:ascii="Times New Roman" w:hAnsi="Times New Roman"/>
+          <w:sz w:val="28"/>
+          <w:szCs w:val="28"/>
+          <w:lang w:eastAsia="ru-RU"/>
+        </w:rPr>
+        <w:t>носит в базу данных сведения вводимые администратором</w:t>
+      </w:r>
+      <w:r>
+        <w:rPr>
+          <w:rFonts w:ascii="Times New Roman" w:hAnsi="Times New Roman"/>
+          <w:sz w:val="28"/>
+          <w:szCs w:val="28"/>
+          <w:lang w:eastAsia="ru-RU"/>
+        </w:rPr>
+        <w:t xml:space="preserve"> о новом лекарстве</w:t>
+      </w:r>
+      <w:r>
+        <w:rPr>
+          <w:rFonts w:ascii="Times New Roman" w:hAnsi="Times New Roman"/>
+          <w:sz w:val="28"/>
+          <w:szCs w:val="28"/>
+          <w:lang w:eastAsia="ru-RU"/>
+        </w:rPr>
+        <w:t>.</w:t>
       </w:r>
     </w:p>
     <w:p>
@@ -3354,19 +3371,72 @@
           <w:rFonts w:ascii="Times New Roman" w:hAnsi="Times New Roman"/>
           <w:sz w:val="28"/>
           <w:szCs w:val="28"/>
-          <w:highlight w:val="yellow"/>
-          <w:lang w:eastAsia="ru-RU"/>
-        </w:rPr>
-      </w:pPr>
-      <w:r>
-        <w:rPr>
-          <w:rFonts w:ascii="Times New Roman" w:hAnsi="Times New Roman"/>
-          <w:sz w:val="28"/>
-          <w:szCs w:val="28"/>
-          <w:highlight w:val="yellow"/>
-          <w:lang w:eastAsia="ru-RU"/>
-        </w:rPr>
-        <w:t>2 Процесс 2 - «Найти область знаний и название книги» - выполняет поиск область знаний и названия книги по её автору.</w:t>
+          <w:lang w:eastAsia="ru-RU"/>
+        </w:rPr>
+      </w:pPr>
+      <w:r>
+        <w:rPr>
+          <w:rFonts w:ascii="Times New Roman" w:hAnsi="Times New Roman"/>
+          <w:b/>
+          <w:sz w:val="28"/>
+          <w:szCs w:val="28"/>
+          <w:lang w:eastAsia="ru-RU"/>
+        </w:rPr>
+        <w:t>Процесс 2</w:t>
+      </w:r>
+      <w:r>
+        <w:rPr>
+          <w:rFonts w:ascii="Times New Roman" w:hAnsi="Times New Roman"/>
+          <w:sz w:val="28"/>
+          <w:szCs w:val="28"/>
+          <w:lang w:eastAsia="ru-RU"/>
+        </w:rPr>
+        <w:t xml:space="preserve"> - «</w:t>
+      </w:r>
+      <w:r>
+        <w:rPr>
+          <w:rFonts w:ascii="Times New Roman" w:hAnsi="Times New Roman"/>
+          <w:sz w:val="28"/>
+          <w:szCs w:val="28"/>
+          <w:lang w:eastAsia="ru-RU"/>
+        </w:rPr>
+        <w:t>Внести данные об аптеке</w:t>
+      </w:r>
+      <w:r>
+        <w:rPr>
+          <w:rFonts w:ascii="Times New Roman" w:hAnsi="Times New Roman"/>
+          <w:sz w:val="28"/>
+          <w:szCs w:val="28"/>
+          <w:lang w:eastAsia="ru-RU"/>
+        </w:rPr>
+        <w:t xml:space="preserve">» - </w:t>
+      </w:r>
+      <w:r>
+        <w:rPr>
+          <w:rFonts w:ascii="Times New Roman" w:hAnsi="Times New Roman"/>
+          <w:sz w:val="28"/>
+          <w:szCs w:val="28"/>
+          <w:lang w:eastAsia="ru-RU"/>
+        </w:rPr>
+        <w:t>вносит в базу данных сведения вводимые администратором о ново</w:t>
+      </w:r>
+      <w:r>
+        <w:rPr>
+          <w:rFonts w:ascii="Times New Roman" w:hAnsi="Times New Roman"/>
+          <w:sz w:val="28"/>
+          <w:szCs w:val="28"/>
+          <w:lang w:eastAsia="ru-RU"/>
+        </w:rPr>
+        <w:t>й аптеке</w:t>
+      </w:r>
+      <w:r>
+        <w:rPr>
+          <w:rFonts w:ascii="Times New Roman" w:hAnsi="Times New Roman"/>
+          <w:sz w:val="28"/>
+          <w:szCs w:val="28"/>
+          <w:lang w:eastAsia="ru-RU"/>
+        </w:rPr>
+        <w:t>.</w:t>
       </w:r>
     </w:p>
     <w:p>
@@ -3378,19 +3448,83 @@
           <w:rFonts w:ascii="Times New Roman" w:hAnsi="Times New Roman"/>
           <w:sz w:val="28"/>
           <w:szCs w:val="28"/>
-          <w:highlight w:val="yellow"/>
-          <w:lang w:eastAsia="ru-RU"/>
-        </w:rPr>
-      </w:pPr>
-      <w:r>
-        <w:rPr>
-          <w:rFonts w:ascii="Times New Roman" w:hAnsi="Times New Roman"/>
-          <w:sz w:val="28"/>
-          <w:szCs w:val="28"/>
-          <w:highlight w:val="yellow"/>
-          <w:lang w:eastAsia="ru-RU"/>
-        </w:rPr>
-        <w:t>3 Процесс 3 - «Найти названия книг и ФИО авторов» - по введенной знаку области знаний выполняет поиск и выдает названия книг и их авторов.</w:t>
+          <w:lang w:eastAsia="ru-RU"/>
+        </w:rPr>
+      </w:pPr>
+      <w:r>
+        <w:rPr>
+          <w:rFonts w:ascii="Times New Roman" w:hAnsi="Times New Roman"/>
+          <w:b/>
+          <w:sz w:val="28"/>
+          <w:szCs w:val="28"/>
+          <w:lang w:eastAsia="ru-RU"/>
+        </w:rPr>
+        <w:t>Процесс 3</w:t>
+      </w:r>
+      <w:r>
+        <w:rPr>
+          <w:rFonts w:ascii="Times New Roman" w:hAnsi="Times New Roman"/>
+          <w:sz w:val="28"/>
+          <w:szCs w:val="28"/>
+          <w:lang w:eastAsia="ru-RU"/>
+        </w:rPr>
+        <w:t xml:space="preserve"> - «Найти </w:t>
+      </w:r>
+      <w:r>
+        <w:rPr>
+          <w:rFonts w:ascii="Times New Roman" w:hAnsi="Times New Roman"/>
+          <w:sz w:val="28"/>
+          <w:szCs w:val="28"/>
+          <w:lang w:eastAsia="ru-RU"/>
+        </w:rPr>
+        <w:t>номер аптеки по лекарству</w:t>
+      </w:r>
+      <w:r>
+        <w:rPr>
+          <w:rFonts w:ascii="Times New Roman" w:hAnsi="Times New Roman"/>
+          <w:sz w:val="28"/>
+          <w:szCs w:val="28"/>
+          <w:lang w:eastAsia="ru-RU"/>
+        </w:rPr>
+        <w:t xml:space="preserve">» - по </w:t>
+      </w:r>
+      <w:r>
+        <w:rPr>
+          <w:rFonts w:ascii="Times New Roman" w:hAnsi="Times New Roman"/>
+          <w:sz w:val="28"/>
+          <w:szCs w:val="28"/>
+          <w:lang w:eastAsia="ru-RU"/>
+        </w:rPr>
+        <w:t xml:space="preserve">введенному лекарству находит номер </w:t>
+      </w:r>
+      <w:proofErr w:type="gramStart"/>
+      <w:r>
+        <w:rPr>
+          <w:rFonts w:ascii="Times New Roman" w:hAnsi="Times New Roman"/>
+          <w:sz w:val="28"/>
+          <w:szCs w:val="28"/>
+          <w:lang w:eastAsia="ru-RU"/>
+        </w:rPr>
+        <w:t>аптеки</w:t>
+      </w:r>
+      <w:proofErr w:type="gramEnd"/>
+      <w:r>
+        <w:rPr>
+          <w:rFonts w:ascii="Times New Roman" w:hAnsi="Times New Roman"/>
+          <w:sz w:val="28"/>
+          <w:szCs w:val="28"/>
+          <w:lang w:eastAsia="ru-RU"/>
+        </w:rPr>
+        <w:t xml:space="preserve"> в котором оно есть</w:t>
+      </w:r>
+      <w:r>
+        <w:rPr>
+          <w:rFonts w:ascii="Times New Roman" w:hAnsi="Times New Roman"/>
+          <w:sz w:val="28"/>
+          <w:szCs w:val="28"/>
+          <w:lang w:eastAsia="ru-RU"/>
+        </w:rPr>
+        <w:t>.</w:t>
       </w:r>
     </w:p>
     <w:p>
@@ -3402,19 +3536,63 @@
           <w:rFonts w:ascii="Times New Roman" w:hAnsi="Times New Roman"/>
           <w:sz w:val="28"/>
           <w:szCs w:val="28"/>
-          <w:highlight w:val="yellow"/>
-          <w:lang w:eastAsia="ru-RU"/>
-        </w:rPr>
-      </w:pPr>
-      <w:r>
-        <w:rPr>
-          <w:rFonts w:ascii="Times New Roman" w:hAnsi="Times New Roman"/>
-          <w:sz w:val="28"/>
-          <w:szCs w:val="28"/>
-          <w:highlight w:val="yellow"/>
-          <w:lang w:eastAsia="ru-RU"/>
-        </w:rPr>
-        <w:t>4 Процесс 4 - «Найти ФИО и специальные данные» - по введенному названию книги выполняет поиск и выдает ФИО автора и специальные данные книги.</w:t>
+          <w:lang w:eastAsia="ru-RU"/>
+        </w:rPr>
+      </w:pPr>
+      <w:r>
+        <w:rPr>
+          <w:rFonts w:ascii="Times New Roman" w:hAnsi="Times New Roman"/>
+          <w:b/>
+          <w:sz w:val="28"/>
+          <w:szCs w:val="28"/>
+          <w:lang w:eastAsia="ru-RU"/>
+        </w:rPr>
+        <w:t>Процесс 4</w:t>
+      </w:r>
+      <w:r>
+        <w:rPr>
+          <w:rFonts w:ascii="Times New Roman" w:hAnsi="Times New Roman"/>
+          <w:sz w:val="28"/>
+          <w:szCs w:val="28"/>
+          <w:lang w:eastAsia="ru-RU"/>
+        </w:rPr>
+        <w:t xml:space="preserve"> - «</w:t>
+      </w:r>
+      <w:r>
+        <w:rPr>
+          <w:rFonts w:ascii="Times New Roman" w:hAnsi="Times New Roman"/>
+          <w:sz w:val="28"/>
+          <w:szCs w:val="28"/>
+          <w:lang w:eastAsia="ru-RU"/>
+        </w:rPr>
+        <w:t>Печать данных</w:t>
+      </w:r>
+      <w:r>
+        <w:rPr>
+          <w:rFonts w:ascii="Times New Roman" w:hAnsi="Times New Roman"/>
+          <w:sz w:val="28"/>
+          <w:szCs w:val="28"/>
+          <w:lang w:eastAsia="ru-RU"/>
+        </w:rPr>
+        <w:t xml:space="preserve">» - </w:t>
+      </w:r>
+      <w:r>
+        <w:rPr>
+          <w:rFonts w:ascii="Times New Roman" w:hAnsi="Times New Roman"/>
+          <w:sz w:val="28"/>
+          <w:szCs w:val="28"/>
+          <w:lang w:eastAsia="ru-RU"/>
+        </w:rPr>
+        <w:t>Распечатывает данные процесса 3</w:t>
+      </w:r>
+      <w:r>
+        <w:rPr>
+          <w:rFonts w:ascii="Times New Roman" w:hAnsi="Times New Roman"/>
+          <w:sz w:val="28"/>
+          <w:szCs w:val="28"/>
+          <w:lang w:eastAsia="ru-RU"/>
+        </w:rPr>
+        <w:t>.</w:t>
       </w:r>
     </w:p>
     <w:p>
@@ -3426,41 +3604,73 @@
           <w:rFonts w:ascii="Times New Roman" w:hAnsi="Times New Roman"/>
           <w:sz w:val="28"/>
           <w:szCs w:val="28"/>
-          <w:highlight w:val="yellow"/>
-          <w:lang w:eastAsia="ru-RU"/>
-        </w:rPr>
-      </w:pPr>
-      <w:r>
-        <w:rPr>
-          <w:rFonts w:ascii="Times New Roman" w:hAnsi="Times New Roman"/>
-          <w:sz w:val="28"/>
-          <w:szCs w:val="28"/>
-          <w:highlight w:val="yellow"/>
-          <w:lang w:eastAsia="ru-RU"/>
-        </w:rPr>
-        <w:t xml:space="preserve">5 Процесс 6 - «Вывести информацию на экран» - выводит </w:t>
-      </w:r>
-      <w:proofErr w:type="gramStart"/>
-      <w:r>
-        <w:rPr>
-          <w:rFonts w:ascii="Times New Roman" w:hAnsi="Times New Roman"/>
-          <w:sz w:val="28"/>
-          <w:szCs w:val="28"/>
-          <w:highlight w:val="yellow"/>
-          <w:lang w:eastAsia="ru-RU"/>
-        </w:rPr>
-        <w:t>для</w:t>
-      </w:r>
-      <w:proofErr w:type="gramEnd"/>
-      <w:r>
-        <w:rPr>
-          <w:rFonts w:ascii="Times New Roman" w:hAnsi="Times New Roman"/>
-          <w:sz w:val="28"/>
-          <w:szCs w:val="28"/>
-          <w:highlight w:val="yellow"/>
-          <w:lang w:eastAsia="ru-RU"/>
-        </w:rPr>
-        <w:t xml:space="preserve"> полученную информацию на экран.</w:t>
+          <w:lang w:eastAsia="ru-RU"/>
+        </w:rPr>
+      </w:pPr>
+      <w:r>
+        <w:rPr>
+          <w:rFonts w:ascii="Times New Roman" w:hAnsi="Times New Roman"/>
+          <w:b/>
+          <w:sz w:val="28"/>
+          <w:szCs w:val="28"/>
+          <w:lang w:eastAsia="ru-RU"/>
+        </w:rPr>
+        <w:t xml:space="preserve">Процесс </w:t>
+      </w:r>
+      <w:r>
+        <w:rPr>
+          <w:rFonts w:ascii="Times New Roman" w:hAnsi="Times New Roman"/>
+          <w:b/>
+          <w:sz w:val="28"/>
+          <w:szCs w:val="28"/>
+          <w:lang w:eastAsia="ru-RU"/>
+        </w:rPr>
+        <w:t>5</w:t>
+      </w:r>
+      <w:r>
+        <w:rPr>
+          <w:rFonts w:ascii="Times New Roman" w:hAnsi="Times New Roman"/>
+          <w:sz w:val="28"/>
+          <w:szCs w:val="28"/>
+          <w:lang w:eastAsia="ru-RU"/>
+        </w:rPr>
+        <w:t xml:space="preserve"> - «</w:t>
+      </w:r>
+      <w:r>
+        <w:rPr>
+          <w:rFonts w:ascii="Times New Roman" w:hAnsi="Times New Roman"/>
+          <w:sz w:val="28"/>
+          <w:szCs w:val="28"/>
+          <w:lang w:eastAsia="ru-RU"/>
+        </w:rPr>
+        <w:t>Найти адрес аптеки по ее номеру</w:t>
+      </w:r>
+      <w:r>
+        <w:rPr>
+          <w:rFonts w:ascii="Times New Roman" w:hAnsi="Times New Roman"/>
+          <w:sz w:val="28"/>
+          <w:szCs w:val="28"/>
+          <w:lang w:eastAsia="ru-RU"/>
+        </w:rPr>
+        <w:t xml:space="preserve">» - выводит для </w:t>
+      </w:r>
+      <w:r>
+        <w:rPr>
+          <w:rFonts w:ascii="Times New Roman" w:hAnsi="Times New Roman"/>
+          <w:sz w:val="28"/>
+          <w:szCs w:val="28"/>
+          <w:lang w:eastAsia="ru-RU"/>
+        </w:rPr>
+        <w:t>указанного номера аптеки соответствующий адрес</w:t>
+      </w:r>
+      <w:r>
+        <w:rPr>
+          <w:rFonts w:ascii="Times New Roman" w:hAnsi="Times New Roman"/>
+          <w:sz w:val="28"/>
+          <w:szCs w:val="28"/>
+          <w:lang w:eastAsia="ru-RU"/>
+        </w:rPr>
+        <w:t>.</w:t>
       </w:r>
     </w:p>
     <w:p>
@@ -3472,41 +3682,91 @@
           <w:rFonts w:ascii="Times New Roman" w:hAnsi="Times New Roman"/>
           <w:sz w:val="28"/>
           <w:szCs w:val="28"/>
-          <w:highlight w:val="yellow"/>
-          <w:lang w:eastAsia="ru-RU"/>
-        </w:rPr>
-      </w:pPr>
-      <w:r>
-        <w:rPr>
-          <w:rFonts w:ascii="Times New Roman" w:hAnsi="Times New Roman"/>
-          <w:sz w:val="28"/>
-          <w:szCs w:val="28"/>
-          <w:highlight w:val="yellow"/>
-          <w:lang w:eastAsia="ru-RU"/>
-        </w:rPr>
-        <w:t xml:space="preserve">6 Процесс 1 - «Вывести информацию на принтер» - выводит </w:t>
-      </w:r>
-      <w:proofErr w:type="gramStart"/>
-      <w:r>
-        <w:rPr>
-          <w:rFonts w:ascii="Times New Roman" w:hAnsi="Times New Roman"/>
-          <w:sz w:val="28"/>
-          <w:szCs w:val="28"/>
-          <w:highlight w:val="yellow"/>
-          <w:lang w:eastAsia="ru-RU"/>
-        </w:rPr>
-        <w:t>для</w:t>
-      </w:r>
-      <w:proofErr w:type="gramEnd"/>
-      <w:r>
-        <w:rPr>
-          <w:rFonts w:ascii="Times New Roman" w:hAnsi="Times New Roman"/>
-          <w:sz w:val="28"/>
-          <w:szCs w:val="28"/>
-          <w:highlight w:val="yellow"/>
-          <w:lang w:eastAsia="ru-RU"/>
-        </w:rPr>
-        <w:t xml:space="preserve"> информацию на печатающее устройство.</w:t>
+          <w:lang w:eastAsia="ru-RU"/>
+        </w:rPr>
+      </w:pPr>
+      <w:r>
+        <w:rPr>
+          <w:rFonts w:ascii="Times New Roman" w:hAnsi="Times New Roman"/>
+          <w:b/>
+          <w:sz w:val="28"/>
+          <w:szCs w:val="28"/>
+          <w:lang w:eastAsia="ru-RU"/>
+        </w:rPr>
+        <w:t xml:space="preserve">Процесс </w:t>
+      </w:r>
+      <w:r>
+        <w:rPr>
+          <w:rFonts w:ascii="Times New Roman" w:hAnsi="Times New Roman"/>
+          <w:b/>
+          <w:sz w:val="28"/>
+          <w:szCs w:val="28"/>
+          <w:lang w:eastAsia="ru-RU"/>
+        </w:rPr>
+        <w:t>6</w:t>
+      </w:r>
+      <w:r>
+        <w:rPr>
+          <w:rFonts w:ascii="Times New Roman" w:hAnsi="Times New Roman"/>
+          <w:sz w:val="28"/>
+          <w:szCs w:val="28"/>
+          <w:lang w:eastAsia="ru-RU"/>
+        </w:rPr>
+        <w:t xml:space="preserve"> - </w:t>
+      </w:r>
+      <w:r>
+        <w:rPr>
+          <w:rFonts w:ascii="Times New Roman" w:hAnsi="Times New Roman"/>
+          <w:sz w:val="28"/>
+          <w:szCs w:val="28"/>
+          <w:lang w:eastAsia="ru-RU"/>
+        </w:rPr>
+        <w:t>«</w:t>
+      </w:r>
+      <w:r>
+        <w:rPr>
+          <w:rFonts w:ascii="Times New Roman" w:hAnsi="Times New Roman"/>
+          <w:sz w:val="28"/>
+          <w:szCs w:val="28"/>
+          <w:lang w:eastAsia="ru-RU"/>
+        </w:rPr>
+        <w:t>Печать данных</w:t>
+      </w:r>
+      <w:r>
+        <w:rPr>
+          <w:rFonts w:ascii="Times New Roman" w:hAnsi="Times New Roman"/>
+          <w:sz w:val="28"/>
+          <w:szCs w:val="28"/>
+          <w:lang w:eastAsia="ru-RU"/>
+        </w:rPr>
+        <w:t xml:space="preserve">» - </w:t>
+      </w:r>
+      <w:r>
+        <w:rPr>
+          <w:rFonts w:ascii="Times New Roman" w:hAnsi="Times New Roman"/>
+          <w:sz w:val="28"/>
+          <w:szCs w:val="28"/>
+          <w:lang w:eastAsia="ru-RU"/>
+        </w:rPr>
+        <w:t xml:space="preserve">Распечатывает данные процесса </w:t>
+      </w:r>
+      <w:r>
+        <w:rPr>
+          <w:rFonts w:ascii="Times New Roman" w:hAnsi="Times New Roman"/>
+          <w:sz w:val="28"/>
+          <w:szCs w:val="28"/>
+          <w:lang w:eastAsia="ru-RU"/>
+        </w:rPr>
+        <w:t>5</w:t>
+      </w:r>
+      <w:r>
+        <w:rPr>
+          <w:rFonts w:ascii="Times New Roman" w:hAnsi="Times New Roman"/>
+          <w:sz w:val="28"/>
+          <w:szCs w:val="28"/>
+          <w:lang w:eastAsia="ru-RU"/>
+        </w:rPr>
+        <w:t>.</w:t>
       </w:r>
     </w:p>
     <w:p>
@@ -3516,32 +3776,67 @@
         <w:jc w:val="both"/>
         <w:rPr>
           <w:rFonts w:ascii="Times New Roman" w:hAnsi="Times New Roman"/>
-          <w:sz w:val="28"/>
-          <w:szCs w:val="28"/>
-          <w:highlight w:val="yellow"/>
-          <w:lang w:eastAsia="ru-RU"/>
-        </w:rPr>
-      </w:pPr>
-      <w:r>
-        <w:rPr>
-          <w:rFonts w:ascii="Times New Roman" w:hAnsi="Times New Roman"/>
-          <w:sz w:val="28"/>
-          <w:szCs w:val="28"/>
-          <w:highlight w:val="yellow"/>
-          <w:lang w:eastAsia="ru-RU"/>
-        </w:rPr>
-        <w:t xml:space="preserve">Потоки на контекстной диаграмме направленные от процесса к пользователю на диаграмме первого уровня направлены стрелкой вовне, то есть от процессов. В дальнейшем они будут обозначаться как исходящие </w:t>
-      </w:r>
-      <w:r>
-        <w:rPr>
-          <w:rFonts w:ascii="Times New Roman" w:hAnsi="Times New Roman"/>
-          <w:sz w:val="28"/>
-          <w:szCs w:val="28"/>
-          <w:highlight w:val="yellow"/>
-          <w:lang w:eastAsia="ru-RU"/>
-        </w:rPr>
-        <w:lastRenderedPageBreak/>
-        <w:t>потоки. Потоки, направленные на контекстной диаграмме от пользователя к процессу, на диаграмме первого уровня направлены стрелкой к процессам. В дальнейшем они будут обозначаться как входящие потоки.</w:t>
+          <w:b/>
+          <w:sz w:val="28"/>
+          <w:szCs w:val="28"/>
+          <w:lang w:eastAsia="ru-RU"/>
+        </w:rPr>
+      </w:pPr>
+      <w:r>
+        <w:rPr>
+          <w:rFonts w:ascii="Times New Roman" w:hAnsi="Times New Roman"/>
+          <w:b/>
+          <w:sz w:val="28"/>
+          <w:szCs w:val="28"/>
+          <w:lang w:eastAsia="ru-RU"/>
+        </w:rPr>
+        <w:t xml:space="preserve">Процесс </w:t>
+      </w:r>
+      <w:r>
+        <w:rPr>
+          <w:rFonts w:ascii="Times New Roman" w:hAnsi="Times New Roman"/>
+          <w:b/>
+          <w:sz w:val="28"/>
+          <w:szCs w:val="28"/>
+          <w:lang w:eastAsia="ru-RU"/>
+        </w:rPr>
+        <w:t>7</w:t>
+      </w:r>
+      <w:r>
+        <w:rPr>
+          <w:rFonts w:ascii="Times New Roman" w:hAnsi="Times New Roman"/>
+          <w:sz w:val="28"/>
+          <w:szCs w:val="28"/>
+          <w:lang w:eastAsia="ru-RU"/>
+        </w:rPr>
+        <w:t xml:space="preserve"> - «</w:t>
+      </w:r>
+      <w:r>
+        <w:rPr>
+          <w:rFonts w:ascii="Times New Roman" w:hAnsi="Times New Roman"/>
+          <w:sz w:val="28"/>
+          <w:szCs w:val="28"/>
+          <w:lang w:eastAsia="ru-RU"/>
+        </w:rPr>
+        <w:t>Проверить наличие лекарства</w:t>
+      </w:r>
+      <w:r>
+        <w:rPr>
+          <w:rFonts w:ascii="Times New Roman" w:hAnsi="Times New Roman"/>
+          <w:sz w:val="28"/>
+          <w:szCs w:val="28"/>
+          <w:lang w:eastAsia="ru-RU"/>
+        </w:rPr>
+        <w:t xml:space="preserve">» - выводит для указанного номера аптеки </w:t>
+      </w:r>
+      <w:r>
+        <w:rPr>
+          <w:rFonts w:ascii="Times New Roman" w:hAnsi="Times New Roman"/>
+          <w:sz w:val="28"/>
+          <w:szCs w:val="28"/>
+          <w:lang w:eastAsia="ru-RU"/>
+        </w:rPr>
+        <w:t>и названия лекарства наличие лекарства в аптеке.</w:t>
       </w:r>
     </w:p>
     <w:p>
@@ -3553,19 +3848,82 @@
           <w:rFonts w:ascii="Times New Roman" w:hAnsi="Times New Roman"/>
           <w:sz w:val="28"/>
           <w:szCs w:val="28"/>
-          <w:highlight w:val="yellow"/>
-          <w:lang w:eastAsia="ru-RU"/>
-        </w:rPr>
-      </w:pPr>
-      <w:r>
-        <w:rPr>
-          <w:rFonts w:ascii="Times New Roman" w:hAnsi="Times New Roman"/>
-          <w:sz w:val="28"/>
-          <w:szCs w:val="28"/>
-          <w:highlight w:val="yellow"/>
-          <w:lang w:eastAsia="ru-RU"/>
-        </w:rPr>
-        <w:t>Чтобы получить данные процесс должен направить к базе данных запрос. Из базы данных он получает результат поиска. Надо создать два новых потока. Один от базы данных к процессу, второй от процесса к базе данных.</w:t>
+          <w:lang w:eastAsia="ru-RU"/>
+        </w:rPr>
+      </w:pPr>
+      <w:r>
+        <w:rPr>
+          <w:rFonts w:ascii="Times New Roman" w:hAnsi="Times New Roman"/>
+          <w:b/>
+          <w:sz w:val="28"/>
+          <w:szCs w:val="28"/>
+          <w:lang w:eastAsia="ru-RU"/>
+        </w:rPr>
+        <w:t xml:space="preserve">Процесс </w:t>
+      </w:r>
+      <w:r>
+        <w:rPr>
+          <w:rFonts w:ascii="Times New Roman" w:hAnsi="Times New Roman"/>
+          <w:b/>
+          <w:sz w:val="28"/>
+          <w:szCs w:val="28"/>
+          <w:lang w:eastAsia="ru-RU"/>
+        </w:rPr>
+        <w:t>8</w:t>
+      </w:r>
+      <w:r>
+        <w:rPr>
+          <w:rFonts w:ascii="Times New Roman" w:hAnsi="Times New Roman"/>
+          <w:sz w:val="28"/>
+          <w:szCs w:val="28"/>
+          <w:lang w:eastAsia="ru-RU"/>
+        </w:rPr>
+        <w:t xml:space="preserve"> - «</w:t>
+      </w:r>
+      <w:r>
+        <w:rPr>
+          <w:rFonts w:ascii="Times New Roman" w:hAnsi="Times New Roman"/>
+          <w:sz w:val="28"/>
+          <w:szCs w:val="28"/>
+          <w:lang w:eastAsia="ru-RU"/>
+        </w:rPr>
+        <w:t>Печать данных</w:t>
+      </w:r>
+      <w:r>
+        <w:rPr>
+          <w:rFonts w:ascii="Times New Roman" w:hAnsi="Times New Roman"/>
+          <w:sz w:val="28"/>
+          <w:szCs w:val="28"/>
+          <w:lang w:eastAsia="ru-RU"/>
+        </w:rPr>
+        <w:t xml:space="preserve">» - </w:t>
+      </w:r>
+      <w:r>
+        <w:rPr>
+          <w:rFonts w:ascii="Times New Roman" w:hAnsi="Times New Roman"/>
+          <w:sz w:val="28"/>
+          <w:szCs w:val="28"/>
+          <w:lang w:eastAsia="ru-RU"/>
+        </w:rPr>
+        <w:t xml:space="preserve">Распечатывает данные процесса </w:t>
+      </w:r>
+      <w:r>
+        <w:rPr>
+          <w:rFonts w:ascii="Times New Roman" w:hAnsi="Times New Roman"/>
+          <w:sz w:val="28"/>
+          <w:szCs w:val="28"/>
+          <w:lang w:eastAsia="ru-RU"/>
+        </w:rPr>
+        <w:t>7</w:t>
+      </w:r>
+      <w:r>
+        <w:rPr>
+          <w:rFonts w:ascii="Times New Roman" w:hAnsi="Times New Roman"/>
+          <w:sz w:val="28"/>
+          <w:szCs w:val="28"/>
+          <w:lang w:eastAsia="ru-RU"/>
+        </w:rPr>
+        <w:t>.</w:t>
       </w:r>
     </w:p>
     <w:p>
@@ -3585,10 +3943,19 @@
           <w:rFonts w:ascii="Times New Roman" w:hAnsi="Times New Roman"/>
           <w:sz w:val="28"/>
           <w:szCs w:val="28"/>
-          <w:highlight w:val="yellow"/>
-          <w:lang w:eastAsia="ru-RU"/>
-        </w:rPr>
-        <w:t>Аналогичным образом потоки данных распределяются между остальными процессами.</w:t>
+          <w:lang w:eastAsia="ru-RU"/>
+        </w:rPr>
+        <w:t xml:space="preserve">Потоки на контекстной диаграмме направленные от процесса к пользователю на диаграмме первого уровня направлены стрелкой вовне, то есть от процессов. В дальнейшем они будут обозначаться как исходящие </w:t>
+      </w:r>
+      <w:r>
+        <w:rPr>
+          <w:rFonts w:ascii="Times New Roman" w:hAnsi="Times New Roman"/>
+          <w:sz w:val="28"/>
+          <w:szCs w:val="28"/>
+          <w:lang w:eastAsia="ru-RU"/>
+        </w:rPr>
+        <w:lastRenderedPageBreak/>
+        <w:t>потоки. Потоки, направленные на контекстной диаграмме от пользователя к процессу, на диаграмме первого уровня направлены стрелкой к процессам. В дальнейшем они будут обозначаться как входящие потоки.</w:t>
       </w:r>
     </w:p>
     <w:p>
@@ -3610,25 +3977,7 @@
           <w:szCs w:val="28"/>
           <w:lang w:eastAsia="ru-RU"/>
         </w:rPr>
-        <w:t xml:space="preserve">Диаграмма первого уровня представлена на рисунке </w:t>
-      </w:r>
-      <w:r>
-        <w:rPr>
-          <w:rFonts w:ascii="Times New Roman" w:hAnsi="Times New Roman"/>
-          <w:sz w:val="28"/>
-          <w:szCs w:val="28"/>
-          <w:lang w:eastAsia="ru-RU"/>
-        </w:rPr>
-        <w:t>6</w:t>
-      </w:r>
-      <w:r>
-        <w:rPr>
-          <w:rFonts w:ascii="Times New Roman" w:hAnsi="Times New Roman"/>
-          <w:sz w:val="28"/>
-          <w:szCs w:val="28"/>
-          <w:lang w:eastAsia="ru-RU"/>
-        </w:rPr>
-        <w:t>.</w:t>
+        <w:t>Чтобы получить данные процесс должен направить к базе данных запрос. Из базы данных он получает результат поиска. Надо создать два новых потока. Один от базы данных к процессу, второй от процесса к базе данных.</w:t>
       </w:r>
     </w:p>
     <w:p>
@@ -3643,6 +3992,68 @@
           <w:lang w:eastAsia="ru-RU"/>
         </w:rPr>
       </w:pPr>
+      <w:r>
+        <w:rPr>
+          <w:rFonts w:ascii="Times New Roman" w:hAnsi="Times New Roman"/>
+          <w:sz w:val="28"/>
+          <w:szCs w:val="28"/>
+          <w:lang w:eastAsia="ru-RU"/>
+        </w:rPr>
+        <w:t>Аналогичным образом потоки данных распределяются между остальными процессами.</w:t>
+      </w:r>
+    </w:p>
+    <w:p>
+      <w:pPr>
+        <w:spacing w:after="0"/>
+        <w:ind w:firstLine="567"/>
+        <w:jc w:val="both"/>
+        <w:rPr>
+          <w:rFonts w:ascii="Times New Roman" w:hAnsi="Times New Roman"/>
+          <w:sz w:val="28"/>
+          <w:szCs w:val="28"/>
+          <w:lang w:eastAsia="ru-RU"/>
+        </w:rPr>
+      </w:pPr>
+      <w:r>
+        <w:rPr>
+          <w:rFonts w:ascii="Times New Roman" w:hAnsi="Times New Roman"/>
+          <w:sz w:val="28"/>
+          <w:szCs w:val="28"/>
+          <w:lang w:eastAsia="ru-RU"/>
+        </w:rPr>
+        <w:t xml:space="preserve">Диаграмма первого уровня представлена на рисунке </w:t>
+      </w:r>
+      <w:r>
+        <w:rPr>
+          <w:rFonts w:ascii="Times New Roman" w:hAnsi="Times New Roman"/>
+          <w:sz w:val="28"/>
+          <w:szCs w:val="28"/>
+          <w:lang w:eastAsia="ru-RU"/>
+        </w:rPr>
+        <w:t>6</w:t>
+      </w:r>
+      <w:r>
+        <w:rPr>
+          <w:rFonts w:ascii="Times New Roman" w:hAnsi="Times New Roman"/>
+          <w:sz w:val="28"/>
+          <w:szCs w:val="28"/>
+          <w:lang w:eastAsia="ru-RU"/>
+        </w:rPr>
+        <w:t>.</w:t>
+      </w:r>
+    </w:p>
+    <w:p>
+      <w:pPr>
+        <w:spacing w:after="0"/>
+        <w:ind w:firstLine="567"/>
+        <w:jc w:val="both"/>
+        <w:rPr>
+          <w:rFonts w:ascii="Times New Roman" w:hAnsi="Times New Roman"/>
+          <w:sz w:val="28"/>
+          <w:szCs w:val="28"/>
+          <w:lang w:eastAsia="ru-RU"/>
+        </w:rPr>
+      </w:pPr>
     </w:p>
     <w:p>
       <w:pPr>
@@ -3657,16 +4068,14 @@
       <w:r>
         <w:rPr>
           <w:rStyle w:val="FontStyle37"/>
-          <w:noProof/>
-          <w:sz w:val="28"/>
-          <w:szCs w:val="28"/>
-          <w:lang w:eastAsia="ru-RU"/>
+          <w:sz w:val="28"/>
+          <w:szCs w:val="28"/>
         </w:rPr>
         <w:drawing>
-          <wp:inline distT="0" distB="0" distL="0" distR="0" wp14:anchorId="6DCC4C6F" wp14:editId="519D3C5A">
-            <wp:extent cx="5940425" cy="4134815"/>
+          <wp:inline distT="0" distB="0" distL="0" distR="0" wp14:anchorId="21F10829" wp14:editId="317BB7A3">
+            <wp:extent cx="5940425" cy="4161792"/>
             <wp:effectExtent l="0" t="0" r="3175" b="0"/>
-            <wp:docPr id="8" name="Рисунок 8"/>
+            <wp:docPr id="2" name="Рисунок 2"/>
             <wp:cNvGraphicFramePr>
               <a:graphicFrameLocks xmlns:a="http://schemas.openxmlformats.org/drawingml/2006/main" noChangeAspect="1"/>
             </wp:cNvGraphicFramePr>
@@ -3686,7 +4095,7 @@
                   <pic:spPr>
                     <a:xfrm>
                       <a:off x="0" y="0"/>
-                      <a:ext cx="5940425" cy="4134815"/>
+                      <a:ext cx="5940425" cy="4161792"/>
                     </a:xfrm>
                     <a:prstGeom prst="rect">
                       <a:avLst/>
@@ -3736,31 +4145,15 @@
           <w:sz w:val="28"/>
           <w:szCs w:val="28"/>
         </w:rPr>
-        <w:t xml:space="preserve">На диаграмме второго уровня будет </w:t>
-      </w:r>
-      <w:r>
-        <w:rPr>
-          <w:rFonts w:ascii="Times New Roman" w:hAnsi="Times New Roman"/>
-          <w:sz w:val="28"/>
-          <w:szCs w:val="28"/>
-        </w:rPr>
-        <w:t>три</w:t>
-      </w:r>
-      <w:r>
-        <w:rPr>
-          <w:rFonts w:ascii="Times New Roman" w:hAnsi="Times New Roman"/>
-          <w:sz w:val="28"/>
-          <w:szCs w:val="28"/>
-        </w:rPr>
-        <w:t xml:space="preserve"> процесса. Эти процессы детализируют работу процесса «Найти </w:t>
-      </w:r>
-      <w:r>
-        <w:rPr>
-          <w:rFonts w:ascii="Times New Roman" w:hAnsi="Times New Roman"/>
-          <w:sz w:val="28"/>
-          <w:szCs w:val="28"/>
-        </w:rPr>
-        <w:t>область знаний и название книги</w:t>
+        <w:t>На диаграмме второго уровня будет три процесса. Эти процессы детализируют работу процесса «</w:t>
+      </w:r>
+      <w:r>
+        <w:rPr>
+          <w:rFonts w:ascii="Times New Roman" w:hAnsi="Times New Roman"/>
+          <w:sz w:val="28"/>
+          <w:szCs w:val="28"/>
+        </w:rPr>
+        <w:t>Проверить наличие лекарства</w:t>
       </w:r>
       <w:r>
         <w:rPr>
@@ -3788,15 +4181,39 @@
           <w:sz w:val="28"/>
           <w:szCs w:val="28"/>
         </w:rPr>
-        <w:t xml:space="preserve"> «Сформировать запрос» - получает поток «</w:t>
-      </w:r>
-      <w:r>
-        <w:rPr>
-          <w:rFonts w:ascii="Times New Roman" w:hAnsi="Times New Roman"/>
-          <w:sz w:val="28"/>
-          <w:szCs w:val="28"/>
-        </w:rPr>
-        <w:t>Автор»</w:t>
+        <w:t xml:space="preserve"> «</w:t>
+      </w:r>
+      <w:r>
+        <w:rPr>
+          <w:rFonts w:ascii="Times New Roman" w:hAnsi="Times New Roman"/>
+          <w:sz w:val="28"/>
+          <w:szCs w:val="28"/>
+        </w:rPr>
+        <w:t>Подготовить запрос и обработать результат</w:t>
+      </w:r>
+      <w:r>
+        <w:rPr>
+          <w:rFonts w:ascii="Times New Roman" w:hAnsi="Times New Roman"/>
+          <w:sz w:val="28"/>
+          <w:szCs w:val="28"/>
+        </w:rPr>
+        <w:t>» - получает поток «</w:t>
+      </w:r>
+      <w:r>
+        <w:rPr>
+          <w:rFonts w:ascii="Times New Roman" w:hAnsi="Times New Roman"/>
+          <w:sz w:val="28"/>
+          <w:szCs w:val="28"/>
+        </w:rPr>
+        <w:t>Наименование лекарства и номер аптеки</w:t>
+      </w:r>
+      <w:r>
+        <w:rPr>
+          <w:rFonts w:ascii="Times New Roman" w:hAnsi="Times New Roman"/>
+          <w:sz w:val="28"/>
+          <w:szCs w:val="28"/>
+        </w:rPr>
+        <w:t>»</w:t>
       </w:r>
       <w:r>
         <w:rPr>
@@ -3812,7 +4229,57 @@
           <w:sz w:val="28"/>
           <w:szCs w:val="28"/>
         </w:rPr>
-        <w:t>2 «Направить запрос в базу данных»</w:t>
+        <w:t>1</w:t>
+      </w:r>
+      <w:r>
+        <w:rPr>
+          <w:rFonts w:ascii="Times New Roman" w:hAnsi="Times New Roman"/>
+          <w:sz w:val="28"/>
+          <w:szCs w:val="28"/>
+        </w:rPr>
+        <w:t xml:space="preserve"> «Направить запрос в базу данных</w:t>
+      </w:r>
+      <w:r>
+        <w:rPr>
+          <w:rFonts w:ascii="Times New Roman" w:hAnsi="Times New Roman"/>
+          <w:sz w:val="28"/>
+          <w:szCs w:val="28"/>
+        </w:rPr>
+        <w:t xml:space="preserve"> и получить результат</w:t>
+      </w:r>
+      <w:r>
+        <w:rPr>
+          <w:rFonts w:ascii="Times New Roman" w:hAnsi="Times New Roman"/>
+          <w:sz w:val="28"/>
+          <w:szCs w:val="28"/>
+        </w:rPr>
+        <w:t>»</w:t>
+      </w:r>
+      <w:r>
+        <w:rPr>
+          <w:rFonts w:ascii="Times New Roman" w:hAnsi="Times New Roman"/>
+          <w:sz w:val="28"/>
+          <w:szCs w:val="28"/>
+        </w:rPr>
+        <w:t xml:space="preserve">, получив </w:t>
+      </w:r>
+      <w:proofErr w:type="gramStart"/>
+      <w:r>
+        <w:rPr>
+          <w:rFonts w:ascii="Times New Roman" w:hAnsi="Times New Roman"/>
+          <w:sz w:val="28"/>
+          <w:szCs w:val="28"/>
+        </w:rPr>
+        <w:t>результат</w:t>
+      </w:r>
+      <w:proofErr w:type="gramEnd"/>
+      <w:r>
+        <w:rPr>
+          <w:rFonts w:ascii="Times New Roman" w:hAnsi="Times New Roman"/>
+          <w:sz w:val="28"/>
+          <w:szCs w:val="28"/>
+        </w:rPr>
+        <w:t xml:space="preserve"> создает потоки к процессам вывода на экран и на печать результатов запроса</w:t>
       </w:r>
       <w:r>
         <w:rPr>
@@ -3840,15 +4307,40 @@
           <w:sz w:val="28"/>
           <w:szCs w:val="28"/>
         </w:rPr>
-        <w:t>«Направить запрос в базу данных» - получает поток данных</w:t>
-      </w:r>
-      <w:r>
-        <w:rPr>
-          <w:rFonts w:ascii="Times New Roman" w:hAnsi="Times New Roman"/>
-          <w:sz w:val="28"/>
-          <w:szCs w:val="28"/>
-        </w:rPr>
-        <w:t xml:space="preserve"> от процесса 1</w:t>
+        <w:lastRenderedPageBreak/>
+        <w:t>«Направить запрос в базу данных</w:t>
+      </w:r>
+      <w:r>
+        <w:rPr>
+          <w:rFonts w:ascii="Times New Roman" w:hAnsi="Times New Roman"/>
+          <w:sz w:val="28"/>
+          <w:szCs w:val="28"/>
+        </w:rPr>
+        <w:t xml:space="preserve"> и получить результат</w:t>
+      </w:r>
+      <w:r>
+        <w:rPr>
+          <w:rFonts w:ascii="Times New Roman" w:hAnsi="Times New Roman"/>
+          <w:sz w:val="28"/>
+          <w:szCs w:val="28"/>
+        </w:rPr>
+        <w:t>» - получает поток данных</w:t>
+      </w:r>
+      <w:r>
+        <w:rPr>
+          <w:rFonts w:ascii="Times New Roman" w:hAnsi="Times New Roman"/>
+          <w:sz w:val="28"/>
+          <w:szCs w:val="28"/>
+        </w:rPr>
+        <w:t xml:space="preserve"> от процесса </w:t>
+      </w:r>
+      <w:r>
+        <w:rPr>
+          <w:rFonts w:ascii="Times New Roman" w:hAnsi="Times New Roman"/>
+          <w:sz w:val="28"/>
+          <w:szCs w:val="28"/>
+        </w:rPr>
+        <w:t>«Подготовить запрос и обработать результат»</w:t>
       </w:r>
       <w:r>
         <w:rPr>
@@ -3866,16 +4358,62 @@
         </w:rPr>
         <w:t xml:space="preserve"> как Запрос</w:t>
       </w:r>
-      <w:proofErr w:type="gramStart"/>
-      <w:r>
-        <w:rPr>
-          <w:rFonts w:ascii="Times New Roman" w:hAnsi="Times New Roman"/>
-          <w:sz w:val="28"/>
-          <w:szCs w:val="28"/>
-        </w:rPr>
-        <w:t>1</w:t>
-      </w:r>
-      <w:proofErr w:type="gramEnd"/>
+      <w:r>
+        <w:rPr>
+          <w:rFonts w:ascii="Times New Roman" w:hAnsi="Times New Roman"/>
+          <w:sz w:val="28"/>
+          <w:szCs w:val="28"/>
+        </w:rPr>
+        <w:t xml:space="preserve"> 5, он же </w:t>
+      </w:r>
+      <w:r>
+        <w:rPr>
+          <w:rFonts w:ascii="Times New Roman" w:hAnsi="Times New Roman"/>
+          <w:sz w:val="28"/>
+          <w:szCs w:val="28"/>
+        </w:rPr>
+        <w:t>получает поток данных «Результат</w:t>
+      </w:r>
+      <w:r>
+        <w:rPr>
+          <w:rFonts w:ascii="Times New Roman" w:hAnsi="Times New Roman"/>
+          <w:sz w:val="28"/>
+          <w:szCs w:val="28"/>
+        </w:rPr>
+        <w:t xml:space="preserve"> 5</w:t>
+      </w:r>
+      <w:r>
+        <w:rPr>
+          <w:rFonts w:ascii="Times New Roman" w:hAnsi="Times New Roman"/>
+          <w:sz w:val="28"/>
+          <w:szCs w:val="28"/>
+        </w:rPr>
+        <w:t xml:space="preserve">» и </w:t>
+      </w:r>
+      <w:r>
+        <w:rPr>
+          <w:rFonts w:ascii="Times New Roman" w:hAnsi="Times New Roman"/>
+          <w:sz w:val="28"/>
+          <w:szCs w:val="28"/>
+        </w:rPr>
+        <w:t>выдает поток данных для процесса «</w:t>
+      </w:r>
+      <w:r>
+        <w:rPr>
+          <w:rFonts w:ascii="Times New Roman" w:hAnsi="Times New Roman"/>
+          <w:sz w:val="28"/>
+          <w:szCs w:val="28"/>
+        </w:rPr>
+        <w:t>Подготовить запрос и обработать результат</w:t>
+      </w:r>
+      <w:r>
+        <w:rPr>
+          <w:rFonts w:ascii="Times New Roman" w:hAnsi="Times New Roman"/>
+          <w:sz w:val="28"/>
+          <w:szCs w:val="28"/>
+        </w:rPr>
+        <w:t>»</w:t>
+      </w:r>
       <w:r>
         <w:rPr>
           <w:rFonts w:ascii="Times New Roman" w:hAnsi="Times New Roman"/>
@@ -3883,53 +4421,6 @@
           <w:szCs w:val="28"/>
         </w:rPr>
         <w:t>.</w:t>
-      </w:r>
-    </w:p>
-    <w:p>
-      <w:pPr>
-        <w:spacing w:after="0"/>
-        <w:ind w:firstLine="709"/>
-        <w:jc w:val="both"/>
-        <w:rPr>
-          <w:rFonts w:ascii="Times New Roman" w:hAnsi="Times New Roman"/>
-          <w:sz w:val="28"/>
-          <w:szCs w:val="28"/>
-        </w:rPr>
-      </w:pPr>
-      <w:r>
-        <w:rPr>
-          <w:rFonts w:ascii="Times New Roman" w:hAnsi="Times New Roman"/>
-          <w:sz w:val="28"/>
-          <w:szCs w:val="28"/>
-        </w:rPr>
-        <w:lastRenderedPageBreak/>
-        <w:t>«Сформировать отчет» - получает поток данных «Результат</w:t>
-      </w:r>
-      <w:proofErr w:type="gramStart"/>
-      <w:r>
-        <w:rPr>
-          <w:rFonts w:ascii="Times New Roman" w:hAnsi="Times New Roman"/>
-          <w:sz w:val="28"/>
-          <w:szCs w:val="28"/>
-        </w:rPr>
-        <w:t>1</w:t>
-      </w:r>
-      <w:proofErr w:type="gramEnd"/>
-      <w:r>
-        <w:rPr>
-          <w:rFonts w:ascii="Times New Roman" w:hAnsi="Times New Roman"/>
-          <w:sz w:val="28"/>
-          <w:szCs w:val="28"/>
-        </w:rPr>
-        <w:t xml:space="preserve">» и выдает </w:t>
-      </w:r>
-      <w:r>
-        <w:rPr>
-          <w:rFonts w:ascii="Times New Roman" w:hAnsi="Times New Roman"/>
-          <w:sz w:val="28"/>
-          <w:szCs w:val="28"/>
-        </w:rPr>
-        <w:t>потоки для вывода данных на экран и печать.</w:t>
       </w:r>
     </w:p>
     <w:p>
@@ -3976,19 +4467,18 @@
           <w:szCs w:val="28"/>
         </w:rPr>
       </w:pPr>
-      <w:r>
-        <w:rPr>
-          <w:rStyle w:val="FontStyle37"/>
-          <w:noProof/>
-          <w:sz w:val="28"/>
-          <w:szCs w:val="28"/>
-          <w:lang w:eastAsia="ru-RU"/>
+      <w:bookmarkStart w:id="11" w:name="_GoBack"/>
+      <w:r>
+        <w:rPr>
+          <w:rStyle w:val="FontStyle37"/>
+          <w:sz w:val="28"/>
+          <w:szCs w:val="28"/>
         </w:rPr>
         <w:drawing>
-          <wp:inline distT="0" distB="0" distL="0" distR="0" wp14:anchorId="1821369E" wp14:editId="4D3910C8">
-            <wp:extent cx="5940425" cy="4132976"/>
-            <wp:effectExtent l="0" t="0" r="3175" b="1270"/>
-            <wp:docPr id="9" name="Рисунок 9"/>
+          <wp:inline distT="0" distB="0" distL="0" distR="0" wp14:anchorId="5D98E2B6" wp14:editId="58768999">
+            <wp:extent cx="5940425" cy="4148304"/>
+            <wp:effectExtent l="0" t="0" r="3175" b="5080"/>
+            <wp:docPr id="3" name="Рисунок 3"/>
             <wp:cNvGraphicFramePr>
               <a:graphicFrameLocks xmlns:a="http://schemas.openxmlformats.org/drawingml/2006/main" noChangeAspect="1"/>
             </wp:cNvGraphicFramePr>
@@ -4008,7 +4498,7 @@
                   <pic:spPr>
                     <a:xfrm>
                       <a:off x="0" y="0"/>
-                      <a:ext cx="5940425" cy="4132976"/>
+                      <a:ext cx="5940425" cy="4148304"/>
                     </a:xfrm>
                     <a:prstGeom prst="rect">
                       <a:avLst/>
@@ -4020,6 +4510,7 @@
           </wp:inline>
         </w:drawing>
       </w:r>
+      <w:bookmarkEnd w:id="11"/>
     </w:p>
     <w:p>
       <w:pPr>
@@ -4269,41 +4760,7 @@
           <w:szCs w:val="28"/>
           <w:lang w:eastAsia="ru-RU"/>
         </w:rPr>
-        <w:t xml:space="preserve">С помощью системы продавец должен выполнять следующие функции: оформить продажу компьютера, при необходимости добавить к конфигурации периферийные устройства, принять компьютер в </w:t>
-      </w:r>
-      <w:proofErr w:type="gramStart"/>
-      <w:r>
-        <w:rPr>
-          <w:rFonts w:ascii="Times New Roman" w:hAnsi="Times New Roman"/>
-          <w:b/>
-          <w:sz w:val="28"/>
-          <w:szCs w:val="28"/>
-          <w:lang w:eastAsia="ru-RU"/>
-        </w:rPr>
-        <w:t>га-</w:t>
-      </w:r>
-      <w:proofErr w:type="spellStart"/>
-      <w:r>
-        <w:rPr>
-          <w:rFonts w:ascii="Times New Roman" w:hAnsi="Times New Roman"/>
-          <w:b/>
-          <w:sz w:val="28"/>
-          <w:szCs w:val="28"/>
-          <w:lang w:eastAsia="ru-RU"/>
-        </w:rPr>
-        <w:t>рантийный</w:t>
-      </w:r>
-      <w:proofErr w:type="spellEnd"/>
-      <w:proofErr w:type="gramEnd"/>
-      <w:r>
-        <w:rPr>
-          <w:rFonts w:ascii="Times New Roman" w:hAnsi="Times New Roman"/>
-          <w:b/>
-          <w:sz w:val="28"/>
-          <w:szCs w:val="28"/>
-          <w:lang w:eastAsia="ru-RU"/>
-        </w:rPr>
-        <w:t xml:space="preserve"> ремонт. </w:t>
+        <w:t xml:space="preserve">С помощью системы продавец должен выполнять следующие функции: оформить продажу компьютера, при необходимости добавить к конфигурации периферийные устройства, принять компьютер в гарантийный ремонт. </w:t>
       </w:r>
     </w:p>
     <w:p>
@@ -5027,7 +5484,7 @@
           <w:rPr>
             <w:noProof/>
           </w:rPr>
-          <w:t>11</w:t>
+          <w:t>14</w:t>
         </w:r>
         <w:r>
           <w:fldChar w:fldCharType="end"/>
@@ -7275,7 +7732,7 @@
   <a:extraClrSchemeLst/>
   <a:extLst>
     <a:ext uri="{05A4C25C-085E-4340-85A3-A5531E510DB2}">
-      <thm15:themeFamily xmlns="" xmlns:thm15="http://schemas.microsoft.com/office/thememl/2012/main" name="Office Theme" id="{62F939B6-93AF-4DB8-9C6B-D6C7DFDC589F}" vid="{4A3C46E8-61CC-4603-A589-7422A47A8E4A}"/>
+      <thm15:themeFamily xmlns:thm15="http://schemas.microsoft.com/office/thememl/2012/main" xmlns="" name="Office Theme" id="{62F939B6-93AF-4DB8-9C6B-D6C7DFDC589F}" vid="{4A3C46E8-61CC-4603-A589-7422A47A8E4A}"/>
     </a:ext>
   </a:extLst>
 </a:theme>

</xml_diff>

<commit_message>
AUTO FROM WORK 04.11.2021 10:13:31,18
</commit_message>
<xml_diff>
--- a/2-kurs/2-1/Технология разработки/Ольга/Контрольная работа 1 вариант 14.docx
+++ b/2-kurs/2-1/Технология разработки/Ольга/Контрольная работа 1 вариант 14.docx
@@ -3418,16 +3418,7 @@
           <w:szCs w:val="28"/>
           <w:lang w:eastAsia="ru-RU"/>
         </w:rPr>
-        <w:t>вносит в базу данных сведения вводимые администратором о ново</w:t>
-      </w:r>
-      <w:r>
-        <w:rPr>
-          <w:rFonts w:ascii="Times New Roman" w:hAnsi="Times New Roman"/>
-          <w:sz w:val="28"/>
-          <w:szCs w:val="28"/>
-          <w:lang w:eastAsia="ru-RU"/>
-        </w:rPr>
-        <w:t>й аптеке</w:t>
+        <w:t>вносит в базу данных сведения вводимые администратором о новой аптеке</w:t>
       </w:r>
       <w:r>
         <w:rPr>
@@ -3748,16 +3739,7 @@
           <w:szCs w:val="28"/>
           <w:lang w:eastAsia="ru-RU"/>
         </w:rPr>
-        <w:t xml:space="preserve">Распечатывает данные процесса </w:t>
-      </w:r>
-      <w:r>
-        <w:rPr>
-          <w:rFonts w:ascii="Times New Roman" w:hAnsi="Times New Roman"/>
-          <w:sz w:val="28"/>
-          <w:szCs w:val="28"/>
-          <w:lang w:eastAsia="ru-RU"/>
-        </w:rPr>
-        <w:t>5</w:t>
+        <w:t>Распечатывает данные процесса 5</w:t>
       </w:r>
       <w:r>
         <w:rPr>
@@ -3790,17 +3772,7 @@
           <w:szCs w:val="28"/>
           <w:lang w:eastAsia="ru-RU"/>
         </w:rPr>
-        <w:t xml:space="preserve">Процесс </w:t>
-      </w:r>
-      <w:r>
-        <w:rPr>
-          <w:rFonts w:ascii="Times New Roman" w:hAnsi="Times New Roman"/>
-          <w:b/>
-          <w:sz w:val="28"/>
-          <w:szCs w:val="28"/>
-          <w:lang w:eastAsia="ru-RU"/>
-        </w:rPr>
-        <w:t>7</w:t>
+        <w:t>Процесс 7</w:t>
       </w:r>
       <w:r>
         <w:rPr>
@@ -3859,17 +3831,7 @@
           <w:szCs w:val="28"/>
           <w:lang w:eastAsia="ru-RU"/>
         </w:rPr>
-        <w:t xml:space="preserve">Процесс </w:t>
-      </w:r>
-      <w:r>
-        <w:rPr>
-          <w:rFonts w:ascii="Times New Roman" w:hAnsi="Times New Roman"/>
-          <w:b/>
-          <w:sz w:val="28"/>
-          <w:szCs w:val="28"/>
-          <w:lang w:eastAsia="ru-RU"/>
-        </w:rPr>
-        <w:t>8</w:t>
+        <w:t>Процесс 8</w:t>
       </w:r>
       <w:r>
         <w:rPr>
@@ -3905,16 +3867,7 @@
           <w:szCs w:val="28"/>
           <w:lang w:eastAsia="ru-RU"/>
         </w:rPr>
-        <w:t xml:space="preserve">Распечатывает данные процесса </w:t>
-      </w:r>
-      <w:r>
-        <w:rPr>
-          <w:rFonts w:ascii="Times New Roman" w:hAnsi="Times New Roman"/>
-          <w:sz w:val="28"/>
-          <w:szCs w:val="28"/>
-          <w:lang w:eastAsia="ru-RU"/>
-        </w:rPr>
-        <w:t>7</w:t>
+        <w:t>Распечатывает данные процесса 7</w:t>
       </w:r>
       <w:r>
         <w:rPr>
@@ -4068,8 +4021,10 @@
       <w:r>
         <w:rPr>
           <w:rStyle w:val="FontStyle37"/>
-          <w:sz w:val="28"/>
-          <w:szCs w:val="28"/>
+          <w:noProof/>
+          <w:sz w:val="28"/>
+          <w:szCs w:val="28"/>
+          <w:lang w:eastAsia="ru-RU"/>
         </w:rPr>
         <w:drawing>
           <wp:inline distT="0" distB="0" distL="0" distR="0" wp14:anchorId="21F10829" wp14:editId="317BB7A3">
@@ -4396,23 +4351,7 @@
           <w:sz w:val="28"/>
           <w:szCs w:val="28"/>
         </w:rPr>
-        <w:t>выдает поток данных для процесса «</w:t>
-      </w:r>
-      <w:r>
-        <w:rPr>
-          <w:rFonts w:ascii="Times New Roman" w:hAnsi="Times New Roman"/>
-          <w:sz w:val="28"/>
-          <w:szCs w:val="28"/>
-        </w:rPr>
-        <w:t>Подготовить запрос и обработать результат</w:t>
-      </w:r>
-      <w:r>
-        <w:rPr>
-          <w:rFonts w:ascii="Times New Roman" w:hAnsi="Times New Roman"/>
-          <w:sz w:val="28"/>
-          <w:szCs w:val="28"/>
-        </w:rPr>
-        <w:t>»</w:t>
+        <w:t>выдает поток данных для процесса «Подготовить запрос и обработать результат»</w:t>
       </w:r>
       <w:r>
         <w:rPr>
@@ -4467,12 +4406,13 @@
           <w:szCs w:val="28"/>
         </w:rPr>
       </w:pPr>
-      <w:bookmarkStart w:id="11" w:name="_GoBack"/>
-      <w:r>
-        <w:rPr>
-          <w:rStyle w:val="FontStyle37"/>
-          <w:sz w:val="28"/>
-          <w:szCs w:val="28"/>
+      <w:r>
+        <w:rPr>
+          <w:rStyle w:val="FontStyle37"/>
+          <w:noProof/>
+          <w:sz w:val="28"/>
+          <w:szCs w:val="28"/>
+          <w:lang w:eastAsia="ru-RU"/>
         </w:rPr>
         <w:drawing>
           <wp:inline distT="0" distB="0" distL="0" distR="0" wp14:anchorId="5D98E2B6" wp14:editId="58768999">
@@ -4510,7 +4450,6 @@
           </wp:inline>
         </w:drawing>
       </w:r>
-      <w:bookmarkEnd w:id="11"/>
     </w:p>
     <w:p>
       <w:pPr>
@@ -4636,7 +4575,521 @@
     </w:p>
     <w:p>
       <w:pPr>
-        <w:pStyle w:val="1"/>
+        <w:spacing w:after="160" w:line="259" w:lineRule="auto"/>
+        <w:ind w:firstLine="567"/>
+        <w:jc w:val="both"/>
+        <w:rPr>
+          <w:rStyle w:val="FontStyle37"/>
+          <w:sz w:val="28"/>
+          <w:szCs w:val="28"/>
+          <w:lang w:val="en-US"/>
+        </w:rPr>
+      </w:pPr>
+    </w:p>
+    <w:p>
+      <w:pPr>
+        <w:spacing w:after="0"/>
+        <w:ind w:firstLine="567"/>
+        <w:jc w:val="both"/>
+        <w:rPr>
+          <w:rFonts w:ascii="Times New Roman" w:hAnsi="Times New Roman"/>
+          <w:sz w:val="28"/>
+          <w:szCs w:val="28"/>
+          <w:lang w:eastAsia="ru-RU"/>
+        </w:rPr>
+      </w:pPr>
+      <w:r>
+        <w:rPr>
+          <w:rFonts w:ascii="Times New Roman" w:hAnsi="Times New Roman"/>
+          <w:sz w:val="28"/>
+          <w:szCs w:val="28"/>
+          <w:lang w:eastAsia="ru-RU"/>
+        </w:rPr>
+        <w:t xml:space="preserve">Создадим три сущности: </w:t>
+      </w:r>
+      <w:r>
+        <w:rPr>
+          <w:rFonts w:ascii="Times New Roman" w:hAnsi="Times New Roman"/>
+          <w:sz w:val="28"/>
+          <w:szCs w:val="28"/>
+          <w:lang w:eastAsia="ru-RU"/>
+        </w:rPr>
+        <w:t>Лицеисты</w:t>
+      </w:r>
+      <w:r>
+        <w:rPr>
+          <w:rFonts w:ascii="Times New Roman" w:hAnsi="Times New Roman"/>
+          <w:sz w:val="28"/>
+          <w:szCs w:val="28"/>
+          <w:lang w:eastAsia="ru-RU"/>
+        </w:rPr>
+        <w:t>, К</w:t>
+      </w:r>
+      <w:r>
+        <w:rPr>
+          <w:rFonts w:ascii="Times New Roman" w:hAnsi="Times New Roman"/>
+          <w:sz w:val="28"/>
+          <w:szCs w:val="28"/>
+          <w:lang w:eastAsia="ru-RU"/>
+        </w:rPr>
+        <w:t>лассы</w:t>
+      </w:r>
+      <w:r>
+        <w:rPr>
+          <w:rFonts w:ascii="Times New Roman" w:hAnsi="Times New Roman"/>
+          <w:sz w:val="28"/>
+          <w:szCs w:val="28"/>
+          <w:lang w:eastAsia="ru-RU"/>
+        </w:rPr>
+        <w:t xml:space="preserve"> и По</w:t>
+      </w:r>
+      <w:r>
+        <w:rPr>
+          <w:rFonts w:ascii="Times New Roman" w:hAnsi="Times New Roman"/>
+          <w:sz w:val="28"/>
+          <w:szCs w:val="28"/>
+          <w:lang w:eastAsia="ru-RU"/>
+        </w:rPr>
+        <w:t>ощрения</w:t>
+      </w:r>
+      <w:r>
+        <w:rPr>
+          <w:rFonts w:ascii="Times New Roman" w:hAnsi="Times New Roman"/>
+          <w:sz w:val="28"/>
+          <w:szCs w:val="28"/>
+          <w:lang w:eastAsia="ru-RU"/>
+        </w:rPr>
+        <w:t xml:space="preserve">, в которых будем хранить соответствующие им атрибуты. </w:t>
+      </w:r>
+    </w:p>
+    <w:p>
+      <w:pPr>
+        <w:spacing w:after="0"/>
+        <w:ind w:firstLine="567"/>
+        <w:rPr>
+          <w:rFonts w:ascii="Times New Roman" w:hAnsi="Times New Roman"/>
+          <w:sz w:val="28"/>
+          <w:szCs w:val="28"/>
+          <w:lang w:eastAsia="ru-RU"/>
+        </w:rPr>
+      </w:pPr>
+      <w:r>
+        <w:rPr>
+          <w:rFonts w:ascii="Times New Roman" w:hAnsi="Times New Roman"/>
+          <w:sz w:val="28"/>
+          <w:szCs w:val="28"/>
+          <w:lang w:eastAsia="ru-RU"/>
+        </w:rPr>
+        <w:t xml:space="preserve">Сущность </w:t>
+      </w:r>
+      <w:r>
+        <w:rPr>
+          <w:rFonts w:ascii="Times New Roman" w:hAnsi="Times New Roman"/>
+          <w:sz w:val="28"/>
+          <w:szCs w:val="28"/>
+          <w:lang w:eastAsia="ru-RU"/>
+        </w:rPr>
+        <w:t>Лицеисты</w:t>
+      </w:r>
+      <w:r>
+        <w:rPr>
+          <w:rFonts w:ascii="Times New Roman" w:hAnsi="Times New Roman"/>
+          <w:sz w:val="28"/>
+          <w:szCs w:val="28"/>
+          <w:lang w:eastAsia="ru-RU"/>
+        </w:rPr>
+        <w:t xml:space="preserve"> будет иметь следующие атрибуты:</w:t>
+      </w:r>
+    </w:p>
+    <w:p>
+      <w:pPr>
+        <w:pStyle w:val="af"/>
+        <w:numPr>
+          <w:ilvl w:val="0"/>
+          <w:numId w:val="8"/>
+        </w:numPr>
+        <w:spacing w:after="0"/>
+        <w:rPr>
+          <w:rStyle w:val="FontStyle37"/>
+          <w:sz w:val="28"/>
+          <w:szCs w:val="28"/>
+        </w:rPr>
+      </w:pPr>
+      <w:r>
+        <w:rPr>
+          <w:rStyle w:val="FontStyle37"/>
+          <w:sz w:val="28"/>
+          <w:szCs w:val="28"/>
+        </w:rPr>
+        <w:t>ФИО,</w:t>
+      </w:r>
+    </w:p>
+    <w:p>
+      <w:pPr>
+        <w:pStyle w:val="af"/>
+        <w:numPr>
+          <w:ilvl w:val="0"/>
+          <w:numId w:val="8"/>
+        </w:numPr>
+        <w:spacing w:after="0"/>
+        <w:rPr>
+          <w:rStyle w:val="FontStyle37"/>
+          <w:sz w:val="28"/>
+          <w:szCs w:val="28"/>
+        </w:rPr>
+      </w:pPr>
+      <w:r>
+        <w:rPr>
+          <w:rStyle w:val="FontStyle37"/>
+          <w:sz w:val="28"/>
+          <w:szCs w:val="28"/>
+        </w:rPr>
+        <w:t>класс,</w:t>
+      </w:r>
+    </w:p>
+    <w:p>
+      <w:pPr>
+        <w:pStyle w:val="af"/>
+        <w:numPr>
+          <w:ilvl w:val="0"/>
+          <w:numId w:val="8"/>
+        </w:numPr>
+        <w:spacing w:after="0"/>
+        <w:rPr>
+          <w:rStyle w:val="FontStyle37"/>
+          <w:sz w:val="28"/>
+          <w:szCs w:val="28"/>
+        </w:rPr>
+      </w:pPr>
+      <w:r>
+        <w:rPr>
+          <w:rStyle w:val="FontStyle37"/>
+          <w:sz w:val="28"/>
+          <w:szCs w:val="28"/>
+        </w:rPr>
+        <w:t>адрес,</w:t>
+      </w:r>
+    </w:p>
+    <w:p>
+      <w:pPr>
+        <w:pStyle w:val="af"/>
+        <w:numPr>
+          <w:ilvl w:val="0"/>
+          <w:numId w:val="8"/>
+        </w:numPr>
+        <w:spacing w:after="0"/>
+        <w:rPr>
+          <w:rStyle w:val="FontStyle37"/>
+          <w:sz w:val="28"/>
+          <w:szCs w:val="28"/>
+          <w:lang w:eastAsia="ru-RU"/>
+        </w:rPr>
+      </w:pPr>
+      <w:r>
+        <w:rPr>
+          <w:rStyle w:val="FontStyle37"/>
+          <w:sz w:val="28"/>
+          <w:szCs w:val="28"/>
+        </w:rPr>
+        <w:t>телефон.</w:t>
+      </w:r>
+    </w:p>
+    <w:p>
+      <w:pPr>
+        <w:spacing w:after="0"/>
+        <w:ind w:firstLine="567"/>
+        <w:rPr>
+          <w:rFonts w:ascii="Times New Roman" w:hAnsi="Times New Roman"/>
+          <w:sz w:val="28"/>
+          <w:szCs w:val="28"/>
+          <w:lang w:eastAsia="ru-RU"/>
+        </w:rPr>
+      </w:pPr>
+      <w:r>
+        <w:rPr>
+          <w:rFonts w:ascii="Times New Roman" w:hAnsi="Times New Roman"/>
+          <w:sz w:val="28"/>
+          <w:szCs w:val="28"/>
+          <w:lang w:eastAsia="ru-RU"/>
+        </w:rPr>
+        <w:t>Сущность К</w:t>
+      </w:r>
+      <w:r>
+        <w:rPr>
+          <w:rFonts w:ascii="Times New Roman" w:hAnsi="Times New Roman"/>
+          <w:sz w:val="28"/>
+          <w:szCs w:val="28"/>
+          <w:lang w:eastAsia="ru-RU"/>
+        </w:rPr>
+        <w:t>лассы</w:t>
+      </w:r>
+      <w:r>
+        <w:rPr>
+          <w:rFonts w:ascii="Times New Roman" w:hAnsi="Times New Roman"/>
+          <w:sz w:val="28"/>
+          <w:szCs w:val="28"/>
+          <w:lang w:eastAsia="ru-RU"/>
+        </w:rPr>
+        <w:t xml:space="preserve"> будет иметь атрибуты:</w:t>
+      </w:r>
+    </w:p>
+    <w:p>
+      <w:pPr>
+        <w:pStyle w:val="af"/>
+        <w:numPr>
+          <w:ilvl w:val="0"/>
+          <w:numId w:val="9"/>
+        </w:numPr>
+        <w:spacing w:after="0"/>
+        <w:rPr>
+          <w:rStyle w:val="FontStyle37"/>
+          <w:sz w:val="28"/>
+          <w:szCs w:val="28"/>
+        </w:rPr>
+      </w:pPr>
+      <w:r>
+        <w:rPr>
+          <w:rStyle w:val="FontStyle37"/>
+          <w:sz w:val="28"/>
+          <w:szCs w:val="28"/>
+        </w:rPr>
+        <w:t>класс</w:t>
+      </w:r>
+      <w:r>
+        <w:rPr>
+          <w:rStyle w:val="FontStyle37"/>
+          <w:sz w:val="28"/>
+          <w:szCs w:val="28"/>
+        </w:rPr>
+        <w:t>,</w:t>
+      </w:r>
+    </w:p>
+    <w:p>
+      <w:pPr>
+        <w:pStyle w:val="af"/>
+        <w:numPr>
+          <w:ilvl w:val="0"/>
+          <w:numId w:val="9"/>
+        </w:numPr>
+        <w:spacing w:after="0"/>
+        <w:rPr>
+          <w:rStyle w:val="FontStyle37"/>
+          <w:sz w:val="28"/>
+          <w:szCs w:val="28"/>
+        </w:rPr>
+      </w:pPr>
+      <w:r>
+        <w:rPr>
+          <w:rStyle w:val="FontStyle37"/>
+          <w:sz w:val="28"/>
+          <w:szCs w:val="28"/>
+        </w:rPr>
+        <w:t>руководитель,</w:t>
+      </w:r>
+    </w:p>
+    <w:p>
+      <w:pPr>
+        <w:pStyle w:val="af"/>
+        <w:numPr>
+          <w:ilvl w:val="0"/>
+          <w:numId w:val="9"/>
+        </w:numPr>
+        <w:spacing w:after="0"/>
+        <w:rPr>
+          <w:rStyle w:val="FontStyle37"/>
+          <w:sz w:val="28"/>
+          <w:szCs w:val="28"/>
+        </w:rPr>
+      </w:pPr>
+      <w:r>
+        <w:rPr>
+          <w:rStyle w:val="FontStyle37"/>
+          <w:sz w:val="28"/>
+          <w:szCs w:val="28"/>
+        </w:rPr>
+        <w:t>номер кабинета.</w:t>
+      </w:r>
+    </w:p>
+    <w:p>
+      <w:pPr>
+        <w:spacing w:after="0"/>
+        <w:ind w:firstLine="567"/>
+        <w:rPr>
+          <w:rFonts w:ascii="Times New Roman" w:hAnsi="Times New Roman"/>
+          <w:sz w:val="28"/>
+          <w:szCs w:val="28"/>
+          <w:lang w:eastAsia="ru-RU"/>
+        </w:rPr>
+      </w:pPr>
+      <w:r>
+        <w:rPr>
+          <w:rFonts w:ascii="Times New Roman" w:hAnsi="Times New Roman"/>
+          <w:sz w:val="28"/>
+          <w:szCs w:val="28"/>
+          <w:lang w:eastAsia="ru-RU"/>
+        </w:rPr>
+        <w:t>Сущность По</w:t>
+      </w:r>
+      <w:r>
+        <w:rPr>
+          <w:rFonts w:ascii="Times New Roman" w:hAnsi="Times New Roman"/>
+          <w:sz w:val="28"/>
+          <w:szCs w:val="28"/>
+          <w:lang w:eastAsia="ru-RU"/>
+        </w:rPr>
+        <w:t>ощрения</w:t>
+      </w:r>
+      <w:r>
+        <w:rPr>
+          <w:rFonts w:ascii="Times New Roman" w:hAnsi="Times New Roman"/>
+          <w:sz w:val="28"/>
+          <w:szCs w:val="28"/>
+          <w:lang w:eastAsia="ru-RU"/>
+        </w:rPr>
+        <w:t xml:space="preserve"> по условию обладает атрибутами:</w:t>
+      </w:r>
+    </w:p>
+    <w:p>
+      <w:pPr>
+        <w:pStyle w:val="af"/>
+        <w:numPr>
+          <w:ilvl w:val="0"/>
+          <w:numId w:val="10"/>
+        </w:numPr>
+        <w:spacing w:after="0"/>
+        <w:rPr>
+          <w:rStyle w:val="FontStyle37"/>
+          <w:sz w:val="28"/>
+          <w:szCs w:val="28"/>
+        </w:rPr>
+      </w:pPr>
+      <w:r>
+        <w:rPr>
+          <w:rStyle w:val="FontStyle37"/>
+          <w:sz w:val="28"/>
+          <w:szCs w:val="28"/>
+        </w:rPr>
+        <w:t>ФИО,</w:t>
+      </w:r>
+    </w:p>
+    <w:p>
+      <w:pPr>
+        <w:pStyle w:val="af"/>
+        <w:numPr>
+          <w:ilvl w:val="0"/>
+          <w:numId w:val="10"/>
+        </w:numPr>
+        <w:spacing w:after="0"/>
+        <w:rPr>
+          <w:rStyle w:val="FontStyle37"/>
+          <w:sz w:val="28"/>
+          <w:szCs w:val="28"/>
+        </w:rPr>
+      </w:pPr>
+      <w:r>
+        <w:rPr>
+          <w:rStyle w:val="FontStyle37"/>
+          <w:sz w:val="28"/>
+          <w:szCs w:val="28"/>
+        </w:rPr>
+        <w:t>поощрение</w:t>
+      </w:r>
+      <w:r>
+        <w:rPr>
+          <w:rStyle w:val="FontStyle37"/>
+          <w:sz w:val="28"/>
+          <w:szCs w:val="28"/>
+        </w:rPr>
+        <w:t>,</w:t>
+      </w:r>
+    </w:p>
+    <w:p>
+      <w:pPr>
+        <w:pStyle w:val="af"/>
+        <w:numPr>
+          <w:ilvl w:val="0"/>
+          <w:numId w:val="10"/>
+        </w:numPr>
+        <w:spacing w:after="0"/>
+        <w:rPr>
+          <w:rStyle w:val="FontStyle37"/>
+          <w:sz w:val="28"/>
+          <w:szCs w:val="28"/>
+          <w:lang w:eastAsia="ru-RU"/>
+        </w:rPr>
+      </w:pPr>
+      <w:r>
+        <w:rPr>
+          <w:rStyle w:val="FontStyle37"/>
+          <w:sz w:val="28"/>
+          <w:szCs w:val="28"/>
+        </w:rPr>
+        <w:t>дата.</w:t>
+      </w:r>
+    </w:p>
+    <w:p>
+      <w:pPr>
+        <w:pStyle w:val="af"/>
+        <w:spacing w:after="0"/>
+        <w:ind w:left="0" w:firstLine="567"/>
+        <w:rPr>
+          <w:rStyle w:val="FontStyle37"/>
+          <w:sz w:val="28"/>
+          <w:szCs w:val="28"/>
+          <w:lang w:eastAsia="ru-RU"/>
+        </w:rPr>
+      </w:pPr>
+      <w:r>
+        <w:rPr>
+          <w:rStyle w:val="FontStyle37"/>
+          <w:sz w:val="28"/>
+          <w:szCs w:val="28"/>
+          <w:lang w:eastAsia="ru-RU"/>
+        </w:rPr>
+        <w:t>Сущности Лицеисты и Классы будут связаны по атрибуту Класс, сущности Лицеисты и Поощрения будут связаны по атрибуту ФИО.</w:t>
+      </w:r>
+    </w:p>
+    <w:p>
+      <w:pPr>
+        <w:ind w:firstLine="567"/>
+        <w:rPr>
+          <w:rFonts w:ascii="Times New Roman" w:hAnsi="Times New Roman"/>
+          <w:sz w:val="28"/>
+          <w:szCs w:val="28"/>
+          <w:lang w:eastAsia="ru-RU"/>
+        </w:rPr>
+      </w:pPr>
+      <w:r>
+        <w:rPr>
+          <w:rFonts w:ascii="Times New Roman" w:hAnsi="Times New Roman"/>
+          <w:sz w:val="28"/>
+          <w:szCs w:val="28"/>
+          <w:lang w:eastAsia="ru-RU"/>
+        </w:rPr>
+        <w:t>Для создания сущности «</w:t>
+      </w:r>
+      <w:r>
+        <w:rPr>
+          <w:rFonts w:ascii="Times New Roman" w:hAnsi="Times New Roman"/>
+          <w:sz w:val="28"/>
+          <w:szCs w:val="28"/>
+          <w:lang w:eastAsia="ru-RU"/>
+        </w:rPr>
+        <w:t>Лицеисты</w:t>
+      </w:r>
+      <w:r>
+        <w:rPr>
+          <w:rFonts w:ascii="Times New Roman" w:hAnsi="Times New Roman"/>
+          <w:sz w:val="28"/>
+          <w:szCs w:val="28"/>
+          <w:lang w:eastAsia="ru-RU"/>
+        </w:rPr>
+        <w:t>» откроем диалоговое окно создания сущности, внешний вид которого приведен на рисунке 8.</w:t>
+      </w:r>
+    </w:p>
+    <w:p>
+      <w:pPr>
+        <w:spacing w:after="160" w:line="259" w:lineRule="auto"/>
         <w:jc w:val="center"/>
         <w:rPr>
           <w:rStyle w:val="FontStyle37"/>
@@ -4644,10 +5097,120 @@
           <w:szCs w:val="28"/>
         </w:rPr>
       </w:pPr>
-    </w:p>
-    <w:p>
-      <w:pPr>
-        <w:pStyle w:val="1"/>
+      <w:r>
+        <w:rPr>
+          <w:rStyle w:val="FontStyle37"/>
+          <w:noProof/>
+          <w:sz w:val="28"/>
+          <w:szCs w:val="28"/>
+          <w:lang w:eastAsia="ru-RU"/>
+        </w:rPr>
+        <w:lastRenderedPageBreak/>
+        <w:drawing>
+          <wp:inline distT="0" distB="0" distL="0" distR="0" wp14:anchorId="17C45208" wp14:editId="618BAB49">
+            <wp:extent cx="4086971" cy="3392067"/>
+            <wp:effectExtent l="0" t="0" r="8890" b="0"/>
+            <wp:docPr id="10" name="Рисунок 10"/>
+            <wp:cNvGraphicFramePr>
+              <a:graphicFrameLocks xmlns:a="http://schemas.openxmlformats.org/drawingml/2006/main" noChangeAspect="1"/>
+            </wp:cNvGraphicFramePr>
+            <a:graphic xmlns:a="http://schemas.openxmlformats.org/drawingml/2006/main">
+              <a:graphicData uri="http://schemas.openxmlformats.org/drawingml/2006/picture">
+                <pic:pic xmlns:pic="http://schemas.openxmlformats.org/drawingml/2006/picture">
+                  <pic:nvPicPr>
+                    <pic:cNvPr id="0" name=""/>
+                    <pic:cNvPicPr/>
+                  </pic:nvPicPr>
+                  <pic:blipFill>
+                    <a:blip r:embed="rId15"/>
+                    <a:stretch>
+                      <a:fillRect/>
+                    </a:stretch>
+                  </pic:blipFill>
+                  <pic:spPr>
+                    <a:xfrm>
+                      <a:off x="0" y="0"/>
+                      <a:ext cx="4082057" cy="3387988"/>
+                    </a:xfrm>
+                    <a:prstGeom prst="rect">
+                      <a:avLst/>
+                    </a:prstGeom>
+                  </pic:spPr>
+                </pic:pic>
+              </a:graphicData>
+            </a:graphic>
+          </wp:inline>
+        </w:drawing>
+      </w:r>
+    </w:p>
+    <w:p>
+      <w:pPr>
+        <w:spacing w:after="160" w:line="259" w:lineRule="auto"/>
+        <w:ind w:firstLine="567"/>
+        <w:rPr>
+          <w:rStyle w:val="FontStyle37"/>
+          <w:sz w:val="28"/>
+          <w:szCs w:val="28"/>
+        </w:rPr>
+      </w:pPr>
+      <w:r>
+        <w:rPr>
+          <w:rStyle w:val="FontStyle37"/>
+          <w:sz w:val="28"/>
+          <w:szCs w:val="28"/>
+        </w:rPr>
+        <w:t xml:space="preserve">Рисунок 8. Окно создания сущности </w:t>
+      </w:r>
+      <w:r>
+        <w:rPr>
+          <w:rStyle w:val="FontStyle37"/>
+          <w:sz w:val="28"/>
+          <w:szCs w:val="28"/>
+        </w:rPr>
+        <w:t>Лицеисты</w:t>
+      </w:r>
+      <w:r>
+        <w:rPr>
+          <w:rStyle w:val="FontStyle37"/>
+          <w:sz w:val="28"/>
+          <w:szCs w:val="28"/>
+        </w:rPr>
+        <w:t>.</w:t>
+      </w:r>
+    </w:p>
+    <w:p>
+      <w:pPr>
+        <w:spacing w:after="160" w:line="259" w:lineRule="auto"/>
+        <w:ind w:firstLine="567"/>
+        <w:rPr>
+          <w:rStyle w:val="FontStyle37"/>
+          <w:sz w:val="28"/>
+          <w:szCs w:val="28"/>
+        </w:rPr>
+      </w:pPr>
+      <w:r>
+        <w:rPr>
+          <w:rStyle w:val="FontStyle37"/>
+          <w:sz w:val="28"/>
+          <w:szCs w:val="28"/>
+        </w:rPr>
+        <w:t>Создадим сущность и укажем присущие ей атрибуты и их тип. Зададим первичный ключ. Образец окна редактирования атрибутов сущности представлен на рисунке 9.</w:t>
+      </w:r>
+    </w:p>
+    <w:p>
+      <w:pPr>
+        <w:spacing w:after="160" w:line="259" w:lineRule="auto"/>
+        <w:ind w:firstLine="567"/>
+        <w:rPr>
+          <w:rStyle w:val="FontStyle37"/>
+          <w:sz w:val="28"/>
+          <w:szCs w:val="28"/>
+        </w:rPr>
+      </w:pPr>
+    </w:p>
+    <w:p>
+      <w:pPr>
+        <w:spacing w:after="160" w:line="259" w:lineRule="auto"/>
         <w:jc w:val="center"/>
         <w:rPr>
           <w:rStyle w:val="FontStyle37"/>
@@ -4655,10 +5218,300 @@
           <w:szCs w:val="28"/>
         </w:rPr>
       </w:pPr>
+      <w:r>
+        <w:rPr>
+          <w:rStyle w:val="FontStyle37"/>
+          <w:noProof/>
+          <w:sz w:val="28"/>
+          <w:szCs w:val="28"/>
+          <w:lang w:eastAsia="ru-RU"/>
+        </w:rPr>
+        <w:drawing>
+          <wp:inline distT="0" distB="0" distL="0" distR="0" wp14:anchorId="4636FA11" wp14:editId="46244341">
+            <wp:extent cx="4611561" cy="3108960"/>
+            <wp:effectExtent l="0" t="0" r="0" b="0"/>
+            <wp:docPr id="11" name="Рисунок 11"/>
+            <wp:cNvGraphicFramePr>
+              <a:graphicFrameLocks xmlns:a="http://schemas.openxmlformats.org/drawingml/2006/main" noChangeAspect="1"/>
+            </wp:cNvGraphicFramePr>
+            <a:graphic xmlns:a="http://schemas.openxmlformats.org/drawingml/2006/main">
+              <a:graphicData uri="http://schemas.openxmlformats.org/drawingml/2006/picture">
+                <pic:pic xmlns:pic="http://schemas.openxmlformats.org/drawingml/2006/picture">
+                  <pic:nvPicPr>
+                    <pic:cNvPr id="0" name=""/>
+                    <pic:cNvPicPr/>
+                  </pic:nvPicPr>
+                  <pic:blipFill>
+                    <a:blip r:embed="rId16"/>
+                    <a:stretch>
+                      <a:fillRect/>
+                    </a:stretch>
+                  </pic:blipFill>
+                  <pic:spPr>
+                    <a:xfrm>
+                      <a:off x="0" y="0"/>
+                      <a:ext cx="4608545" cy="3106927"/>
+                    </a:xfrm>
+                    <a:prstGeom prst="rect">
+                      <a:avLst/>
+                    </a:prstGeom>
+                  </pic:spPr>
+                </pic:pic>
+              </a:graphicData>
+            </a:graphic>
+          </wp:inline>
+        </w:drawing>
+      </w:r>
+    </w:p>
+    <w:p>
+      <w:pPr>
+        <w:spacing w:after="0" w:line="259" w:lineRule="auto"/>
+        <w:ind w:firstLine="567"/>
+        <w:rPr>
+          <w:rStyle w:val="FontStyle37"/>
+          <w:sz w:val="28"/>
+          <w:szCs w:val="28"/>
+        </w:rPr>
+      </w:pPr>
+      <w:r>
+        <w:rPr>
+          <w:rStyle w:val="FontStyle37"/>
+          <w:sz w:val="28"/>
+          <w:szCs w:val="28"/>
+        </w:rPr>
+        <w:t>Рисунок 9. Окно редактирования атрибутов сущности.</w:t>
+      </w:r>
+    </w:p>
+    <w:p>
+      <w:pPr>
+        <w:spacing w:after="0" w:line="259" w:lineRule="auto"/>
+        <w:ind w:firstLine="567"/>
+        <w:rPr>
+          <w:rStyle w:val="FontStyle37"/>
+          <w:sz w:val="28"/>
+          <w:szCs w:val="28"/>
+        </w:rPr>
+      </w:pPr>
+    </w:p>
+    <w:p>
+      <w:pPr>
+        <w:spacing w:after="0" w:line="259" w:lineRule="auto"/>
+        <w:ind w:firstLine="567"/>
+        <w:rPr>
+          <w:rStyle w:val="FontStyle37"/>
+          <w:sz w:val="28"/>
+          <w:szCs w:val="28"/>
+        </w:rPr>
+      </w:pPr>
+      <w:r>
+        <w:rPr>
+          <w:rStyle w:val="FontStyle37"/>
+          <w:sz w:val="28"/>
+          <w:szCs w:val="28"/>
+        </w:rPr>
+        <w:t>Созданные сущности и их атрибуты представлены на рисунке 10.</w:t>
+      </w:r>
+    </w:p>
+    <w:p>
+      <w:pPr>
+        <w:spacing w:after="0" w:line="259" w:lineRule="auto"/>
+        <w:ind w:firstLine="567"/>
+        <w:rPr>
+          <w:rStyle w:val="FontStyle37"/>
+          <w:sz w:val="28"/>
+          <w:szCs w:val="28"/>
+        </w:rPr>
+      </w:pPr>
+      <w:r>
+        <w:rPr>
+          <w:rStyle w:val="FontStyle37"/>
+          <w:noProof/>
+          <w:sz w:val="28"/>
+          <w:szCs w:val="28"/>
+          <w:lang w:eastAsia="ru-RU"/>
+        </w:rPr>
+        <w:lastRenderedPageBreak/>
+        <w:drawing>
+          <wp:inline distT="0" distB="0" distL="0" distR="0" wp14:anchorId="7834EFB9" wp14:editId="21DD879E">
+            <wp:extent cx="3982006" cy="4115374"/>
+            <wp:effectExtent l="0" t="0" r="0" b="0"/>
+            <wp:docPr id="12" name="Рисунок 12"/>
+            <wp:cNvGraphicFramePr>
+              <a:graphicFrameLocks xmlns:a="http://schemas.openxmlformats.org/drawingml/2006/main" noChangeAspect="1"/>
+            </wp:cNvGraphicFramePr>
+            <a:graphic xmlns:a="http://schemas.openxmlformats.org/drawingml/2006/main">
+              <a:graphicData uri="http://schemas.openxmlformats.org/drawingml/2006/picture">
+                <pic:pic xmlns:pic="http://schemas.openxmlformats.org/drawingml/2006/picture">
+                  <pic:nvPicPr>
+                    <pic:cNvPr id="0" name=""/>
+                    <pic:cNvPicPr/>
+                  </pic:nvPicPr>
+                  <pic:blipFill>
+                    <a:blip r:embed="rId17"/>
+                    <a:stretch>
+                      <a:fillRect/>
+                    </a:stretch>
+                  </pic:blipFill>
+                  <pic:spPr>
+                    <a:xfrm>
+                      <a:off x="0" y="0"/>
+                      <a:ext cx="3982006" cy="4115374"/>
+                    </a:xfrm>
+                    <a:prstGeom prst="rect">
+                      <a:avLst/>
+                    </a:prstGeom>
+                  </pic:spPr>
+                </pic:pic>
+              </a:graphicData>
+            </a:graphic>
+          </wp:inline>
+        </w:drawing>
+      </w:r>
+    </w:p>
+    <w:p>
+      <w:pPr>
+        <w:spacing w:after="0" w:line="259" w:lineRule="auto"/>
+        <w:ind w:firstLine="567"/>
+        <w:rPr>
+          <w:rStyle w:val="FontStyle37"/>
+          <w:sz w:val="28"/>
+          <w:szCs w:val="28"/>
+        </w:rPr>
+      </w:pPr>
+      <w:r>
+        <w:rPr>
+          <w:rStyle w:val="FontStyle37"/>
+          <w:sz w:val="28"/>
+          <w:szCs w:val="28"/>
+        </w:rPr>
+        <w:t>Рисунок 10. Сущности базы данных.</w:t>
+      </w:r>
+    </w:p>
+    <w:p>
+      <w:pPr>
+        <w:spacing w:after="0" w:line="259" w:lineRule="auto"/>
+        <w:ind w:firstLine="567"/>
+        <w:jc w:val="both"/>
+        <w:rPr>
+          <w:rFonts w:ascii="Times New Roman" w:hAnsi="Times New Roman"/>
+          <w:sz w:val="28"/>
+          <w:szCs w:val="28"/>
+          <w:lang w:eastAsia="ru-RU"/>
+        </w:rPr>
+      </w:pPr>
+      <w:r>
+        <w:rPr>
+          <w:rFonts w:ascii="Times New Roman" w:hAnsi="Times New Roman"/>
+          <w:sz w:val="28"/>
+          <w:szCs w:val="28"/>
+          <w:lang w:eastAsia="ru-RU"/>
+        </w:rPr>
+        <w:t>После создания сущностей и добавления их атрибутов необходимо установить между ними связи. Связи между сущностями базы данных представлены на рисунке 11.</w:t>
+      </w:r>
+    </w:p>
+    <w:p>
+      <w:pPr>
+        <w:spacing w:after="0" w:line="259" w:lineRule="auto"/>
+        <w:ind w:firstLine="567"/>
+        <w:jc w:val="both"/>
+        <w:rPr>
+          <w:rStyle w:val="FontStyle37"/>
+          <w:sz w:val="28"/>
+          <w:szCs w:val="28"/>
+        </w:rPr>
+      </w:pPr>
+    </w:p>
+    <w:p>
+      <w:pPr>
+        <w:spacing w:after="0" w:line="259" w:lineRule="auto"/>
+        <w:jc w:val="center"/>
+        <w:rPr>
+          <w:rStyle w:val="FontStyle37"/>
+          <w:sz w:val="28"/>
+          <w:szCs w:val="28"/>
+        </w:rPr>
+      </w:pPr>
+      <w:r>
+        <w:rPr>
+          <w:rStyle w:val="FontStyle37"/>
+          <w:noProof/>
+          <w:sz w:val="28"/>
+          <w:szCs w:val="28"/>
+          <w:lang w:eastAsia="ru-RU"/>
+        </w:rPr>
+        <w:drawing>
+          <wp:inline distT="0" distB="0" distL="0" distR="0" wp14:anchorId="4AA8722B" wp14:editId="3B30B72F">
+            <wp:extent cx="5940425" cy="2217007"/>
+            <wp:effectExtent l="0" t="0" r="3175" b="0"/>
+            <wp:docPr id="4" name="Рисунок 4"/>
+            <wp:cNvGraphicFramePr>
+              <a:graphicFrameLocks xmlns:a="http://schemas.openxmlformats.org/drawingml/2006/main" noChangeAspect="1"/>
+            </wp:cNvGraphicFramePr>
+            <a:graphic xmlns:a="http://schemas.openxmlformats.org/drawingml/2006/main">
+              <a:graphicData uri="http://schemas.openxmlformats.org/drawingml/2006/picture">
+                <pic:pic xmlns:pic="http://schemas.openxmlformats.org/drawingml/2006/picture">
+                  <pic:nvPicPr>
+                    <pic:cNvPr id="0" name=""/>
+                    <pic:cNvPicPr/>
+                  </pic:nvPicPr>
+                  <pic:blipFill>
+                    <a:blip r:embed="rId18"/>
+                    <a:stretch>
+                      <a:fillRect/>
+                    </a:stretch>
+                  </pic:blipFill>
+                  <pic:spPr>
+                    <a:xfrm>
+                      <a:off x="0" y="0"/>
+                      <a:ext cx="5940425" cy="2217007"/>
+                    </a:xfrm>
+                    <a:prstGeom prst="rect">
+                      <a:avLst/>
+                    </a:prstGeom>
+                  </pic:spPr>
+                </pic:pic>
+              </a:graphicData>
+            </a:graphic>
+          </wp:inline>
+        </w:drawing>
+      </w:r>
+    </w:p>
+    <w:p>
+      <w:pPr>
+        <w:spacing w:after="0" w:line="259" w:lineRule="auto"/>
+        <w:ind w:firstLine="567"/>
+        <w:rPr>
+          <w:rStyle w:val="FontStyle37"/>
+          <w:sz w:val="28"/>
+          <w:szCs w:val="28"/>
+        </w:rPr>
+      </w:pPr>
+      <w:r>
+        <w:rPr>
+          <w:rStyle w:val="FontStyle37"/>
+          <w:sz w:val="28"/>
+          <w:szCs w:val="28"/>
+        </w:rPr>
+        <w:t>Рисунок 11. Связи сущностей в базе данных.</w:t>
+      </w:r>
     </w:p>
     <w:p>
       <w:pPr>
         <w:spacing w:after="160" w:line="259" w:lineRule="auto"/>
+        <w:ind w:firstLine="567"/>
+        <w:jc w:val="both"/>
+        <w:rPr>
+          <w:rStyle w:val="FontStyle37"/>
+          <w:sz w:val="28"/>
+          <w:szCs w:val="28"/>
+        </w:rPr>
+      </w:pPr>
+    </w:p>
+    <w:p>
+      <w:pPr>
+        <w:spacing w:after="160" w:line="259" w:lineRule="auto"/>
+        <w:ind w:firstLine="567"/>
+        <w:jc w:val="both"/>
         <w:rPr>
           <w:rStyle w:val="FontStyle37"/>
           <w:rFonts w:eastAsia="Times New Roman"/>
@@ -4681,26 +5534,29 @@
     </w:p>
     <w:p>
       <w:pPr>
-        <w:pStyle w:val="1"/>
-        <w:jc w:val="center"/>
-        <w:rPr>
-          <w:rStyle w:val="FontStyle37"/>
-          <w:sz w:val="28"/>
-          <w:szCs w:val="28"/>
-        </w:rPr>
-      </w:pPr>
-      <w:r>
-        <w:rPr>
-          <w:rStyle w:val="FontStyle37"/>
-          <w:sz w:val="28"/>
-          <w:szCs w:val="28"/>
+        <w:spacing w:after="0"/>
+        <w:ind w:firstLine="567"/>
+        <w:rPr>
+          <w:rFonts w:ascii="Times New Roman" w:hAnsi="Times New Roman"/>
+          <w:b/>
+          <w:sz w:val="28"/>
+          <w:szCs w:val="28"/>
+          <w:lang w:eastAsia="ru-RU"/>
+        </w:rPr>
+      </w:pPr>
+      <w:r>
+        <w:rPr>
+          <w:rFonts w:ascii="Times New Roman" w:hAnsi="Times New Roman"/>
+          <w:b/>
+          <w:sz w:val="28"/>
+          <w:szCs w:val="28"/>
+          <w:lang w:eastAsia="ru-RU"/>
         </w:rPr>
         <w:lastRenderedPageBreak/>
         <w:t>80</w:t>
       </w:r>
-    </w:p>
-    <w:p>
-      <w:pPr>
+      <w:proofErr w:type="gramStart"/>
+      <w:r>
         <w:rPr>
           <w:rFonts w:ascii="Times New Roman" w:hAnsi="Times New Roman"/>
           <w:b/>
@@ -4708,7 +5564,9 @@
           <w:szCs w:val="28"/>
           <w:lang w:eastAsia="ru-RU"/>
         </w:rPr>
-      </w:pPr>
+        <w:t xml:space="preserve"> Р</w:t>
+      </w:r>
+      <w:proofErr w:type="gramEnd"/>
       <w:r>
         <w:rPr>
           <w:rFonts w:ascii="Times New Roman" w:hAnsi="Times New Roman"/>
@@ -4717,10 +5575,13 @@
           <w:szCs w:val="28"/>
           <w:lang w:eastAsia="ru-RU"/>
         </w:rPr>
-        <w:t>80</w:t>
-      </w:r>
-      <w:proofErr w:type="gramStart"/>
-      <w:r>
+        <w:t>азрабатывается программная система учета проданных товаров в компьютерном магазине. Согласно собранным сведениям, в системе должен работать продавец.</w:t>
+      </w:r>
+    </w:p>
+    <w:p>
+      <w:pPr>
+        <w:spacing w:after="0"/>
+        <w:ind w:firstLine="567"/>
         <w:rPr>
           <w:rFonts w:ascii="Times New Roman" w:hAnsi="Times New Roman"/>
           <w:b/>
@@ -4728,9 +5589,7 @@
           <w:szCs w:val="28"/>
           <w:lang w:eastAsia="ru-RU"/>
         </w:rPr>
-        <w:t xml:space="preserve"> Р</w:t>
-      </w:r>
-      <w:proofErr w:type="gramEnd"/>
+      </w:pPr>
       <w:r>
         <w:rPr>
           <w:rFonts w:ascii="Times New Roman" w:hAnsi="Times New Roman"/>
@@ -4739,11 +5598,13 @@
           <w:szCs w:val="28"/>
           <w:lang w:eastAsia="ru-RU"/>
         </w:rPr>
-        <w:t>азрабатывается программная система учета проданных товаров в компьютерном магазине. Согласно собранным сведениям, в системе должен работать продавец.</w:t>
-      </w:r>
-    </w:p>
-    <w:p>
-      <w:pPr>
+        <w:t xml:space="preserve">С помощью системы продавец должен выполнять следующие функции: оформить продажу компьютера, при необходимости добавить к конфигурации периферийные устройства, принять компьютер в гарантийный ремонт. </w:t>
+      </w:r>
+    </w:p>
+    <w:p>
+      <w:pPr>
+        <w:spacing w:after="0"/>
+        <w:ind w:firstLine="567"/>
         <w:rPr>
           <w:rFonts w:ascii="Times New Roman" w:hAnsi="Times New Roman"/>
           <w:b/>
@@ -4760,11 +5621,12 @@
           <w:szCs w:val="28"/>
           <w:lang w:eastAsia="ru-RU"/>
         </w:rPr>
-        <w:t xml:space="preserve">С помощью системы продавец должен выполнять следующие функции: оформить продажу компьютера, при необходимости добавить к конфигурации периферийные устройства, принять компьютер в гарантийный ремонт. </w:t>
-      </w:r>
-    </w:p>
-    <w:p>
-      <w:pPr>
+        <w:t xml:space="preserve">Если покупатель производил покупки ранее, то его данные уже есть в базе данных. </w:t>
+      </w:r>
+    </w:p>
+    <w:p>
+      <w:pPr>
+        <w:ind w:firstLine="567"/>
         <w:rPr>
           <w:rFonts w:ascii="Times New Roman" w:hAnsi="Times New Roman"/>
           <w:b/>
@@ -4781,11 +5643,394 @@
           <w:szCs w:val="28"/>
           <w:lang w:eastAsia="ru-RU"/>
         </w:rPr>
-        <w:t xml:space="preserve">Если покупатель производил покупки ранее, то его данные уже есть в базе данных. </w:t>
-      </w:r>
-    </w:p>
-    <w:p>
-      <w:pPr>
+        <w:t>Предусмотрите идентификацию пользователей и защиту паролями.</w:t>
+      </w:r>
+    </w:p>
+    <w:p>
+      <w:pPr>
+        <w:ind w:firstLine="567"/>
+        <w:rPr>
+          <w:rFonts w:ascii="Times New Roman" w:hAnsi="Times New Roman"/>
+          <w:sz w:val="28"/>
+          <w:szCs w:val="28"/>
+          <w:lang w:eastAsia="ru-RU"/>
+        </w:rPr>
+      </w:pPr>
+    </w:p>
+    <w:p>
+      <w:pPr>
+        <w:tabs>
+          <w:tab w:val="left" w:pos="1935"/>
+        </w:tabs>
+        <w:spacing w:after="0"/>
+        <w:ind w:firstLine="709"/>
+        <w:jc w:val="both"/>
+        <w:rPr>
+          <w:rFonts w:ascii="Times New Roman" w:hAnsi="Times New Roman"/>
+          <w:sz w:val="28"/>
+          <w:szCs w:val="28"/>
+        </w:rPr>
+      </w:pPr>
+      <w:r>
+        <w:rPr>
+          <w:rFonts w:ascii="Times New Roman" w:hAnsi="Times New Roman"/>
+          <w:sz w:val="28"/>
+          <w:szCs w:val="28"/>
+        </w:rPr>
+        <w:t xml:space="preserve">Так как в магазине работает </w:t>
+      </w:r>
+      <w:r>
+        <w:rPr>
+          <w:rFonts w:ascii="Times New Roman" w:hAnsi="Times New Roman"/>
+          <w:sz w:val="28"/>
+          <w:szCs w:val="28"/>
+        </w:rPr>
+        <w:t xml:space="preserve">только </w:t>
+      </w:r>
+      <w:r>
+        <w:rPr>
+          <w:rFonts w:ascii="Times New Roman" w:hAnsi="Times New Roman"/>
+          <w:sz w:val="28"/>
+          <w:szCs w:val="28"/>
+        </w:rPr>
+        <w:t>продавец</w:t>
+      </w:r>
+      <w:r>
+        <w:rPr>
+          <w:rFonts w:ascii="Times New Roman" w:hAnsi="Times New Roman"/>
+          <w:sz w:val="28"/>
+          <w:szCs w:val="28"/>
+        </w:rPr>
+        <w:t>, необходима регистрация в системе</w:t>
+      </w:r>
+      <w:r>
+        <w:rPr>
+          <w:rFonts w:ascii="Times New Roman" w:hAnsi="Times New Roman"/>
+          <w:sz w:val="28"/>
+          <w:szCs w:val="28"/>
+        </w:rPr>
+        <w:t xml:space="preserve"> – идентификация.</w:t>
+      </w:r>
+      <w:r>
+        <w:rPr>
+          <w:rFonts w:ascii="Times New Roman" w:hAnsi="Times New Roman"/>
+          <w:sz w:val="28"/>
+          <w:szCs w:val="28"/>
+        </w:rPr>
+        <w:t xml:space="preserve"> </w:t>
+      </w:r>
+    </w:p>
+    <w:p>
+      <w:pPr>
+        <w:tabs>
+          <w:tab w:val="left" w:pos="1935"/>
+        </w:tabs>
+        <w:spacing w:after="0"/>
+        <w:ind w:firstLine="709"/>
+        <w:jc w:val="both"/>
+        <w:rPr>
+          <w:rFonts w:ascii="Times New Roman" w:hAnsi="Times New Roman"/>
+          <w:bCs/>
+          <w:sz w:val="28"/>
+          <w:szCs w:val="28"/>
+        </w:rPr>
+      </w:pPr>
+      <w:r>
+        <w:rPr>
+          <w:rFonts w:ascii="Times New Roman" w:hAnsi="Times New Roman"/>
+          <w:bCs/>
+          <w:sz w:val="28"/>
+          <w:szCs w:val="28"/>
+        </w:rPr>
+        <w:t>Для построения диаграммы вариантов использования выделен исполнител</w:t>
+      </w:r>
+      <w:r>
+        <w:rPr>
+          <w:rFonts w:ascii="Times New Roman" w:hAnsi="Times New Roman"/>
+          <w:bCs/>
+          <w:sz w:val="28"/>
+          <w:szCs w:val="28"/>
+        </w:rPr>
+        <w:t xml:space="preserve">ь </w:t>
+      </w:r>
+      <w:r>
+        <w:rPr>
+          <w:rFonts w:ascii="Times New Roman" w:hAnsi="Times New Roman"/>
+          <w:bCs/>
+          <w:sz w:val="28"/>
+          <w:szCs w:val="28"/>
+        </w:rPr>
+        <w:t>Продавец</w:t>
+      </w:r>
+      <w:r>
+        <w:rPr>
+          <w:rFonts w:ascii="Times New Roman" w:hAnsi="Times New Roman"/>
+          <w:bCs/>
+          <w:sz w:val="28"/>
+          <w:szCs w:val="28"/>
+        </w:rPr>
+        <w:t>.</w:t>
+      </w:r>
+    </w:p>
+    <w:p>
+      <w:pPr>
+        <w:tabs>
+          <w:tab w:val="left" w:pos="1935"/>
+        </w:tabs>
+        <w:spacing w:after="0"/>
+        <w:ind w:firstLine="709"/>
+        <w:jc w:val="both"/>
+        <w:rPr>
+          <w:rFonts w:ascii="Times New Roman" w:hAnsi="Times New Roman"/>
+          <w:bCs/>
+          <w:sz w:val="28"/>
+          <w:szCs w:val="28"/>
+        </w:rPr>
+      </w:pPr>
+      <w:r>
+        <w:rPr>
+          <w:rFonts w:ascii="Times New Roman" w:hAnsi="Times New Roman"/>
+          <w:bCs/>
+          <w:sz w:val="28"/>
+          <w:szCs w:val="28"/>
+        </w:rPr>
+        <w:t>Для Продавца в</w:t>
+      </w:r>
+      <w:r>
+        <w:rPr>
+          <w:rFonts w:ascii="Times New Roman" w:hAnsi="Times New Roman"/>
+          <w:bCs/>
+          <w:sz w:val="28"/>
+          <w:szCs w:val="28"/>
+        </w:rPr>
+        <w:t>ыделены следующие варианты использования:</w:t>
+      </w:r>
+    </w:p>
+    <w:p>
+      <w:pPr>
+        <w:numPr>
+          <w:ilvl w:val="0"/>
+          <w:numId w:val="11"/>
+        </w:numPr>
+        <w:tabs>
+          <w:tab w:val="left" w:pos="900"/>
+          <w:tab w:val="left" w:pos="1260"/>
+          <w:tab w:val="left" w:pos="1935"/>
+        </w:tabs>
+        <w:spacing w:after="0" w:line="240" w:lineRule="auto"/>
+        <w:ind w:left="0" w:firstLine="709"/>
+        <w:jc w:val="both"/>
+        <w:rPr>
+          <w:rFonts w:ascii="Times New Roman" w:hAnsi="Times New Roman"/>
+          <w:bCs/>
+          <w:sz w:val="28"/>
+          <w:szCs w:val="28"/>
+        </w:rPr>
+      </w:pPr>
+      <w:r>
+        <w:rPr>
+          <w:rFonts w:ascii="Times New Roman" w:hAnsi="Times New Roman"/>
+          <w:bCs/>
+          <w:sz w:val="28"/>
+          <w:szCs w:val="28"/>
+        </w:rPr>
+        <w:t xml:space="preserve"> </w:t>
+      </w:r>
+      <w:r>
+        <w:rPr>
+          <w:rFonts w:ascii="Times New Roman" w:hAnsi="Times New Roman"/>
+          <w:bCs/>
+          <w:sz w:val="28"/>
+          <w:szCs w:val="28"/>
+        </w:rPr>
+        <w:t>Идентифицироваться в системе</w:t>
+      </w:r>
+      <w:r>
+        <w:rPr>
+          <w:rFonts w:ascii="Times New Roman" w:hAnsi="Times New Roman"/>
+          <w:bCs/>
+          <w:sz w:val="28"/>
+          <w:szCs w:val="28"/>
+        </w:rPr>
+        <w:t>;</w:t>
+      </w:r>
+    </w:p>
+    <w:p>
+      <w:pPr>
+        <w:numPr>
+          <w:ilvl w:val="0"/>
+          <w:numId w:val="11"/>
+        </w:numPr>
+        <w:tabs>
+          <w:tab w:val="left" w:pos="900"/>
+          <w:tab w:val="left" w:pos="1260"/>
+          <w:tab w:val="left" w:pos="1935"/>
+        </w:tabs>
+        <w:spacing w:after="0" w:line="240" w:lineRule="auto"/>
+        <w:ind w:left="0" w:firstLine="709"/>
+        <w:jc w:val="both"/>
+        <w:rPr>
+          <w:rFonts w:ascii="Times New Roman" w:hAnsi="Times New Roman"/>
+          <w:bCs/>
+          <w:sz w:val="28"/>
+          <w:szCs w:val="28"/>
+        </w:rPr>
+      </w:pPr>
+      <w:r>
+        <w:rPr>
+          <w:rFonts w:ascii="Times New Roman" w:hAnsi="Times New Roman"/>
+          <w:bCs/>
+          <w:sz w:val="28"/>
+          <w:szCs w:val="28"/>
+        </w:rPr>
+        <w:t xml:space="preserve"> </w:t>
+      </w:r>
+      <w:r>
+        <w:rPr>
+          <w:rFonts w:ascii="Times New Roman" w:hAnsi="Times New Roman"/>
+          <w:bCs/>
+          <w:sz w:val="28"/>
+          <w:szCs w:val="28"/>
+        </w:rPr>
+        <w:t>Оформить продажу компьютера</w:t>
+      </w:r>
+      <w:r>
+        <w:rPr>
+          <w:rFonts w:ascii="Times New Roman" w:hAnsi="Times New Roman"/>
+          <w:bCs/>
+          <w:sz w:val="28"/>
+          <w:szCs w:val="28"/>
+        </w:rPr>
+        <w:t>;</w:t>
+      </w:r>
+    </w:p>
+    <w:p>
+      <w:pPr>
+        <w:numPr>
+          <w:ilvl w:val="0"/>
+          <w:numId w:val="11"/>
+        </w:numPr>
+        <w:tabs>
+          <w:tab w:val="left" w:pos="900"/>
+          <w:tab w:val="left" w:pos="1260"/>
+          <w:tab w:val="left" w:pos="1935"/>
+        </w:tabs>
+        <w:spacing w:after="0" w:line="240" w:lineRule="auto"/>
+        <w:ind w:left="0" w:firstLine="709"/>
+        <w:jc w:val="both"/>
+        <w:rPr>
+          <w:rFonts w:ascii="Times New Roman" w:hAnsi="Times New Roman"/>
+          <w:bCs/>
+          <w:sz w:val="28"/>
+          <w:szCs w:val="28"/>
+        </w:rPr>
+      </w:pPr>
+      <w:r>
+        <w:rPr>
+          <w:rFonts w:ascii="Times New Roman" w:hAnsi="Times New Roman"/>
+          <w:bCs/>
+          <w:sz w:val="28"/>
+          <w:szCs w:val="28"/>
+        </w:rPr>
+        <w:t xml:space="preserve"> </w:t>
+      </w:r>
+      <w:r>
+        <w:rPr>
+          <w:rFonts w:ascii="Times New Roman" w:hAnsi="Times New Roman"/>
+          <w:bCs/>
+          <w:sz w:val="28"/>
+          <w:szCs w:val="28"/>
+        </w:rPr>
+        <w:t>При продаже при необходимости добавить дополнительные устройства</w:t>
+      </w:r>
+      <w:r>
+        <w:rPr>
+          <w:rFonts w:ascii="Times New Roman" w:hAnsi="Times New Roman"/>
+          <w:bCs/>
+          <w:sz w:val="28"/>
+          <w:szCs w:val="28"/>
+        </w:rPr>
+        <w:t>;</w:t>
+      </w:r>
+    </w:p>
+    <w:p>
+      <w:pPr>
+        <w:numPr>
+          <w:ilvl w:val="0"/>
+          <w:numId w:val="11"/>
+        </w:numPr>
+        <w:tabs>
+          <w:tab w:val="left" w:pos="900"/>
+          <w:tab w:val="left" w:pos="1260"/>
+          <w:tab w:val="left" w:pos="1935"/>
+        </w:tabs>
+        <w:spacing w:after="0" w:line="240" w:lineRule="auto"/>
+        <w:ind w:left="0" w:firstLine="709"/>
+        <w:jc w:val="both"/>
+        <w:rPr>
+          <w:rFonts w:ascii="Times New Roman" w:hAnsi="Times New Roman"/>
+          <w:bCs/>
+          <w:sz w:val="28"/>
+          <w:szCs w:val="28"/>
+        </w:rPr>
+      </w:pPr>
+      <w:r>
+        <w:rPr>
+          <w:rFonts w:ascii="Times New Roman" w:hAnsi="Times New Roman"/>
+          <w:bCs/>
+          <w:sz w:val="28"/>
+          <w:szCs w:val="28"/>
+        </w:rPr>
+        <w:t>Принять компьютер в гарантийный ремонт.</w:t>
+      </w:r>
+    </w:p>
+    <w:p>
+      <w:pPr>
+        <w:tabs>
+          <w:tab w:val="left" w:pos="1935"/>
+        </w:tabs>
+        <w:spacing w:after="0"/>
+        <w:ind w:firstLine="709"/>
+        <w:jc w:val="both"/>
+        <w:rPr>
+          <w:rFonts w:ascii="Times New Roman" w:hAnsi="Times New Roman"/>
+          <w:bCs/>
+          <w:sz w:val="28"/>
+          <w:szCs w:val="28"/>
+        </w:rPr>
+      </w:pPr>
+      <w:r>
+        <w:rPr>
+          <w:rFonts w:ascii="Times New Roman" w:hAnsi="Times New Roman"/>
+          <w:bCs/>
+          <w:sz w:val="28"/>
+          <w:szCs w:val="28"/>
+        </w:rPr>
+        <w:t>Разработанная диаграмма вариантов использования представлена  на рисунке 1</w:t>
+      </w:r>
+      <w:r>
+        <w:rPr>
+          <w:rFonts w:ascii="Times New Roman" w:hAnsi="Times New Roman"/>
+          <w:bCs/>
+          <w:sz w:val="28"/>
+          <w:szCs w:val="28"/>
+        </w:rPr>
+        <w:t>2</w:t>
+      </w:r>
+      <w:r>
+        <w:rPr>
+          <w:rFonts w:ascii="Times New Roman" w:hAnsi="Times New Roman"/>
+          <w:bCs/>
+          <w:sz w:val="28"/>
+          <w:szCs w:val="28"/>
+        </w:rPr>
+        <w:t>.</w:t>
+      </w:r>
+    </w:p>
+    <w:p>
+      <w:pPr>
+        <w:spacing w:after="0"/>
+        <w:jc w:val="center"/>
         <w:rPr>
           <w:rFonts w:ascii="Times New Roman" w:hAnsi="Times New Roman"/>
           <w:b/>
@@ -4798,17 +6043,289 @@
         <w:rPr>
           <w:rFonts w:ascii="Times New Roman" w:hAnsi="Times New Roman"/>
           <w:b/>
-          <w:sz w:val="28"/>
-          <w:szCs w:val="28"/>
-          <w:lang w:eastAsia="ru-RU"/>
-        </w:rPr>
-        <w:t>Предусмотрите идентификацию пользователей и защиту паролями.</w:t>
-      </w:r>
-    </w:p>
-    <w:p>
-      <w:pPr>
-        <w:rPr>
-          <w:rFonts w:ascii="Times New Roman" w:hAnsi="Times New Roman"/>
+          <w:noProof/>
+          <w:sz w:val="28"/>
+          <w:szCs w:val="28"/>
+          <w:lang w:eastAsia="ru-RU"/>
+        </w:rPr>
+        <w:lastRenderedPageBreak/>
+        <w:drawing>
+          <wp:inline distT="0" distB="0" distL="0" distR="0" wp14:anchorId="7A363E6B" wp14:editId="0E058A82">
+            <wp:extent cx="4676775" cy="4657725"/>
+            <wp:effectExtent l="0" t="0" r="9525" b="9525"/>
+            <wp:docPr id="5" name="Рисунок 5"/>
+            <wp:cNvGraphicFramePr>
+              <a:graphicFrameLocks xmlns:a="http://schemas.openxmlformats.org/drawingml/2006/main" noChangeAspect="1"/>
+            </wp:cNvGraphicFramePr>
+            <a:graphic xmlns:a="http://schemas.openxmlformats.org/drawingml/2006/main">
+              <a:graphicData uri="http://schemas.openxmlformats.org/drawingml/2006/picture">
+                <pic:pic xmlns:pic="http://schemas.openxmlformats.org/drawingml/2006/picture">
+                  <pic:nvPicPr>
+                    <pic:cNvPr id="0" name="Листопадова 5.png"/>
+                    <pic:cNvPicPr/>
+                  </pic:nvPicPr>
+                  <pic:blipFill>
+                    <a:blip r:embed="rId19">
+                      <a:extLst>
+                        <a:ext uri="{28A0092B-C50C-407E-A947-70E740481C1C}">
+                          <a14:useLocalDpi xmlns:a14="http://schemas.microsoft.com/office/drawing/2010/main" val="0"/>
+                        </a:ext>
+                      </a:extLst>
+                    </a:blip>
+                    <a:stretch>
+                      <a:fillRect/>
+                    </a:stretch>
+                  </pic:blipFill>
+                  <pic:spPr>
+                    <a:xfrm>
+                      <a:off x="0" y="0"/>
+                      <a:ext cx="4676775" cy="4657725"/>
+                    </a:xfrm>
+                    <a:prstGeom prst="rect">
+                      <a:avLst/>
+                    </a:prstGeom>
+                  </pic:spPr>
+                </pic:pic>
+              </a:graphicData>
+            </a:graphic>
+          </wp:inline>
+        </w:drawing>
+      </w:r>
+    </w:p>
+    <w:p>
+      <w:pPr>
+        <w:spacing w:after="0"/>
+        <w:ind w:firstLine="567"/>
+        <w:jc w:val="both"/>
+        <w:rPr>
+          <w:rFonts w:ascii="Times New Roman" w:hAnsi="Times New Roman"/>
+          <w:sz w:val="28"/>
+          <w:szCs w:val="28"/>
+        </w:rPr>
+      </w:pPr>
+      <w:r>
+        <w:rPr>
+          <w:rFonts w:ascii="Times New Roman" w:hAnsi="Times New Roman"/>
+          <w:sz w:val="28"/>
+          <w:szCs w:val="28"/>
+          <w:lang w:eastAsia="ru-RU"/>
+        </w:rPr>
+        <w:t xml:space="preserve">Рисунок 12. </w:t>
+      </w:r>
+      <w:r>
+        <w:rPr>
+          <w:rFonts w:ascii="Times New Roman" w:hAnsi="Times New Roman"/>
+          <w:sz w:val="28"/>
+          <w:szCs w:val="28"/>
+        </w:rPr>
+        <w:t>Диаграмма вариантов использования</w:t>
+      </w:r>
+    </w:p>
+    <w:p>
+      <w:pPr>
+        <w:spacing w:after="0"/>
+        <w:ind w:firstLine="567"/>
+        <w:jc w:val="both"/>
+        <w:rPr>
+          <w:rFonts w:ascii="Times New Roman" w:hAnsi="Times New Roman"/>
+          <w:sz w:val="28"/>
+          <w:szCs w:val="28"/>
+        </w:rPr>
+      </w:pPr>
+    </w:p>
+    <w:p>
+      <w:pPr>
+        <w:tabs>
+          <w:tab w:val="left" w:pos="1935"/>
+        </w:tabs>
+        <w:spacing w:after="0"/>
+        <w:ind w:firstLine="709"/>
+        <w:jc w:val="both"/>
+        <w:rPr>
+          <w:rFonts w:ascii="Times New Roman" w:hAnsi="Times New Roman"/>
+          <w:sz w:val="28"/>
+          <w:szCs w:val="28"/>
+        </w:rPr>
+      </w:pPr>
+      <w:r>
+        <w:rPr>
+          <w:rFonts w:ascii="Times New Roman" w:hAnsi="Times New Roman"/>
+          <w:sz w:val="28"/>
+          <w:szCs w:val="28"/>
+        </w:rPr>
+        <w:t xml:space="preserve">Для решения задачи автоматизации учета продаж были разработаны 3 таблицы. </w:t>
+      </w:r>
+    </w:p>
+    <w:p>
+      <w:pPr>
+        <w:tabs>
+          <w:tab w:val="left" w:pos="1935"/>
+        </w:tabs>
+        <w:spacing w:after="0"/>
+        <w:ind w:firstLine="709"/>
+        <w:jc w:val="both"/>
+        <w:rPr>
+          <w:rFonts w:ascii="Times New Roman" w:hAnsi="Times New Roman"/>
+          <w:sz w:val="28"/>
+          <w:szCs w:val="28"/>
+        </w:rPr>
+      </w:pPr>
+      <w:r>
+        <w:rPr>
+          <w:rFonts w:ascii="Times New Roman" w:hAnsi="Times New Roman"/>
+          <w:sz w:val="28"/>
+          <w:szCs w:val="28"/>
+        </w:rPr>
+        <w:t>Диаграмма классов представлена на рисунке 1</w:t>
+      </w:r>
+      <w:r>
+        <w:rPr>
+          <w:rFonts w:ascii="Times New Roman" w:hAnsi="Times New Roman"/>
+          <w:sz w:val="28"/>
+          <w:szCs w:val="28"/>
+        </w:rPr>
+        <w:t>3</w:t>
+      </w:r>
+      <w:r>
+        <w:rPr>
+          <w:rFonts w:ascii="Times New Roman" w:hAnsi="Times New Roman"/>
+          <w:sz w:val="28"/>
+          <w:szCs w:val="28"/>
+        </w:rPr>
+        <w:t xml:space="preserve">. На диаграмме выделены для каждой таблицы атрибуты и операции, которые возможно осуществить со справочником. Указаны </w:t>
+      </w:r>
+      <w:r>
+        <w:rPr>
+          <w:rFonts w:ascii="Times New Roman" w:hAnsi="Times New Roman"/>
+          <w:sz w:val="28"/>
+          <w:szCs w:val="28"/>
+        </w:rPr>
+        <w:t>п</w:t>
+      </w:r>
+      <w:r>
+        <w:rPr>
+          <w:rFonts w:ascii="Times New Roman" w:hAnsi="Times New Roman"/>
+          <w:sz w:val="28"/>
+          <w:szCs w:val="28"/>
+        </w:rPr>
+        <w:t xml:space="preserve">оля, созданы связи и указан их тип. </w:t>
+      </w:r>
+    </w:p>
+    <w:p>
+      <w:pPr>
+        <w:spacing w:after="0"/>
+        <w:ind w:firstLine="567"/>
+        <w:jc w:val="both"/>
+        <w:rPr>
+          <w:rFonts w:ascii="Times New Roman" w:hAnsi="Times New Roman"/>
+          <w:sz w:val="28"/>
+          <w:szCs w:val="28"/>
+        </w:rPr>
+      </w:pPr>
+    </w:p>
+    <w:p>
+      <w:pPr>
+        <w:spacing w:after="0"/>
+        <w:jc w:val="center"/>
+        <w:rPr>
+          <w:rFonts w:ascii="Times New Roman" w:hAnsi="Times New Roman"/>
+          <w:sz w:val="28"/>
+          <w:szCs w:val="28"/>
+        </w:rPr>
+      </w:pPr>
+      <w:r>
+        <w:rPr>
+          <w:rFonts w:ascii="Times New Roman" w:hAnsi="Times New Roman"/>
+          <w:noProof/>
+          <w:sz w:val="28"/>
+          <w:szCs w:val="28"/>
+          <w:lang w:eastAsia="ru-RU"/>
+        </w:rPr>
+        <w:lastRenderedPageBreak/>
+        <w:drawing>
+          <wp:inline distT="0" distB="0" distL="0" distR="0" wp14:anchorId="059F459E" wp14:editId="4A3E6E34">
+            <wp:extent cx="5940425" cy="4008120"/>
+            <wp:effectExtent l="0" t="0" r="3175" b="0"/>
+            <wp:docPr id="16" name="Рисунок 16"/>
+            <wp:cNvGraphicFramePr>
+              <a:graphicFrameLocks xmlns:a="http://schemas.openxmlformats.org/drawingml/2006/main" noChangeAspect="1"/>
+            </wp:cNvGraphicFramePr>
+            <a:graphic xmlns:a="http://schemas.openxmlformats.org/drawingml/2006/main">
+              <a:graphicData uri="http://schemas.openxmlformats.org/drawingml/2006/picture">
+                <pic:pic xmlns:pic="http://schemas.openxmlformats.org/drawingml/2006/picture">
+                  <pic:nvPicPr>
+                    <pic:cNvPr id="0" name="Листопадова 5 диаграмма классов.png"/>
+                    <pic:cNvPicPr/>
+                  </pic:nvPicPr>
+                  <pic:blipFill>
+                    <a:blip r:embed="rId20">
+                      <a:extLst>
+                        <a:ext uri="{28A0092B-C50C-407E-A947-70E740481C1C}">
+                          <a14:useLocalDpi xmlns:a14="http://schemas.microsoft.com/office/drawing/2010/main" val="0"/>
+                        </a:ext>
+                      </a:extLst>
+                    </a:blip>
+                    <a:stretch>
+                      <a:fillRect/>
+                    </a:stretch>
+                  </pic:blipFill>
+                  <pic:spPr>
+                    <a:xfrm>
+                      <a:off x="0" y="0"/>
+                      <a:ext cx="5940425" cy="4008120"/>
+                    </a:xfrm>
+                    <a:prstGeom prst="rect">
+                      <a:avLst/>
+                    </a:prstGeom>
+                  </pic:spPr>
+                </pic:pic>
+              </a:graphicData>
+            </a:graphic>
+          </wp:inline>
+        </w:drawing>
+      </w:r>
+    </w:p>
+    <w:p>
+      <w:pPr>
+        <w:spacing w:after="0"/>
+        <w:ind w:firstLine="567"/>
+        <w:jc w:val="both"/>
+        <w:rPr>
+          <w:rFonts w:ascii="Times New Roman" w:hAnsi="Times New Roman"/>
+          <w:sz w:val="28"/>
+          <w:szCs w:val="28"/>
+        </w:rPr>
+      </w:pPr>
+    </w:p>
+    <w:p>
+      <w:pPr>
+        <w:spacing w:after="0"/>
+        <w:ind w:firstLine="567"/>
+        <w:jc w:val="both"/>
+        <w:rPr>
+          <w:rFonts w:ascii="Times New Roman" w:hAnsi="Times New Roman"/>
+          <w:sz w:val="28"/>
+          <w:szCs w:val="28"/>
+          <w:lang w:eastAsia="ru-RU"/>
+        </w:rPr>
+      </w:pPr>
+      <w:r>
+        <w:rPr>
+          <w:rFonts w:ascii="Times New Roman" w:hAnsi="Times New Roman"/>
+          <w:sz w:val="28"/>
+          <w:szCs w:val="28"/>
+          <w:lang w:eastAsia="ru-RU"/>
+        </w:rPr>
+        <w:t>Рисунок 13. Диаграмма классов.</w:t>
+      </w:r>
+    </w:p>
+    <w:p>
+      <w:pPr>
+        <w:ind w:firstLine="567"/>
+        <w:rPr>
+          <w:rFonts w:ascii="Times New Roman" w:hAnsi="Times New Roman"/>
+          <w:sz w:val="28"/>
+          <w:szCs w:val="28"/>
           <w:lang w:eastAsia="ru-RU"/>
         </w:rPr>
       </w:pPr>
@@ -4818,6 +6335,8 @@
         <w:spacing w:after="160" w:line="259" w:lineRule="auto"/>
         <w:rPr>
           <w:rFonts w:ascii="Times New Roman" w:hAnsi="Times New Roman"/>
+          <w:sz w:val="28"/>
+          <w:szCs w:val="28"/>
           <w:lang w:eastAsia="ru-RU"/>
         </w:rPr>
       </w:pPr>
@@ -5156,7 +6675,7 @@
           <w:szCs w:val="28"/>
           <w:lang w:eastAsia="ru-RU"/>
         </w:rPr>
-        <w:t xml:space="preserve"> </w:t>
+        <w:t xml:space="preserve"> Мартин, Р. Принципы, паттерны и методики гибкой разработки на языке C# / </w:t>
       </w:r>
       <w:proofErr w:type="spellStart"/>
       <w:r>
@@ -5166,7 +6685,7 @@
           <w:szCs w:val="28"/>
           <w:lang w:eastAsia="ru-RU"/>
         </w:rPr>
-        <w:t>Липаев</w:t>
+        <w:t>Р.Мартин</w:t>
       </w:r>
       <w:proofErr w:type="spellEnd"/>
       <w:r>
@@ -5176,7 +6695,29 @@
           <w:szCs w:val="28"/>
           <w:lang w:eastAsia="ru-RU"/>
         </w:rPr>
-        <w:t>, В.В. Системное проектирование сложных программных сре</w:t>
+        <w:t xml:space="preserve">, </w:t>
+      </w:r>
+      <w:proofErr w:type="spellStart"/>
+      <w:r>
+        <w:rPr>
+          <w:rFonts w:ascii="Times New Roman" w:hAnsi="Times New Roman"/>
+          <w:sz w:val="28"/>
+          <w:szCs w:val="28"/>
+          <w:lang w:eastAsia="ru-RU"/>
+        </w:rPr>
+        <w:t>М.Мартин</w:t>
+      </w:r>
+      <w:bookmarkStart w:id="11" w:name="_GoBack"/>
+      <w:bookmarkEnd w:id="11"/>
+      <w:proofErr w:type="spellEnd"/>
+      <w:r>
+        <w:rPr>
+          <w:rFonts w:ascii="Times New Roman" w:hAnsi="Times New Roman"/>
+          <w:sz w:val="28"/>
+          <w:szCs w:val="28"/>
+          <w:lang w:eastAsia="ru-RU"/>
+        </w:rPr>
+        <w:t>; пер. с англ. - СПб</w:t>
       </w:r>
       <w:proofErr w:type="gramStart"/>
       <w:r>
@@ -5186,7 +6727,7 @@
           <w:szCs w:val="28"/>
           <w:lang w:eastAsia="ru-RU"/>
         </w:rPr>
-        <w:t>дств дл</w:t>
+        <w:t xml:space="preserve">., </w:t>
       </w:r>
       <w:proofErr w:type="gramEnd"/>
       <w:r>
@@ -5196,229 +6737,11 @@
           <w:szCs w:val="28"/>
           <w:lang w:eastAsia="ru-RU"/>
         </w:rPr>
-        <w:t xml:space="preserve">я информационных систем / В.В. </w:t>
-      </w:r>
-      <w:proofErr w:type="spellStart"/>
-      <w:r>
-        <w:rPr>
-          <w:rFonts w:ascii="Times New Roman" w:hAnsi="Times New Roman"/>
-          <w:sz w:val="28"/>
-          <w:szCs w:val="28"/>
-          <w:lang w:eastAsia="ru-RU"/>
-        </w:rPr>
-        <w:t>Липаев</w:t>
-      </w:r>
-      <w:proofErr w:type="spellEnd"/>
-      <w:r>
-        <w:rPr>
-          <w:rFonts w:ascii="Times New Roman" w:hAnsi="Times New Roman"/>
-          <w:sz w:val="28"/>
-          <w:szCs w:val="28"/>
-          <w:lang w:eastAsia="ru-RU"/>
-        </w:rPr>
-        <w:t>. - М., 1999.</w:t>
-      </w:r>
-    </w:p>
-    <w:p>
-      <w:pPr>
-        <w:spacing w:after="0"/>
-        <w:rPr>
-          <w:rFonts w:ascii="Times New Roman" w:hAnsi="Times New Roman"/>
-          <w:sz w:val="28"/>
-          <w:szCs w:val="28"/>
-          <w:lang w:eastAsia="ru-RU"/>
-        </w:rPr>
-      </w:pPr>
-      <w:r>
-        <w:rPr>
-          <w:rFonts w:ascii="Times New Roman" w:hAnsi="Times New Roman"/>
-          <w:sz w:val="28"/>
-          <w:szCs w:val="28"/>
-          <w:lang w:eastAsia="ru-RU"/>
-        </w:rPr>
-        <w:t>8</w:t>
-      </w:r>
-      <w:r>
-        <w:rPr>
-          <w:rFonts w:ascii="Times New Roman" w:hAnsi="Times New Roman"/>
-          <w:sz w:val="28"/>
-          <w:szCs w:val="28"/>
-          <w:lang w:eastAsia="ru-RU"/>
-        </w:rPr>
-        <w:t xml:space="preserve"> </w:t>
-      </w:r>
-      <w:proofErr w:type="gramStart"/>
-      <w:r>
-        <w:rPr>
-          <w:rFonts w:ascii="Times New Roman" w:hAnsi="Times New Roman"/>
-          <w:sz w:val="28"/>
-          <w:szCs w:val="28"/>
-          <w:lang w:eastAsia="ru-RU"/>
-        </w:rPr>
-        <w:t>Маклаков</w:t>
-      </w:r>
-      <w:proofErr w:type="gramEnd"/>
-      <w:r>
-        <w:rPr>
-          <w:rFonts w:ascii="Times New Roman" w:hAnsi="Times New Roman"/>
-          <w:sz w:val="28"/>
-          <w:szCs w:val="28"/>
-          <w:lang w:eastAsia="ru-RU"/>
-        </w:rPr>
-        <w:t xml:space="preserve">, С.В. </w:t>
-      </w:r>
-      <w:proofErr w:type="spellStart"/>
-      <w:r>
-        <w:rPr>
-          <w:rFonts w:ascii="Times New Roman" w:hAnsi="Times New Roman"/>
-          <w:sz w:val="28"/>
-          <w:szCs w:val="28"/>
-          <w:lang w:eastAsia="ru-RU"/>
-        </w:rPr>
-        <w:t>BPwin</w:t>
-      </w:r>
-      <w:proofErr w:type="spellEnd"/>
-      <w:r>
-        <w:rPr>
-          <w:rFonts w:ascii="Times New Roman" w:hAnsi="Times New Roman"/>
-          <w:sz w:val="28"/>
-          <w:szCs w:val="28"/>
-          <w:lang w:eastAsia="ru-RU"/>
-        </w:rPr>
-        <w:t xml:space="preserve"> и </w:t>
-      </w:r>
-      <w:proofErr w:type="spellStart"/>
-      <w:r>
-        <w:rPr>
-          <w:rFonts w:ascii="Times New Roman" w:hAnsi="Times New Roman"/>
-          <w:sz w:val="28"/>
-          <w:szCs w:val="28"/>
-          <w:lang w:eastAsia="ru-RU"/>
-        </w:rPr>
-        <w:t>ERwin</w:t>
-      </w:r>
-      <w:proofErr w:type="spellEnd"/>
-      <w:r>
-        <w:rPr>
-          <w:rFonts w:ascii="Times New Roman" w:hAnsi="Times New Roman"/>
-          <w:sz w:val="28"/>
-          <w:szCs w:val="28"/>
-          <w:lang w:eastAsia="ru-RU"/>
-        </w:rPr>
-        <w:t xml:space="preserve">. CASE-средства разработки информационных систем / </w:t>
-      </w:r>
-      <w:proofErr w:type="spellStart"/>
-      <w:r>
-        <w:rPr>
-          <w:rFonts w:ascii="Times New Roman" w:hAnsi="Times New Roman"/>
-          <w:sz w:val="28"/>
-          <w:szCs w:val="28"/>
-          <w:lang w:eastAsia="ru-RU"/>
-        </w:rPr>
-        <w:t>В.В.Липаев</w:t>
-      </w:r>
-      <w:proofErr w:type="spellEnd"/>
-      <w:r>
-        <w:rPr>
-          <w:rFonts w:ascii="Times New Roman" w:hAnsi="Times New Roman"/>
-          <w:sz w:val="28"/>
-          <w:szCs w:val="28"/>
-          <w:lang w:eastAsia="ru-RU"/>
-        </w:rPr>
-        <w:t xml:space="preserve">. - М.:,1999. </w:t>
-      </w:r>
-    </w:p>
-    <w:p>
-      <w:pPr>
-        <w:spacing w:after="0"/>
-        <w:rPr>
-          <w:rFonts w:ascii="Times New Roman" w:hAnsi="Times New Roman"/>
-          <w:sz w:val="28"/>
-          <w:szCs w:val="28"/>
-          <w:lang w:eastAsia="ru-RU"/>
-        </w:rPr>
-      </w:pPr>
-      <w:r>
-        <w:rPr>
-          <w:rFonts w:ascii="Times New Roman" w:hAnsi="Times New Roman"/>
-          <w:sz w:val="28"/>
-          <w:szCs w:val="28"/>
-          <w:lang w:eastAsia="ru-RU"/>
-        </w:rPr>
-        <w:t>9</w:t>
-      </w:r>
-      <w:r>
-        <w:rPr>
-          <w:rFonts w:ascii="Times New Roman" w:hAnsi="Times New Roman"/>
-          <w:sz w:val="28"/>
-          <w:szCs w:val="28"/>
-          <w:lang w:eastAsia="ru-RU"/>
-        </w:rPr>
-        <w:t xml:space="preserve"> Мартин, Р. Принципы, паттерны и методики гибкой разработки на языке C# / </w:t>
-      </w:r>
-      <w:proofErr w:type="spellStart"/>
-      <w:r>
-        <w:rPr>
-          <w:rFonts w:ascii="Times New Roman" w:hAnsi="Times New Roman"/>
-          <w:sz w:val="28"/>
-          <w:szCs w:val="28"/>
-          <w:lang w:eastAsia="ru-RU"/>
-        </w:rPr>
-        <w:t>Р.Мартин</w:t>
-      </w:r>
-      <w:proofErr w:type="spellEnd"/>
-      <w:r>
-        <w:rPr>
-          <w:rFonts w:ascii="Times New Roman" w:hAnsi="Times New Roman"/>
-          <w:sz w:val="28"/>
-          <w:szCs w:val="28"/>
-          <w:lang w:eastAsia="ru-RU"/>
-        </w:rPr>
-        <w:t xml:space="preserve">, </w:t>
-      </w:r>
-      <w:proofErr w:type="spellStart"/>
-      <w:r>
-        <w:rPr>
-          <w:rFonts w:ascii="Times New Roman" w:hAnsi="Times New Roman"/>
-          <w:sz w:val="28"/>
-          <w:szCs w:val="28"/>
-          <w:lang w:eastAsia="ru-RU"/>
-        </w:rPr>
-        <w:t>М.Мартин</w:t>
-      </w:r>
-      <w:proofErr w:type="spellEnd"/>
-      <w:r>
-        <w:rPr>
-          <w:rFonts w:ascii="Times New Roman" w:hAnsi="Times New Roman"/>
-          <w:sz w:val="28"/>
-          <w:szCs w:val="28"/>
-          <w:lang w:eastAsia="ru-RU"/>
-        </w:rPr>
-        <w:t>; пер. с англ. - СПб</w:t>
-      </w:r>
-      <w:proofErr w:type="gramStart"/>
-      <w:r>
-        <w:rPr>
-          <w:rFonts w:ascii="Times New Roman" w:hAnsi="Times New Roman"/>
-          <w:sz w:val="28"/>
-          <w:szCs w:val="28"/>
-          <w:lang w:eastAsia="ru-RU"/>
-        </w:rPr>
-        <w:t xml:space="preserve">., </w:t>
-      </w:r>
-      <w:proofErr w:type="gramEnd"/>
-      <w:r>
-        <w:rPr>
-          <w:rFonts w:ascii="Times New Roman" w:hAnsi="Times New Roman"/>
-          <w:sz w:val="28"/>
-          <w:szCs w:val="28"/>
-          <w:lang w:eastAsia="ru-RU"/>
-        </w:rPr>
         <w:t>2009.</w:t>
       </w:r>
     </w:p>
     <w:sectPr>
-      <w:footerReference w:type="default" r:id="rId15"/>
+      <w:footerReference w:type="default" r:id="rId21"/>
       <w:pgSz w:w="11906" w:h="16838"/>
       <w:pgMar w:top="1134" w:right="850" w:bottom="1134" w:left="1701" w:header="708" w:footer="708" w:gutter="0"/>
       <w:cols w:space="708"/>
@@ -5484,7 +6807,7 @@
           <w:rPr>
             <w:noProof/>
           </w:rPr>
-          <w:t>14</w:t>
+          <w:t>19</w:t>
         </w:r>
         <w:r>
           <w:fldChar w:fldCharType="end"/>
@@ -5776,9 +7099,9 @@
     </w:lvl>
   </w:abstractNum>
   <w:abstractNum w:abstractNumId="3">
-    <w:nsid w:val="5FA50F24"/>
+    <w:nsid w:val="55753C32"/>
     <w:multiLevelType w:val="hybridMultilevel"/>
-    <w:tmpl w:val="284C5D30"/>
+    <w:tmpl w:val="1AB26FFE"/>
     <w:lvl w:ilvl="0" w:tplc="04190001">
       <w:start w:val="1"/>
       <w:numFmt w:val="bullet"/>
@@ -5889,16 +7212,16 @@
     </w:lvl>
   </w:abstractNum>
   <w:abstractNum w:abstractNumId="4">
-    <w:nsid w:val="67F312C6"/>
+    <w:nsid w:val="5FA50F24"/>
     <w:multiLevelType w:val="hybridMultilevel"/>
-    <w:tmpl w:val="ED5C628C"/>
+    <w:tmpl w:val="284C5D30"/>
     <w:lvl w:ilvl="0" w:tplc="04190001">
       <w:start w:val="1"/>
       <w:numFmt w:val="bullet"/>
       <w:lvlText w:val=""/>
       <w:lvlJc w:val="left"/>
       <w:pPr>
-        <w:ind w:left="720" w:hanging="360"/>
+        <w:ind w:left="1287" w:hanging="360"/>
       </w:pPr>
       <w:rPr>
         <w:rFonts w:ascii="Symbol" w:hAnsi="Symbol" w:hint="default"/>
@@ -5910,7 +7233,7 @@
       <w:lvlText w:val="o"/>
       <w:lvlJc w:val="left"/>
       <w:pPr>
-        <w:ind w:left="1440" w:hanging="360"/>
+        <w:ind w:left="2007" w:hanging="360"/>
       </w:pPr>
       <w:rPr>
         <w:rFonts w:ascii="Courier New" w:hAnsi="Courier New" w:cs="Courier New" w:hint="default"/>
@@ -5922,7 +7245,7 @@
       <w:lvlText w:val=""/>
       <w:lvlJc w:val="left"/>
       <w:pPr>
-        <w:ind w:left="2160" w:hanging="360"/>
+        <w:ind w:left="2727" w:hanging="360"/>
       </w:pPr>
       <w:rPr>
         <w:rFonts w:ascii="Wingdings" w:hAnsi="Wingdings" w:hint="default"/>
@@ -5934,7 +7257,7 @@
       <w:lvlText w:val=""/>
       <w:lvlJc w:val="left"/>
       <w:pPr>
-        <w:ind w:left="2880" w:hanging="360"/>
+        <w:ind w:left="3447" w:hanging="360"/>
       </w:pPr>
       <w:rPr>
         <w:rFonts w:ascii="Symbol" w:hAnsi="Symbol" w:hint="default"/>
@@ -5946,7 +7269,7 @@
       <w:lvlText w:val="o"/>
       <w:lvlJc w:val="left"/>
       <w:pPr>
-        <w:ind w:left="3600" w:hanging="360"/>
+        <w:ind w:left="4167" w:hanging="360"/>
       </w:pPr>
       <w:rPr>
         <w:rFonts w:ascii="Courier New" w:hAnsi="Courier New" w:cs="Courier New" w:hint="default"/>
@@ -5958,7 +7281,7 @@
       <w:lvlText w:val=""/>
       <w:lvlJc w:val="left"/>
       <w:pPr>
-        <w:ind w:left="4320" w:hanging="360"/>
+        <w:ind w:left="4887" w:hanging="360"/>
       </w:pPr>
       <w:rPr>
         <w:rFonts w:ascii="Wingdings" w:hAnsi="Wingdings" w:hint="default"/>
@@ -5970,7 +7293,7 @@
       <w:lvlText w:val=""/>
       <w:lvlJc w:val="left"/>
       <w:pPr>
-        <w:ind w:left="5040" w:hanging="360"/>
+        <w:ind w:left="5607" w:hanging="360"/>
       </w:pPr>
       <w:rPr>
         <w:rFonts w:ascii="Symbol" w:hAnsi="Symbol" w:hint="default"/>
@@ -5982,7 +7305,7 @@
       <w:lvlText w:val="o"/>
       <w:lvlJc w:val="left"/>
       <w:pPr>
-        <w:ind w:left="5760" w:hanging="360"/>
+        <w:ind w:left="6327" w:hanging="360"/>
       </w:pPr>
       <w:rPr>
         <w:rFonts w:ascii="Courier New" w:hAnsi="Courier New" w:cs="Courier New" w:hint="default"/>
@@ -5994,7 +7317,7 @@
       <w:lvlText w:val=""/>
       <w:lvlJc w:val="left"/>
       <w:pPr>
-        <w:ind w:left="6480" w:hanging="360"/>
+        <w:ind w:left="7047" w:hanging="360"/>
       </w:pPr>
       <w:rPr>
         <w:rFonts w:ascii="Wingdings" w:hAnsi="Wingdings" w:hint="default"/>
@@ -6002,16 +7325,19 @@
     </w:lvl>
   </w:abstractNum>
   <w:abstractNum w:abstractNumId="5">
-    <w:nsid w:val="6B37790A"/>
+    <w:nsid w:val="647D6C5D"/>
     <w:multiLevelType w:val="hybridMultilevel"/>
-    <w:tmpl w:val="8D4E5654"/>
-    <w:lvl w:ilvl="0" w:tplc="04190001">
+    <w:tmpl w:val="E2AA4172"/>
+    <w:lvl w:ilvl="0" w:tplc="0234C8EC">
       <w:start w:val="1"/>
       <w:numFmt w:val="bullet"/>
-      <w:lvlText w:val=""/>
+      <w:lvlText w:val=""/>
       <w:lvlJc w:val="left"/>
       <w:pPr>
-        <w:ind w:left="1287" w:hanging="360"/>
+        <w:tabs>
+          <w:tab w:val="num" w:pos="2187"/>
+        </w:tabs>
+        <w:ind w:left="2187" w:hanging="360"/>
       </w:pPr>
       <w:rPr>
         <w:rFonts w:ascii="Symbol" w:hAnsi="Symbol" w:hint="default"/>
@@ -6023,7 +7349,10 @@
       <w:lvlText w:val="o"/>
       <w:lvlJc w:val="left"/>
       <w:pPr>
-        <w:ind w:left="2007" w:hanging="360"/>
+        <w:tabs>
+          <w:tab w:val="num" w:pos="2340"/>
+        </w:tabs>
+        <w:ind w:left="2340" w:hanging="360"/>
       </w:pPr>
       <w:rPr>
         <w:rFonts w:ascii="Courier New" w:hAnsi="Courier New" w:cs="Courier New" w:hint="default"/>
@@ -6035,7 +7364,10 @@
       <w:lvlText w:val=""/>
       <w:lvlJc w:val="left"/>
       <w:pPr>
-        <w:ind w:left="2727" w:hanging="360"/>
+        <w:tabs>
+          <w:tab w:val="num" w:pos="3060"/>
+        </w:tabs>
+        <w:ind w:left="3060" w:hanging="360"/>
       </w:pPr>
       <w:rPr>
         <w:rFonts w:ascii="Wingdings" w:hAnsi="Wingdings" w:hint="default"/>
@@ -6047,7 +7379,10 @@
       <w:lvlText w:val=""/>
       <w:lvlJc w:val="left"/>
       <w:pPr>
-        <w:ind w:left="3447" w:hanging="360"/>
+        <w:tabs>
+          <w:tab w:val="num" w:pos="3780"/>
+        </w:tabs>
+        <w:ind w:left="3780" w:hanging="360"/>
       </w:pPr>
       <w:rPr>
         <w:rFonts w:ascii="Symbol" w:hAnsi="Symbol" w:hint="default"/>
@@ -6059,7 +7394,10 @@
       <w:lvlText w:val="o"/>
       <w:lvlJc w:val="left"/>
       <w:pPr>
-        <w:ind w:left="4167" w:hanging="360"/>
+        <w:tabs>
+          <w:tab w:val="num" w:pos="4500"/>
+        </w:tabs>
+        <w:ind w:left="4500" w:hanging="360"/>
       </w:pPr>
       <w:rPr>
         <w:rFonts w:ascii="Courier New" w:hAnsi="Courier New" w:cs="Courier New" w:hint="default"/>
@@ -6071,7 +7409,10 @@
       <w:lvlText w:val=""/>
       <w:lvlJc w:val="left"/>
       <w:pPr>
-        <w:ind w:left="4887" w:hanging="360"/>
+        <w:tabs>
+          <w:tab w:val="num" w:pos="5220"/>
+        </w:tabs>
+        <w:ind w:left="5220" w:hanging="360"/>
       </w:pPr>
       <w:rPr>
         <w:rFonts w:ascii="Wingdings" w:hAnsi="Wingdings" w:hint="default"/>
@@ -6083,7 +7424,10 @@
       <w:lvlText w:val=""/>
       <w:lvlJc w:val="left"/>
       <w:pPr>
-        <w:ind w:left="5607" w:hanging="360"/>
+        <w:tabs>
+          <w:tab w:val="num" w:pos="5940"/>
+        </w:tabs>
+        <w:ind w:left="5940" w:hanging="360"/>
       </w:pPr>
       <w:rPr>
         <w:rFonts w:ascii="Symbol" w:hAnsi="Symbol" w:hint="default"/>
@@ -6095,7 +7439,10 @@
       <w:lvlText w:val="o"/>
       <w:lvlJc w:val="left"/>
       <w:pPr>
-        <w:ind w:left="6327" w:hanging="360"/>
+        <w:tabs>
+          <w:tab w:val="num" w:pos="6660"/>
+        </w:tabs>
+        <w:ind w:left="6660" w:hanging="360"/>
       </w:pPr>
       <w:rPr>
         <w:rFonts w:ascii="Courier New" w:hAnsi="Courier New" w:cs="Courier New" w:hint="default"/>
@@ -6107,7 +7454,10 @@
       <w:lvlText w:val=""/>
       <w:lvlJc w:val="left"/>
       <w:pPr>
-        <w:ind w:left="7047" w:hanging="360"/>
+        <w:tabs>
+          <w:tab w:val="num" w:pos="7380"/>
+        </w:tabs>
+        <w:ind w:left="7380" w:hanging="360"/>
       </w:pPr>
       <w:rPr>
         <w:rFonts w:ascii="Wingdings" w:hAnsi="Wingdings" w:hint="default"/>
@@ -6115,6 +7465,345 @@
     </w:lvl>
   </w:abstractNum>
   <w:abstractNum w:abstractNumId="6">
+    <w:nsid w:val="672379E6"/>
+    <w:multiLevelType w:val="hybridMultilevel"/>
+    <w:tmpl w:val="8C04E0A2"/>
+    <w:lvl w:ilvl="0" w:tplc="04190001">
+      <w:start w:val="1"/>
+      <w:numFmt w:val="bullet"/>
+      <w:lvlText w:val=""/>
+      <w:lvlJc w:val="left"/>
+      <w:pPr>
+        <w:ind w:left="1287" w:hanging="360"/>
+      </w:pPr>
+      <w:rPr>
+        <w:rFonts w:ascii="Symbol" w:hAnsi="Symbol" w:hint="default"/>
+      </w:rPr>
+    </w:lvl>
+    <w:lvl w:ilvl="1" w:tplc="04190003" w:tentative="1">
+      <w:start w:val="1"/>
+      <w:numFmt w:val="bullet"/>
+      <w:lvlText w:val="o"/>
+      <w:lvlJc w:val="left"/>
+      <w:pPr>
+        <w:ind w:left="2007" w:hanging="360"/>
+      </w:pPr>
+      <w:rPr>
+        <w:rFonts w:ascii="Courier New" w:hAnsi="Courier New" w:cs="Courier New" w:hint="default"/>
+      </w:rPr>
+    </w:lvl>
+    <w:lvl w:ilvl="2" w:tplc="04190005" w:tentative="1">
+      <w:start w:val="1"/>
+      <w:numFmt w:val="bullet"/>
+      <w:lvlText w:val=""/>
+      <w:lvlJc w:val="left"/>
+      <w:pPr>
+        <w:ind w:left="2727" w:hanging="360"/>
+      </w:pPr>
+      <w:rPr>
+        <w:rFonts w:ascii="Wingdings" w:hAnsi="Wingdings" w:hint="default"/>
+      </w:rPr>
+    </w:lvl>
+    <w:lvl w:ilvl="3" w:tplc="04190001" w:tentative="1">
+      <w:start w:val="1"/>
+      <w:numFmt w:val="bullet"/>
+      <w:lvlText w:val=""/>
+      <w:lvlJc w:val="left"/>
+      <w:pPr>
+        <w:ind w:left="3447" w:hanging="360"/>
+      </w:pPr>
+      <w:rPr>
+        <w:rFonts w:ascii="Symbol" w:hAnsi="Symbol" w:hint="default"/>
+      </w:rPr>
+    </w:lvl>
+    <w:lvl w:ilvl="4" w:tplc="04190003" w:tentative="1">
+      <w:start w:val="1"/>
+      <w:numFmt w:val="bullet"/>
+      <w:lvlText w:val="o"/>
+      <w:lvlJc w:val="left"/>
+      <w:pPr>
+        <w:ind w:left="4167" w:hanging="360"/>
+      </w:pPr>
+      <w:rPr>
+        <w:rFonts w:ascii="Courier New" w:hAnsi="Courier New" w:cs="Courier New" w:hint="default"/>
+      </w:rPr>
+    </w:lvl>
+    <w:lvl w:ilvl="5" w:tplc="04190005" w:tentative="1">
+      <w:start w:val="1"/>
+      <w:numFmt w:val="bullet"/>
+      <w:lvlText w:val=""/>
+      <w:lvlJc w:val="left"/>
+      <w:pPr>
+        <w:ind w:left="4887" w:hanging="360"/>
+      </w:pPr>
+      <w:rPr>
+        <w:rFonts w:ascii="Wingdings" w:hAnsi="Wingdings" w:hint="default"/>
+      </w:rPr>
+    </w:lvl>
+    <w:lvl w:ilvl="6" w:tplc="04190001" w:tentative="1">
+      <w:start w:val="1"/>
+      <w:numFmt w:val="bullet"/>
+      <w:lvlText w:val=""/>
+      <w:lvlJc w:val="left"/>
+      <w:pPr>
+        <w:ind w:left="5607" w:hanging="360"/>
+      </w:pPr>
+      <w:rPr>
+        <w:rFonts w:ascii="Symbol" w:hAnsi="Symbol" w:hint="default"/>
+      </w:rPr>
+    </w:lvl>
+    <w:lvl w:ilvl="7" w:tplc="04190003" w:tentative="1">
+      <w:start w:val="1"/>
+      <w:numFmt w:val="bullet"/>
+      <w:lvlText w:val="o"/>
+      <w:lvlJc w:val="left"/>
+      <w:pPr>
+        <w:ind w:left="6327" w:hanging="360"/>
+      </w:pPr>
+      <w:rPr>
+        <w:rFonts w:ascii="Courier New" w:hAnsi="Courier New" w:cs="Courier New" w:hint="default"/>
+      </w:rPr>
+    </w:lvl>
+    <w:lvl w:ilvl="8" w:tplc="04190005" w:tentative="1">
+      <w:start w:val="1"/>
+      <w:numFmt w:val="bullet"/>
+      <w:lvlText w:val=""/>
+      <w:lvlJc w:val="left"/>
+      <w:pPr>
+        <w:ind w:left="7047" w:hanging="360"/>
+      </w:pPr>
+      <w:rPr>
+        <w:rFonts w:ascii="Wingdings" w:hAnsi="Wingdings" w:hint="default"/>
+      </w:rPr>
+    </w:lvl>
+  </w:abstractNum>
+  <w:abstractNum w:abstractNumId="7">
+    <w:nsid w:val="67F312C6"/>
+    <w:multiLevelType w:val="hybridMultilevel"/>
+    <w:tmpl w:val="ED5C628C"/>
+    <w:lvl w:ilvl="0" w:tplc="04190001">
+      <w:start w:val="1"/>
+      <w:numFmt w:val="bullet"/>
+      <w:lvlText w:val=""/>
+      <w:lvlJc w:val="left"/>
+      <w:pPr>
+        <w:ind w:left="720" w:hanging="360"/>
+      </w:pPr>
+      <w:rPr>
+        <w:rFonts w:ascii="Symbol" w:hAnsi="Symbol" w:hint="default"/>
+      </w:rPr>
+    </w:lvl>
+    <w:lvl w:ilvl="1" w:tplc="04190003" w:tentative="1">
+      <w:start w:val="1"/>
+      <w:numFmt w:val="bullet"/>
+      <w:lvlText w:val="o"/>
+      <w:lvlJc w:val="left"/>
+      <w:pPr>
+        <w:ind w:left="1440" w:hanging="360"/>
+      </w:pPr>
+      <w:rPr>
+        <w:rFonts w:ascii="Courier New" w:hAnsi="Courier New" w:cs="Courier New" w:hint="default"/>
+      </w:rPr>
+    </w:lvl>
+    <w:lvl w:ilvl="2" w:tplc="04190005" w:tentative="1">
+      <w:start w:val="1"/>
+      <w:numFmt w:val="bullet"/>
+      <w:lvlText w:val=""/>
+      <w:lvlJc w:val="left"/>
+      <w:pPr>
+        <w:ind w:left="2160" w:hanging="360"/>
+      </w:pPr>
+      <w:rPr>
+        <w:rFonts w:ascii="Wingdings" w:hAnsi="Wingdings" w:hint="default"/>
+      </w:rPr>
+    </w:lvl>
+    <w:lvl w:ilvl="3" w:tplc="04190001" w:tentative="1">
+      <w:start w:val="1"/>
+      <w:numFmt w:val="bullet"/>
+      <w:lvlText w:val=""/>
+      <w:lvlJc w:val="left"/>
+      <w:pPr>
+        <w:ind w:left="2880" w:hanging="360"/>
+      </w:pPr>
+      <w:rPr>
+        <w:rFonts w:ascii="Symbol" w:hAnsi="Symbol" w:hint="default"/>
+      </w:rPr>
+    </w:lvl>
+    <w:lvl w:ilvl="4" w:tplc="04190003" w:tentative="1">
+      <w:start w:val="1"/>
+      <w:numFmt w:val="bullet"/>
+      <w:lvlText w:val="o"/>
+      <w:lvlJc w:val="left"/>
+      <w:pPr>
+        <w:ind w:left="3600" w:hanging="360"/>
+      </w:pPr>
+      <w:rPr>
+        <w:rFonts w:ascii="Courier New" w:hAnsi="Courier New" w:cs="Courier New" w:hint="default"/>
+      </w:rPr>
+    </w:lvl>
+    <w:lvl w:ilvl="5" w:tplc="04190005" w:tentative="1">
+      <w:start w:val="1"/>
+      <w:numFmt w:val="bullet"/>
+      <w:lvlText w:val=""/>
+      <w:lvlJc w:val="left"/>
+      <w:pPr>
+        <w:ind w:left="4320" w:hanging="360"/>
+      </w:pPr>
+      <w:rPr>
+        <w:rFonts w:ascii="Wingdings" w:hAnsi="Wingdings" w:hint="default"/>
+      </w:rPr>
+    </w:lvl>
+    <w:lvl w:ilvl="6" w:tplc="04190001" w:tentative="1">
+      <w:start w:val="1"/>
+      <w:numFmt w:val="bullet"/>
+      <w:lvlText w:val=""/>
+      <w:lvlJc w:val="left"/>
+      <w:pPr>
+        <w:ind w:left="5040" w:hanging="360"/>
+      </w:pPr>
+      <w:rPr>
+        <w:rFonts w:ascii="Symbol" w:hAnsi="Symbol" w:hint="default"/>
+      </w:rPr>
+    </w:lvl>
+    <w:lvl w:ilvl="7" w:tplc="04190003" w:tentative="1">
+      <w:start w:val="1"/>
+      <w:numFmt w:val="bullet"/>
+      <w:lvlText w:val="o"/>
+      <w:lvlJc w:val="left"/>
+      <w:pPr>
+        <w:ind w:left="5760" w:hanging="360"/>
+      </w:pPr>
+      <w:rPr>
+        <w:rFonts w:ascii="Courier New" w:hAnsi="Courier New" w:cs="Courier New" w:hint="default"/>
+      </w:rPr>
+    </w:lvl>
+    <w:lvl w:ilvl="8" w:tplc="04190005" w:tentative="1">
+      <w:start w:val="1"/>
+      <w:numFmt w:val="bullet"/>
+      <w:lvlText w:val=""/>
+      <w:lvlJc w:val="left"/>
+      <w:pPr>
+        <w:ind w:left="6480" w:hanging="360"/>
+      </w:pPr>
+      <w:rPr>
+        <w:rFonts w:ascii="Wingdings" w:hAnsi="Wingdings" w:hint="default"/>
+      </w:rPr>
+    </w:lvl>
+  </w:abstractNum>
+  <w:abstractNum w:abstractNumId="8">
+    <w:nsid w:val="6B37790A"/>
+    <w:multiLevelType w:val="hybridMultilevel"/>
+    <w:tmpl w:val="8D4E5654"/>
+    <w:lvl w:ilvl="0" w:tplc="04190001">
+      <w:start w:val="1"/>
+      <w:numFmt w:val="bullet"/>
+      <w:lvlText w:val=""/>
+      <w:lvlJc w:val="left"/>
+      <w:pPr>
+        <w:ind w:left="1287" w:hanging="360"/>
+      </w:pPr>
+      <w:rPr>
+        <w:rFonts w:ascii="Symbol" w:hAnsi="Symbol" w:hint="default"/>
+      </w:rPr>
+    </w:lvl>
+    <w:lvl w:ilvl="1" w:tplc="04190003" w:tentative="1">
+      <w:start w:val="1"/>
+      <w:numFmt w:val="bullet"/>
+      <w:lvlText w:val="o"/>
+      <w:lvlJc w:val="left"/>
+      <w:pPr>
+        <w:ind w:left="2007" w:hanging="360"/>
+      </w:pPr>
+      <w:rPr>
+        <w:rFonts w:ascii="Courier New" w:hAnsi="Courier New" w:cs="Courier New" w:hint="default"/>
+      </w:rPr>
+    </w:lvl>
+    <w:lvl w:ilvl="2" w:tplc="04190005" w:tentative="1">
+      <w:start w:val="1"/>
+      <w:numFmt w:val="bullet"/>
+      <w:lvlText w:val=""/>
+      <w:lvlJc w:val="left"/>
+      <w:pPr>
+        <w:ind w:left="2727" w:hanging="360"/>
+      </w:pPr>
+      <w:rPr>
+        <w:rFonts w:ascii="Wingdings" w:hAnsi="Wingdings" w:hint="default"/>
+      </w:rPr>
+    </w:lvl>
+    <w:lvl w:ilvl="3" w:tplc="04190001" w:tentative="1">
+      <w:start w:val="1"/>
+      <w:numFmt w:val="bullet"/>
+      <w:lvlText w:val=""/>
+      <w:lvlJc w:val="left"/>
+      <w:pPr>
+        <w:ind w:left="3447" w:hanging="360"/>
+      </w:pPr>
+      <w:rPr>
+        <w:rFonts w:ascii="Symbol" w:hAnsi="Symbol" w:hint="default"/>
+      </w:rPr>
+    </w:lvl>
+    <w:lvl w:ilvl="4" w:tplc="04190003" w:tentative="1">
+      <w:start w:val="1"/>
+      <w:numFmt w:val="bullet"/>
+      <w:lvlText w:val="o"/>
+      <w:lvlJc w:val="left"/>
+      <w:pPr>
+        <w:ind w:left="4167" w:hanging="360"/>
+      </w:pPr>
+      <w:rPr>
+        <w:rFonts w:ascii="Courier New" w:hAnsi="Courier New" w:cs="Courier New" w:hint="default"/>
+      </w:rPr>
+    </w:lvl>
+    <w:lvl w:ilvl="5" w:tplc="04190005" w:tentative="1">
+      <w:start w:val="1"/>
+      <w:numFmt w:val="bullet"/>
+      <w:lvlText w:val=""/>
+      <w:lvlJc w:val="left"/>
+      <w:pPr>
+        <w:ind w:left="4887" w:hanging="360"/>
+      </w:pPr>
+      <w:rPr>
+        <w:rFonts w:ascii="Wingdings" w:hAnsi="Wingdings" w:hint="default"/>
+      </w:rPr>
+    </w:lvl>
+    <w:lvl w:ilvl="6" w:tplc="04190001" w:tentative="1">
+      <w:start w:val="1"/>
+      <w:numFmt w:val="bullet"/>
+      <w:lvlText w:val=""/>
+      <w:lvlJc w:val="left"/>
+      <w:pPr>
+        <w:ind w:left="5607" w:hanging="360"/>
+      </w:pPr>
+      <w:rPr>
+        <w:rFonts w:ascii="Symbol" w:hAnsi="Symbol" w:hint="default"/>
+      </w:rPr>
+    </w:lvl>
+    <w:lvl w:ilvl="7" w:tplc="04190003" w:tentative="1">
+      <w:start w:val="1"/>
+      <w:numFmt w:val="bullet"/>
+      <w:lvlText w:val="o"/>
+      <w:lvlJc w:val="left"/>
+      <w:pPr>
+        <w:ind w:left="6327" w:hanging="360"/>
+      </w:pPr>
+      <w:rPr>
+        <w:rFonts w:ascii="Courier New" w:hAnsi="Courier New" w:cs="Courier New" w:hint="default"/>
+      </w:rPr>
+    </w:lvl>
+    <w:lvl w:ilvl="8" w:tplc="04190005" w:tentative="1">
+      <w:start w:val="1"/>
+      <w:numFmt w:val="bullet"/>
+      <w:lvlText w:val=""/>
+      <w:lvlJc w:val="left"/>
+      <w:pPr>
+        <w:ind w:left="7047" w:hanging="360"/>
+      </w:pPr>
+      <w:rPr>
+        <w:rFonts w:ascii="Wingdings" w:hAnsi="Wingdings" w:hint="default"/>
+      </w:rPr>
+    </w:lvl>
+  </w:abstractNum>
+  <w:abstractNum w:abstractNumId="9">
     <w:nsid w:val="79272BEF"/>
     <w:multiLevelType w:val="hybridMultilevel"/>
     <w:tmpl w:val="3050F0EE"/>
@@ -6231,8 +7920,121 @@
       </w:pPr>
     </w:lvl>
   </w:abstractNum>
+  <w:abstractNum w:abstractNumId="10">
+    <w:nsid w:val="79C13B74"/>
+    <w:multiLevelType w:val="hybridMultilevel"/>
+    <w:tmpl w:val="3564A8BA"/>
+    <w:lvl w:ilvl="0" w:tplc="04190001">
+      <w:start w:val="1"/>
+      <w:numFmt w:val="bullet"/>
+      <w:lvlText w:val=""/>
+      <w:lvlJc w:val="left"/>
+      <w:pPr>
+        <w:ind w:left="1287" w:hanging="360"/>
+      </w:pPr>
+      <w:rPr>
+        <w:rFonts w:ascii="Symbol" w:hAnsi="Symbol" w:hint="default"/>
+      </w:rPr>
+    </w:lvl>
+    <w:lvl w:ilvl="1" w:tplc="04190003" w:tentative="1">
+      <w:start w:val="1"/>
+      <w:numFmt w:val="bullet"/>
+      <w:lvlText w:val="o"/>
+      <w:lvlJc w:val="left"/>
+      <w:pPr>
+        <w:ind w:left="2007" w:hanging="360"/>
+      </w:pPr>
+      <w:rPr>
+        <w:rFonts w:ascii="Courier New" w:hAnsi="Courier New" w:cs="Courier New" w:hint="default"/>
+      </w:rPr>
+    </w:lvl>
+    <w:lvl w:ilvl="2" w:tplc="04190005" w:tentative="1">
+      <w:start w:val="1"/>
+      <w:numFmt w:val="bullet"/>
+      <w:lvlText w:val=""/>
+      <w:lvlJc w:val="left"/>
+      <w:pPr>
+        <w:ind w:left="2727" w:hanging="360"/>
+      </w:pPr>
+      <w:rPr>
+        <w:rFonts w:ascii="Wingdings" w:hAnsi="Wingdings" w:hint="default"/>
+      </w:rPr>
+    </w:lvl>
+    <w:lvl w:ilvl="3" w:tplc="04190001" w:tentative="1">
+      <w:start w:val="1"/>
+      <w:numFmt w:val="bullet"/>
+      <w:lvlText w:val=""/>
+      <w:lvlJc w:val="left"/>
+      <w:pPr>
+        <w:ind w:left="3447" w:hanging="360"/>
+      </w:pPr>
+      <w:rPr>
+        <w:rFonts w:ascii="Symbol" w:hAnsi="Symbol" w:hint="default"/>
+      </w:rPr>
+    </w:lvl>
+    <w:lvl w:ilvl="4" w:tplc="04190003" w:tentative="1">
+      <w:start w:val="1"/>
+      <w:numFmt w:val="bullet"/>
+      <w:lvlText w:val="o"/>
+      <w:lvlJc w:val="left"/>
+      <w:pPr>
+        <w:ind w:left="4167" w:hanging="360"/>
+      </w:pPr>
+      <w:rPr>
+        <w:rFonts w:ascii="Courier New" w:hAnsi="Courier New" w:cs="Courier New" w:hint="default"/>
+      </w:rPr>
+    </w:lvl>
+    <w:lvl w:ilvl="5" w:tplc="04190005" w:tentative="1">
+      <w:start w:val="1"/>
+      <w:numFmt w:val="bullet"/>
+      <w:lvlText w:val=""/>
+      <w:lvlJc w:val="left"/>
+      <w:pPr>
+        <w:ind w:left="4887" w:hanging="360"/>
+      </w:pPr>
+      <w:rPr>
+        <w:rFonts w:ascii="Wingdings" w:hAnsi="Wingdings" w:hint="default"/>
+      </w:rPr>
+    </w:lvl>
+    <w:lvl w:ilvl="6" w:tplc="04190001" w:tentative="1">
+      <w:start w:val="1"/>
+      <w:numFmt w:val="bullet"/>
+      <w:lvlText w:val=""/>
+      <w:lvlJc w:val="left"/>
+      <w:pPr>
+        <w:ind w:left="5607" w:hanging="360"/>
+      </w:pPr>
+      <w:rPr>
+        <w:rFonts w:ascii="Symbol" w:hAnsi="Symbol" w:hint="default"/>
+      </w:rPr>
+    </w:lvl>
+    <w:lvl w:ilvl="7" w:tplc="04190003" w:tentative="1">
+      <w:start w:val="1"/>
+      <w:numFmt w:val="bullet"/>
+      <w:lvlText w:val="o"/>
+      <w:lvlJc w:val="left"/>
+      <w:pPr>
+        <w:ind w:left="6327" w:hanging="360"/>
+      </w:pPr>
+      <w:rPr>
+        <w:rFonts w:ascii="Courier New" w:hAnsi="Courier New" w:cs="Courier New" w:hint="default"/>
+      </w:rPr>
+    </w:lvl>
+    <w:lvl w:ilvl="8" w:tplc="04190005" w:tentative="1">
+      <w:start w:val="1"/>
+      <w:numFmt w:val="bullet"/>
+      <w:lvlText w:val=""/>
+      <w:lvlJc w:val="left"/>
+      <w:pPr>
+        <w:ind w:left="7047" w:hanging="360"/>
+      </w:pPr>
+      <w:rPr>
+        <w:rFonts w:ascii="Wingdings" w:hAnsi="Wingdings" w:hint="default"/>
+      </w:rPr>
+    </w:lvl>
+  </w:abstractNum>
   <w:num w:numId="1">
-    <w:abstractNumId w:val="6"/>
+    <w:abstractNumId w:val="9"/>
   </w:num>
   <w:num w:numId="2">
     <w:abstractNumId w:val="1"/>
@@ -6256,13 +8058,25 @@
     </w:lvlOverride>
   </w:num>
   <w:num w:numId="5">
-    <w:abstractNumId w:val="5"/>
+    <w:abstractNumId w:val="8"/>
   </w:num>
   <w:num w:numId="6">
+    <w:abstractNumId w:val="4"/>
+  </w:num>
+  <w:num w:numId="7">
+    <w:abstractNumId w:val="7"/>
+  </w:num>
+  <w:num w:numId="8">
     <w:abstractNumId w:val="3"/>
   </w:num>
-  <w:num w:numId="7">
-    <w:abstractNumId w:val="4"/>
+  <w:num w:numId="9">
+    <w:abstractNumId w:val="10"/>
+  </w:num>
+  <w:num w:numId="10">
+    <w:abstractNumId w:val="6"/>
+  </w:num>
+  <w:num w:numId="11">
+    <w:abstractNumId w:val="5"/>
   </w:num>
 </w:numbering>
 </file>
@@ -7732,7 +9546,7 @@
   <a:extraClrSchemeLst/>
   <a:extLst>
     <a:ext uri="{05A4C25C-085E-4340-85A3-A5531E510DB2}">
-      <thm15:themeFamily xmlns:thm15="http://schemas.microsoft.com/office/thememl/2012/main" xmlns="" name="Office Theme" id="{62F939B6-93AF-4DB8-9C6B-D6C7DFDC589F}" vid="{4A3C46E8-61CC-4603-A589-7422A47A8E4A}"/>
+      <thm15:themeFamily xmlns="" xmlns:thm15="http://schemas.microsoft.com/office/thememl/2012/main" name="Office Theme" id="{62F939B6-93AF-4DB8-9C6B-D6C7DFDC589F}" vid="{4A3C46E8-61CC-4603-A589-7422A47A8E4A}"/>
     </a:ext>
   </a:extLst>
 </a:theme>

</xml_diff>

<commit_message>
AUTO FROM WORK 04.11.2021 22:41:28,61
</commit_message>
<xml_diff>
--- a/2-kurs/2-1/Технология разработки/Ольга/Контрольная работа 1 вариант 14.docx
+++ b/2-kurs/2-1/Технология разработки/Ольга/Контрольная работа 1 вариант 14.docx
@@ -4582,7 +4582,6 @@
           <w:rStyle w:val="FontStyle37"/>
           <w:sz w:val="28"/>
           <w:szCs w:val="28"/>
-          <w:lang w:val="en-US"/>
         </w:rPr>
       </w:pPr>
     </w:p>
@@ -4605,61 +4604,7 @@
           <w:szCs w:val="28"/>
           <w:lang w:eastAsia="ru-RU"/>
         </w:rPr>
-        <w:t xml:space="preserve">Создадим три сущности: </w:t>
-      </w:r>
-      <w:r>
-        <w:rPr>
-          <w:rFonts w:ascii="Times New Roman" w:hAnsi="Times New Roman"/>
-          <w:sz w:val="28"/>
-          <w:szCs w:val="28"/>
-          <w:lang w:eastAsia="ru-RU"/>
-        </w:rPr>
-        <w:t>Лицеисты</w:t>
-      </w:r>
-      <w:r>
-        <w:rPr>
-          <w:rFonts w:ascii="Times New Roman" w:hAnsi="Times New Roman"/>
-          <w:sz w:val="28"/>
-          <w:szCs w:val="28"/>
-          <w:lang w:eastAsia="ru-RU"/>
-        </w:rPr>
-        <w:t>, К</w:t>
-      </w:r>
-      <w:r>
-        <w:rPr>
-          <w:rFonts w:ascii="Times New Roman" w:hAnsi="Times New Roman"/>
-          <w:sz w:val="28"/>
-          <w:szCs w:val="28"/>
-          <w:lang w:eastAsia="ru-RU"/>
-        </w:rPr>
-        <w:t>лассы</w:t>
-      </w:r>
-      <w:r>
-        <w:rPr>
-          <w:rFonts w:ascii="Times New Roman" w:hAnsi="Times New Roman"/>
-          <w:sz w:val="28"/>
-          <w:szCs w:val="28"/>
-          <w:lang w:eastAsia="ru-RU"/>
-        </w:rPr>
-        <w:t xml:space="preserve"> и По</w:t>
-      </w:r>
-      <w:r>
-        <w:rPr>
-          <w:rFonts w:ascii="Times New Roman" w:hAnsi="Times New Roman"/>
-          <w:sz w:val="28"/>
-          <w:szCs w:val="28"/>
-          <w:lang w:eastAsia="ru-RU"/>
-        </w:rPr>
-        <w:t>ощрения</w:t>
-      </w:r>
-      <w:r>
-        <w:rPr>
-          <w:rFonts w:ascii="Times New Roman" w:hAnsi="Times New Roman"/>
-          <w:sz w:val="28"/>
-          <w:szCs w:val="28"/>
-          <w:lang w:eastAsia="ru-RU"/>
-        </w:rPr>
-        <w:t xml:space="preserve">, в которых будем хранить соответствующие им атрибуты. </w:t>
+        <w:t xml:space="preserve">Создадим три сущности: Лицеисты, Классы и Поощрения, в которых будем хранить соответствующие им атрибуты. </w:t>
       </w:r>
     </w:p>
     <w:p>
@@ -4680,25 +4625,7 @@
           <w:szCs w:val="28"/>
           <w:lang w:eastAsia="ru-RU"/>
         </w:rPr>
-        <w:t xml:space="preserve">Сущность </w:t>
-      </w:r>
-      <w:r>
-        <w:rPr>
-          <w:rFonts w:ascii="Times New Roman" w:hAnsi="Times New Roman"/>
-          <w:sz w:val="28"/>
-          <w:szCs w:val="28"/>
-          <w:lang w:eastAsia="ru-RU"/>
-        </w:rPr>
-        <w:t>Лицеисты</w:t>
-      </w:r>
-      <w:r>
-        <w:rPr>
-          <w:rFonts w:ascii="Times New Roman" w:hAnsi="Times New Roman"/>
-          <w:sz w:val="28"/>
-          <w:szCs w:val="28"/>
-          <w:lang w:eastAsia="ru-RU"/>
-        </w:rPr>
-        <w:t xml:space="preserve"> будет иметь следующие атрибуты:</w:t>
+        <w:t>Сущность Лицеисты будет иметь следующие атрибуты:</w:t>
       </w:r>
     </w:p>
     <w:p>
@@ -4812,25 +4739,7 @@
           <w:szCs w:val="28"/>
           <w:lang w:eastAsia="ru-RU"/>
         </w:rPr>
-        <w:t>Сущность К</w:t>
-      </w:r>
-      <w:r>
-        <w:rPr>
-          <w:rFonts w:ascii="Times New Roman" w:hAnsi="Times New Roman"/>
-          <w:sz w:val="28"/>
-          <w:szCs w:val="28"/>
-          <w:lang w:eastAsia="ru-RU"/>
-        </w:rPr>
-        <w:t>лассы</w:t>
-      </w:r>
-      <w:r>
-        <w:rPr>
-          <w:rFonts w:ascii="Times New Roman" w:hAnsi="Times New Roman"/>
-          <w:sz w:val="28"/>
-          <w:szCs w:val="28"/>
-          <w:lang w:eastAsia="ru-RU"/>
-        </w:rPr>
-        <w:t xml:space="preserve"> будет иметь атрибуты:</w:t>
+        <w:t>Сущность Классы будет иметь атрибуты:</w:t>
       </w:r>
     </w:p>
     <w:p>
@@ -4928,25 +4837,7 @@
           <w:szCs w:val="28"/>
           <w:lang w:eastAsia="ru-RU"/>
         </w:rPr>
-        <w:t>Сущность По</w:t>
-      </w:r>
-      <w:r>
-        <w:rPr>
-          <w:rFonts w:ascii="Times New Roman" w:hAnsi="Times New Roman"/>
-          <w:sz w:val="28"/>
-          <w:szCs w:val="28"/>
-          <w:lang w:eastAsia="ru-RU"/>
-        </w:rPr>
-        <w:t>ощрения</w:t>
-      </w:r>
-      <w:r>
-        <w:rPr>
-          <w:rFonts w:ascii="Times New Roman" w:hAnsi="Times New Roman"/>
-          <w:sz w:val="28"/>
-          <w:szCs w:val="28"/>
-          <w:lang w:eastAsia="ru-RU"/>
-        </w:rPr>
-        <w:t xml:space="preserve"> по условию обладает атрибутами:</w:t>
+        <w:t>Сущность Поощрения по условию обладает атрибутами:</w:t>
       </w:r>
     </w:p>
     <w:p>
@@ -5107,10 +4998,10 @@
         </w:rPr>
         <w:lastRenderedPageBreak/>
         <w:drawing>
-          <wp:inline distT="0" distB="0" distL="0" distR="0" wp14:anchorId="17C45208" wp14:editId="618BAB49">
-            <wp:extent cx="4086971" cy="3392067"/>
-            <wp:effectExtent l="0" t="0" r="8890" b="0"/>
-            <wp:docPr id="10" name="Рисунок 10"/>
+          <wp:inline distT="0" distB="0" distL="0" distR="0" wp14:anchorId="00145F3F" wp14:editId="2896AB7C">
+            <wp:extent cx="4258269" cy="5391902"/>
+            <wp:effectExtent l="0" t="0" r="9525" b="0"/>
+            <wp:docPr id="6" name="Рисунок 6"/>
             <wp:cNvGraphicFramePr>
               <a:graphicFrameLocks xmlns:a="http://schemas.openxmlformats.org/drawingml/2006/main" noChangeAspect="1"/>
             </wp:cNvGraphicFramePr>
@@ -5130,7 +5021,7 @@
                   <pic:spPr>
                     <a:xfrm>
                       <a:off x="0" y="0"/>
-                      <a:ext cx="4082057" cy="3387988"/>
+                      <a:ext cx="4258269" cy="5391902"/>
                     </a:xfrm>
                     <a:prstGeom prst="rect">
                       <a:avLst/>
@@ -5226,11 +5117,12 @@
           <w:szCs w:val="28"/>
           <w:lang w:eastAsia="ru-RU"/>
         </w:rPr>
+        <w:lastRenderedPageBreak/>
         <w:drawing>
-          <wp:inline distT="0" distB="0" distL="0" distR="0" wp14:anchorId="4636FA11" wp14:editId="46244341">
-            <wp:extent cx="4611561" cy="3108960"/>
+          <wp:inline distT="0" distB="0" distL="0" distR="0" wp14:anchorId="410B78E8" wp14:editId="702A233C">
+            <wp:extent cx="5315692" cy="4267796"/>
             <wp:effectExtent l="0" t="0" r="0" b="0"/>
-            <wp:docPr id="11" name="Рисунок 11"/>
+            <wp:docPr id="7" name="Рисунок 7"/>
             <wp:cNvGraphicFramePr>
               <a:graphicFrameLocks xmlns:a="http://schemas.openxmlformats.org/drawingml/2006/main" noChangeAspect="1"/>
             </wp:cNvGraphicFramePr>
@@ -5250,7 +5142,7 @@
                   <pic:spPr>
                     <a:xfrm>
                       <a:off x="0" y="0"/>
-                      <a:ext cx="4608545" cy="3106927"/>
+                      <a:ext cx="5315692" cy="4267796"/>
                     </a:xfrm>
                     <a:prstGeom prst="rect">
                       <a:avLst/>
@@ -5315,7 +5207,7 @@
     <w:p>
       <w:pPr>
         <w:spacing w:after="0" w:line="259" w:lineRule="auto"/>
-        <w:ind w:firstLine="567"/>
+        <w:jc w:val="center"/>
         <w:rPr>
           <w:rStyle w:val="FontStyle37"/>
           <w:sz w:val="28"/>
@@ -5330,12 +5222,11 @@
           <w:szCs w:val="28"/>
           <w:lang w:eastAsia="ru-RU"/>
         </w:rPr>
-        <w:lastRenderedPageBreak/>
         <w:drawing>
-          <wp:inline distT="0" distB="0" distL="0" distR="0" wp14:anchorId="7834EFB9" wp14:editId="21DD879E">
-            <wp:extent cx="3982006" cy="4115374"/>
-            <wp:effectExtent l="0" t="0" r="0" b="0"/>
-            <wp:docPr id="12" name="Рисунок 12"/>
+          <wp:inline distT="0" distB="0" distL="0" distR="0" wp14:anchorId="2F00C1AB" wp14:editId="11352A4A">
+            <wp:extent cx="5167423" cy="3896336"/>
+            <wp:effectExtent l="0" t="0" r="0" b="9525"/>
+            <wp:docPr id="8" name="Рисунок 8"/>
             <wp:cNvGraphicFramePr>
               <a:graphicFrameLocks xmlns:a="http://schemas.openxmlformats.org/drawingml/2006/main" noChangeAspect="1"/>
             </wp:cNvGraphicFramePr>
@@ -5355,7 +5246,7 @@
                   <pic:spPr>
                     <a:xfrm>
                       <a:off x="0" y="0"/>
-                      <a:ext cx="3982006" cy="4115374"/>
+                      <a:ext cx="5170077" cy="3898337"/>
                     </a:xfrm>
                     <a:prstGeom prst="rect">
                       <a:avLst/>
@@ -5406,6 +5297,7 @@
           <w:szCs w:val="28"/>
           <w:lang w:eastAsia="ru-RU"/>
         </w:rPr>
+        <w:lastRenderedPageBreak/>
         <w:t>После создания сущностей и добавления их атрибутов необходимо установить между ними связи. Связи между сущностями базы данных представлены на рисунке 11.</w:t>
       </w:r>
     </w:p>
@@ -5440,10 +5332,10 @@
           <w:lang w:eastAsia="ru-RU"/>
         </w:rPr>
         <w:drawing>
-          <wp:inline distT="0" distB="0" distL="0" distR="0" wp14:anchorId="4AA8722B" wp14:editId="3B30B72F">
-            <wp:extent cx="5940425" cy="2217007"/>
-            <wp:effectExtent l="0" t="0" r="3175" b="0"/>
-            <wp:docPr id="4" name="Рисунок 4"/>
+          <wp:inline distT="0" distB="0" distL="0" distR="0" wp14:anchorId="6347A5C6" wp14:editId="4EAF85C1">
+            <wp:extent cx="3419952" cy="3381847"/>
+            <wp:effectExtent l="0" t="0" r="9525" b="9525"/>
+            <wp:docPr id="9" name="Рисунок 9"/>
             <wp:cNvGraphicFramePr>
               <a:graphicFrameLocks xmlns:a="http://schemas.openxmlformats.org/drawingml/2006/main" noChangeAspect="1"/>
             </wp:cNvGraphicFramePr>
@@ -5463,7 +5355,7 @@
                   <pic:spPr>
                     <a:xfrm>
                       <a:off x="0" y="0"/>
-                      <a:ext cx="5940425" cy="2217007"/>
+                      <a:ext cx="3419952" cy="3381847"/>
                     </a:xfrm>
                     <a:prstGeom prst="rect">
                       <a:avLst/>
@@ -5932,25 +5824,7 @@
           <w:sz w:val="28"/>
           <w:szCs w:val="28"/>
         </w:rPr>
-        <w:t xml:space="preserve"> </w:t>
-      </w:r>
-      <w:r>
-        <w:rPr>
-          <w:rFonts w:ascii="Times New Roman" w:hAnsi="Times New Roman"/>
-          <w:bCs/>
-          <w:sz w:val="28"/>
-          <w:szCs w:val="28"/>
-        </w:rPr>
-        <w:t>При продаже при необходимости добавить дополнительные устройства</w:t>
-      </w:r>
-      <w:r>
-        <w:rPr>
-          <w:rFonts w:ascii="Times New Roman" w:hAnsi="Times New Roman"/>
-          <w:bCs/>
-          <w:sz w:val="28"/>
-          <w:szCs w:val="28"/>
-        </w:rPr>
-        <w:t>;</w:t>
+        <w:t>Актуализировать базу покупателей;</w:t>
       </w:r>
     </w:p>
     <w:p>
@@ -5981,6 +5855,55 @@
           <w:sz w:val="28"/>
           <w:szCs w:val="28"/>
         </w:rPr>
+        <w:t xml:space="preserve"> </w:t>
+      </w:r>
+      <w:r>
+        <w:rPr>
+          <w:rFonts w:ascii="Times New Roman" w:hAnsi="Times New Roman"/>
+          <w:bCs/>
+          <w:sz w:val="28"/>
+          <w:szCs w:val="28"/>
+        </w:rPr>
+        <w:t>При продаже при необходимости добавить дополнительные устройства</w:t>
+      </w:r>
+      <w:r>
+        <w:rPr>
+          <w:rFonts w:ascii="Times New Roman" w:hAnsi="Times New Roman"/>
+          <w:bCs/>
+          <w:sz w:val="28"/>
+          <w:szCs w:val="28"/>
+        </w:rPr>
+        <w:t>;</w:t>
+      </w:r>
+    </w:p>
+    <w:p>
+      <w:pPr>
+        <w:numPr>
+          <w:ilvl w:val="0"/>
+          <w:numId w:val="11"/>
+        </w:numPr>
+        <w:tabs>
+          <w:tab w:val="left" w:pos="900"/>
+          <w:tab w:val="left" w:pos="1260"/>
+          <w:tab w:val="left" w:pos="1935"/>
+        </w:tabs>
+        <w:spacing w:after="0" w:line="240" w:lineRule="auto"/>
+        <w:ind w:left="0" w:firstLine="709"/>
+        <w:jc w:val="both"/>
+        <w:rPr>
+          <w:rFonts w:ascii="Times New Roman" w:hAnsi="Times New Roman"/>
+          <w:bCs/>
+          <w:sz w:val="28"/>
+          <w:szCs w:val="28"/>
+        </w:rPr>
+      </w:pPr>
+      <w:r>
+        <w:rPr>
+          <w:rFonts w:ascii="Times New Roman" w:hAnsi="Times New Roman"/>
+          <w:bCs/>
+          <w:sz w:val="28"/>
+          <w:szCs w:val="28"/>
+        </w:rPr>
         <w:t>Принять компьютер в гарантийный ремонт.</w:t>
       </w:r>
     </w:p>
@@ -6050,10 +5973,10 @@
         </w:rPr>
         <w:lastRenderedPageBreak/>
         <w:drawing>
-          <wp:inline distT="0" distB="0" distL="0" distR="0" wp14:anchorId="7A363E6B" wp14:editId="0E058A82">
-            <wp:extent cx="4676775" cy="4657725"/>
+          <wp:inline distT="0" distB="0" distL="0" distR="0" wp14:anchorId="62CE447B" wp14:editId="33FBFF57">
+            <wp:extent cx="4581525" cy="3533775"/>
             <wp:effectExtent l="0" t="0" r="9525" b="9525"/>
-            <wp:docPr id="5" name="Рисунок 5"/>
+            <wp:docPr id="4" name="Рисунок 4"/>
             <wp:cNvGraphicFramePr>
               <a:graphicFrameLocks xmlns:a="http://schemas.openxmlformats.org/drawingml/2006/main" noChangeAspect="1"/>
             </wp:cNvGraphicFramePr>
@@ -6061,7 +5984,7 @@
               <a:graphicData uri="http://schemas.openxmlformats.org/drawingml/2006/picture">
                 <pic:pic xmlns:pic="http://schemas.openxmlformats.org/drawingml/2006/picture">
                   <pic:nvPicPr>
-                    <pic:cNvPr id="0" name="Листопадова 5.png"/>
+                    <pic:cNvPr id="0" name="Чижик 4.png"/>
                     <pic:cNvPicPr/>
                   </pic:nvPicPr>
                   <pic:blipFill>
@@ -6079,7 +6002,7 @@
                   <pic:spPr>
                     <a:xfrm>
                       <a:off x="0" y="0"/>
-                      <a:ext cx="4676775" cy="4657725"/>
+                      <a:ext cx="4581525" cy="3533775"/>
                     </a:xfrm>
                     <a:prstGeom prst="rect">
                       <a:avLst/>
@@ -6233,6 +6156,7 @@
           <w:szCs w:val="28"/>
         </w:rPr>
       </w:pPr>
+      <w:bookmarkStart w:id="11" w:name="_GoBack"/>
       <w:r>
         <w:rPr>
           <w:rFonts w:ascii="Times New Roman" w:hAnsi="Times New Roman"/>
@@ -6243,10 +6167,10 @@
         </w:rPr>
         <w:lastRenderedPageBreak/>
         <w:drawing>
-          <wp:inline distT="0" distB="0" distL="0" distR="0" wp14:anchorId="059F459E" wp14:editId="4A3E6E34">
-            <wp:extent cx="5940425" cy="4008120"/>
-            <wp:effectExtent l="0" t="0" r="3175" b="0"/>
-            <wp:docPr id="16" name="Рисунок 16"/>
+          <wp:inline distT="0" distB="0" distL="0" distR="0" wp14:anchorId="04F72BC7" wp14:editId="1957363B">
+            <wp:extent cx="5638800" cy="4248150"/>
+            <wp:effectExtent l="0" t="0" r="0" b="0"/>
+            <wp:docPr id="11" name="Рисунок 11"/>
             <wp:cNvGraphicFramePr>
               <a:graphicFrameLocks xmlns:a="http://schemas.openxmlformats.org/drawingml/2006/main" noChangeAspect="1"/>
             </wp:cNvGraphicFramePr>
@@ -6254,7 +6178,7 @@
               <a:graphicData uri="http://schemas.openxmlformats.org/drawingml/2006/picture">
                 <pic:pic xmlns:pic="http://schemas.openxmlformats.org/drawingml/2006/picture">
                   <pic:nvPicPr>
-                    <pic:cNvPr id="0" name="Листопадова 5 диаграмма классов.png"/>
+                    <pic:cNvPr id="0" name="Чижик 4 диаграмма классов.png"/>
                     <pic:cNvPicPr/>
                   </pic:nvPicPr>
                   <pic:blipFill>
@@ -6272,7 +6196,7 @@
                   <pic:spPr>
                     <a:xfrm>
                       <a:off x="0" y="0"/>
-                      <a:ext cx="5940425" cy="4008120"/>
+                      <a:ext cx="5638800" cy="4248150"/>
                     </a:xfrm>
                     <a:prstGeom prst="rect">
                       <a:avLst/>
@@ -6284,6 +6208,7 @@
           </wp:inline>
         </w:drawing>
       </w:r>
+      <w:bookmarkEnd w:id="11"/>
     </w:p>
     <w:p>
       <w:pPr>
@@ -6321,17 +6246,6 @@
     </w:p>
     <w:p>
       <w:pPr>
-        <w:ind w:firstLine="567"/>
-        <w:rPr>
-          <w:rFonts w:ascii="Times New Roman" w:hAnsi="Times New Roman"/>
-          <w:sz w:val="28"/>
-          <w:szCs w:val="28"/>
-          <w:lang w:eastAsia="ru-RU"/>
-        </w:rPr>
-      </w:pPr>
-    </w:p>
-    <w:p>
-      <w:pPr>
         <w:spacing w:after="160" w:line="259" w:lineRule="auto"/>
         <w:rPr>
           <w:rFonts w:ascii="Times New Roman" w:hAnsi="Times New Roman"/>
@@ -6707,8 +6621,6 @@
         </w:rPr>
         <w:t>М.Мартин</w:t>
       </w:r>
-      <w:bookmarkStart w:id="11" w:name="_GoBack"/>
-      <w:bookmarkEnd w:id="11"/>
       <w:proofErr w:type="spellEnd"/>
       <w:r>
         <w:rPr>
@@ -6807,7 +6719,7 @@
           <w:rPr>
             <w:noProof/>
           </w:rPr>
-          <w:t>19</w:t>
+          <w:t>20</w:t>
         </w:r>
         <w:r>
           <w:fldChar w:fldCharType="end"/>

</xml_diff>

<commit_message>
AUTO FROM WORK 23.12.2021 14:05:58,10
</commit_message>
<xml_diff>
--- a/2-kurs/2-1/Технология разработки/Ольга/Контрольная работа 1 вариант 14.docx
+++ b/2-kurs/2-1/Технология разработки/Ольга/Контрольная работа 1 вариант 14.docx
@@ -2528,25 +2528,6 @@
           <w:szCs w:val="28"/>
         </w:rPr>
         <w:lastRenderedPageBreak/>
-        <w:t xml:space="preserve">54 </w:t>
-      </w:r>
-    </w:p>
-    <w:p>
-      <w:pPr>
-        <w:pStyle w:val="1"/>
-        <w:jc w:val="center"/>
-        <w:rPr>
-          <w:rStyle w:val="FontStyle37"/>
-          <w:sz w:val="28"/>
-          <w:szCs w:val="28"/>
-        </w:rPr>
-      </w:pPr>
-      <w:r>
-        <w:rPr>
-          <w:rStyle w:val="FontStyle37"/>
-          <w:sz w:val="28"/>
-          <w:szCs w:val="28"/>
-        </w:rPr>
         <w:t xml:space="preserve">54  Справочник аптек </w:t>
       </w:r>
     </w:p>
@@ -3488,17 +3469,15 @@
         </w:rPr>
         <w:t xml:space="preserve">введенному лекарству находит номер </w:t>
       </w:r>
-      <w:proofErr w:type="gramStart"/>
-      <w:r>
-        <w:rPr>
-          <w:rFonts w:ascii="Times New Roman" w:hAnsi="Times New Roman"/>
-          <w:sz w:val="28"/>
-          <w:szCs w:val="28"/>
-          <w:lang w:eastAsia="ru-RU"/>
-        </w:rPr>
-        <w:t>аптеки</w:t>
-      </w:r>
-      <w:proofErr w:type="gramEnd"/>
+      <w:r>
+        <w:rPr>
+          <w:rFonts w:ascii="Times New Roman" w:hAnsi="Times New Roman"/>
+          <w:sz w:val="28"/>
+          <w:szCs w:val="28"/>
+          <w:lang w:eastAsia="ru-RU"/>
+        </w:rPr>
+        <w:t>аптеки,</w:t>
+      </w:r>
       <w:r>
         <w:rPr>
           <w:rFonts w:ascii="Times New Roman" w:hAnsi="Times New Roman"/>
@@ -4218,16 +4197,14 @@
         </w:rPr>
         <w:t xml:space="preserve">, получив </w:t>
       </w:r>
-      <w:proofErr w:type="gramStart"/>
-      <w:r>
-        <w:rPr>
-          <w:rFonts w:ascii="Times New Roman" w:hAnsi="Times New Roman"/>
-          <w:sz w:val="28"/>
-          <w:szCs w:val="28"/>
-        </w:rPr>
-        <w:t>результат</w:t>
-      </w:r>
-      <w:proofErr w:type="gramEnd"/>
+      <w:r>
+        <w:rPr>
+          <w:rFonts w:ascii="Times New Roman" w:hAnsi="Times New Roman"/>
+          <w:sz w:val="28"/>
+          <w:szCs w:val="28"/>
+        </w:rPr>
+        <w:t>результат,</w:t>
+      </w:r>
       <w:r>
         <w:rPr>
           <w:rFonts w:ascii="Times New Roman" w:hAnsi="Times New Roman"/>
@@ -4515,6 +4492,8 @@
           <w:szCs w:val="28"/>
         </w:rPr>
       </w:pPr>
+      <w:bookmarkStart w:id="11" w:name="_GoBack"/>
+      <w:bookmarkEnd w:id="11"/>
       <w:r>
         <w:rPr>
           <w:rStyle w:val="FontStyle37"/>
@@ -4522,25 +4501,6 @@
           <w:szCs w:val="28"/>
         </w:rPr>
         <w:lastRenderedPageBreak/>
-        <w:t xml:space="preserve">61 </w:t>
-      </w:r>
-    </w:p>
-    <w:p>
-      <w:pPr>
-        <w:pStyle w:val="1"/>
-        <w:jc w:val="center"/>
-        <w:rPr>
-          <w:rStyle w:val="FontStyle37"/>
-          <w:sz w:val="28"/>
-          <w:szCs w:val="28"/>
-        </w:rPr>
-      </w:pPr>
-      <w:r>
-        <w:rPr>
-          <w:rStyle w:val="FontStyle37"/>
-          <w:sz w:val="28"/>
-          <w:szCs w:val="28"/>
-        </w:rPr>
         <w:t>61  База данных «Лицей»</w:t>
       </w:r>
     </w:p>
@@ -6156,7 +6116,6 @@
           <w:szCs w:val="28"/>
         </w:rPr>
       </w:pPr>
-      <w:bookmarkStart w:id="11" w:name="_GoBack"/>
       <w:r>
         <w:rPr>
           <w:rFonts w:ascii="Times New Roman" w:hAnsi="Times New Roman"/>
@@ -6208,7 +6167,6 @@
           </wp:inline>
         </w:drawing>
       </w:r>
-      <w:bookmarkEnd w:id="11"/>
     </w:p>
     <w:p>
       <w:pPr>
@@ -6719,7 +6677,7 @@
           <w:rPr>
             <w:noProof/>
           </w:rPr>
-          <w:t>20</w:t>
+          <w:t>13</w:t>
         </w:r>
         <w:r>
           <w:fldChar w:fldCharType="end"/>
@@ -9458,7 +9416,7 @@
   <a:extraClrSchemeLst/>
   <a:extLst>
     <a:ext uri="{05A4C25C-085E-4340-85A3-A5531E510DB2}">
-      <thm15:themeFamily xmlns="" xmlns:thm15="http://schemas.microsoft.com/office/thememl/2012/main" name="Office Theme" id="{62F939B6-93AF-4DB8-9C6B-D6C7DFDC589F}" vid="{4A3C46E8-61CC-4603-A589-7422A47A8E4A}"/>
+      <thm15:themeFamily xmlns:thm15="http://schemas.microsoft.com/office/thememl/2012/main" xmlns="" name="Office Theme" id="{62F939B6-93AF-4DB8-9C6B-D6C7DFDC589F}" vid="{4A3C46E8-61CC-4603-A589-7422A47A8E4A}"/>
     </a:ext>
   </a:extLst>
 </a:theme>

</xml_diff>